<commit_message>
Add introduction for documentation
</commit_message>
<xml_diff>
--- a/Докментация-дипломна-работа.docx
+++ b/Докментация-дипломна-работа.docx
@@ -1319,13 +1319,470 @@
     </w:p>
     <w:p>
       <w:pPr>
+        <w:pStyle w:val="NormalWeb"/>
+        <w:ind w:firstLine="708"/>
         <w:jc w:val="both"/>
         <w:rPr>
+          <w:sz w:val="28"/>
+          <w:szCs w:val="28"/>
+        </w:rPr>
+      </w:pPr>
+      <w:r>
+        <w:rPr>
+          <w:sz w:val="28"/>
+          <w:szCs w:val="28"/>
+        </w:rPr>
+        <w:t>ERP представлява интегрирана софтуерна информационна система, която се грижи за планирането и управлението на всички ресурси в едно</w:t>
+      </w:r>
+      <w:r>
+        <w:rPr>
+          <w:sz w:val="28"/>
+          <w:szCs w:val="28"/>
+        </w:rPr>
+        <w:t>.</w:t>
+      </w:r>
+      <w:r>
+        <w:rPr>
+          <w:sz w:val="28"/>
+          <w:szCs w:val="28"/>
+        </w:rPr>
+        <w:t xml:space="preserve"> Системата има за цел да обхване всички звена и бизнес процеси от живота на една компания.</w:t>
+      </w:r>
+    </w:p>
+    <w:p>
+      <w:pPr>
+        <w:pStyle w:val="NormalWeb"/>
+        <w:ind w:firstLine="708"/>
+        <w:jc w:val="both"/>
+        <w:rPr>
+          <w:sz w:val="28"/>
+          <w:szCs w:val="28"/>
+        </w:rPr>
+      </w:pPr>
+      <w:r>
+        <w:rPr>
+          <w:sz w:val="28"/>
+          <w:szCs w:val="28"/>
+        </w:rPr>
+        <w:t>Интегрирана система е тази, в която информацията се въвежда веднъж и без допълнителна обработка (в реално време) се отразява във всички модули и подсистеми, като става достъпна за всички потребители.</w:t>
+      </w:r>
+    </w:p>
+    <w:p>
+      <w:pPr>
+        <w:pStyle w:val="NormalWeb"/>
+        <w:ind w:firstLine="708"/>
+        <w:jc w:val="both"/>
+        <w:rPr>
+          <w:sz w:val="28"/>
+          <w:szCs w:val="28"/>
+        </w:rPr>
+      </w:pPr>
+      <w:r>
+        <w:rPr>
+          <w:sz w:val="28"/>
+          <w:szCs w:val="28"/>
+        </w:rPr>
+        <w:t>ERP замества традиционните информационни системи, като ги обединява в единна, унифицирана програма, разделена на взаимно свързани модули според отделните сектори в едно предприятие. Предназначена е за автоматизиране на управлението и отчетността.</w:t>
+      </w:r>
+    </w:p>
+    <w:p>
+      <w:pPr>
+        <w:pStyle w:val="NormalWeb"/>
+        <w:ind w:firstLine="708"/>
+        <w:jc w:val="both"/>
+        <w:rPr>
+          <w:sz w:val="28"/>
+          <w:szCs w:val="28"/>
+        </w:rPr>
+      </w:pPr>
+      <w:r>
+        <w:rPr>
+          <w:sz w:val="28"/>
+          <w:szCs w:val="28"/>
+        </w:rPr>
+        <w:t>Повечето системи от този тип разрешават имплементацията на отделни модули, покриващи един или повече бизнес процеси.</w:t>
+      </w:r>
+      <w:r>
+        <w:rPr>
+          <w:sz w:val="28"/>
+          <w:szCs w:val="28"/>
+        </w:rPr>
+        <w:t xml:space="preserve"> В дипломната си работа съм създал само модулите свързани със сервизната дейност по приемането, ремонта и издаването на дефектирал уред, както и управлението на складовите наличностти.</w:t>
+      </w:r>
+    </w:p>
+    <w:p>
+      <w:pPr>
+        <w:ind w:firstLine="708"/>
+        <w:jc w:val="both"/>
+        <w:rPr>
+          <w:rFonts w:ascii="Times New Roman" w:hAnsi="Times New Roman" w:cs="Times New Roman"/>
+          <w:sz w:val="28"/>
+          <w:szCs w:val="28"/>
+        </w:rPr>
+      </w:pPr>
+      <w:r>
+        <w:rPr>
+          <w:rFonts w:ascii="Times New Roman" w:hAnsi="Times New Roman" w:cs="Times New Roman"/>
+          <w:sz w:val="28"/>
+          <w:szCs w:val="28"/>
+        </w:rPr>
+        <w:t>Реших да създам т</w:t>
+      </w:r>
+      <w:r>
+        <w:rPr>
+          <w:rFonts w:ascii="Times New Roman" w:hAnsi="Times New Roman" w:cs="Times New Roman"/>
+          <w:sz w:val="28"/>
+          <w:szCs w:val="28"/>
+        </w:rPr>
+        <w:t>о</w:t>
+      </w:r>
+      <w:r>
+        <w:rPr>
+          <w:rFonts w:ascii="Times New Roman" w:hAnsi="Times New Roman" w:cs="Times New Roman"/>
+          <w:sz w:val="28"/>
+          <w:szCs w:val="28"/>
+        </w:rPr>
+        <w:t>зи</w:t>
+      </w:r>
+      <w:r>
+        <w:rPr>
+          <w:rFonts w:ascii="Times New Roman" w:hAnsi="Times New Roman" w:cs="Times New Roman"/>
+          <w:sz w:val="28"/>
+          <w:szCs w:val="28"/>
+        </w:rPr>
+        <w:t xml:space="preserve"> сервизен модул </w:t>
+      </w:r>
+      <w:r>
+        <w:rPr>
+          <w:rFonts w:ascii="Times New Roman" w:hAnsi="Times New Roman" w:cs="Times New Roman"/>
+          <w:sz w:val="28"/>
+          <w:szCs w:val="28"/>
+        </w:rPr>
+        <w:t>за гаранционно и извън гаранционно поддържане и ремонт на бяла и черна техника, защото след мое проучване на пазара на подобни продукти и разговори с хора от бранша се оказа, че се предлагат основно два вида софтуер – с много добри параметри и функционалност, но с висока цена или с по-ниска цена, но не достатъчно функционални или пък много тромави.</w:t>
+      </w:r>
+      <w:r>
+        <w:rPr>
+          <w:rFonts w:ascii="Times New Roman" w:hAnsi="Times New Roman" w:cs="Times New Roman"/>
+          <w:sz w:val="28"/>
+          <w:szCs w:val="28"/>
+        </w:rPr>
+        <w:t xml:space="preserve"> Останалите модули от </w:t>
+      </w:r>
+      <w:r>
+        <w:rPr>
+          <w:rFonts w:ascii="Times New Roman" w:hAnsi="Times New Roman" w:cs="Times New Roman"/>
+          <w:sz w:val="28"/>
+          <w:szCs w:val="28"/>
+          <w:lang w:val="en-US"/>
+        </w:rPr>
+        <w:t>ERP</w:t>
+      </w:r>
+      <w:r>
+        <w:rPr>
+          <w:rFonts w:ascii="Times New Roman" w:hAnsi="Times New Roman" w:cs="Times New Roman"/>
+          <w:sz w:val="28"/>
+          <w:szCs w:val="28"/>
+        </w:rPr>
+        <w:t xml:space="preserve"> системата не са предмет на разработката ми, поради следните причини: нямам достатъчно знания в съответните области; в основата си тези модули са стандартни/ напр. счетоводем модул/ или типа дейност, която покрива модула, е</w:t>
+      </w:r>
+      <w:r>
+        <w:rPr>
+          <w:rFonts w:ascii="Times New Roman" w:hAnsi="Times New Roman" w:cs="Times New Roman"/>
+          <w:sz w:val="28"/>
+          <w:szCs w:val="28"/>
+          <w:lang w:val="en-US"/>
+        </w:rPr>
+        <w:t xml:space="preserve"> </w:t>
+      </w:r>
+      <w:r>
+        <w:rPr>
+          <w:rFonts w:ascii="Times New Roman" w:hAnsi="Times New Roman" w:cs="Times New Roman"/>
+          <w:sz w:val="28"/>
+          <w:szCs w:val="28"/>
+        </w:rPr>
+        <w:t>по-изгодно да бъде аутсорсната към външна фирма / напр. куриерски фирма/.</w:t>
+      </w:r>
+    </w:p>
+    <w:p>
+      <w:pPr>
+        <w:ind w:firstLine="708"/>
+        <w:jc w:val="both"/>
+        <w:rPr>
+          <w:rFonts w:ascii="Times New Roman" w:hAnsi="Times New Roman" w:cs="Times New Roman"/>
+          <w:sz w:val="28"/>
+          <w:szCs w:val="28"/>
+        </w:rPr>
+      </w:pPr>
+      <w:r>
+        <w:rPr>
+          <w:rFonts w:ascii="Times New Roman" w:hAnsi="Times New Roman" w:cs="Times New Roman"/>
+          <w:sz w:val="28"/>
+          <w:szCs w:val="28"/>
+        </w:rPr>
+        <w:t>Създаденият от мен продукт е насочен основно към малкия и среден бизнес, тъ</w:t>
+      </w:r>
+      <w:r>
+        <w:rPr>
+          <w:rFonts w:ascii="Times New Roman" w:hAnsi="Times New Roman" w:cs="Times New Roman"/>
+          <w:sz w:val="28"/>
+          <w:szCs w:val="28"/>
+        </w:rPr>
+        <w:t>й</w:t>
+      </w:r>
+      <w:r>
+        <w:rPr>
+          <w:rFonts w:ascii="Times New Roman" w:hAnsi="Times New Roman" w:cs="Times New Roman"/>
+          <w:sz w:val="28"/>
+          <w:szCs w:val="28"/>
+        </w:rPr>
+        <w:t xml:space="preserve"> като считам, че той ще се </w:t>
+      </w:r>
+      <w:r>
+        <w:rPr>
+          <w:rFonts w:ascii="Times New Roman" w:hAnsi="Times New Roman" w:cs="Times New Roman"/>
+          <w:sz w:val="28"/>
+          <w:szCs w:val="28"/>
+        </w:rPr>
+        <w:t xml:space="preserve">търпи </w:t>
+      </w:r>
+      <w:r>
+        <w:rPr>
+          <w:rFonts w:ascii="Times New Roman" w:hAnsi="Times New Roman" w:cs="Times New Roman"/>
+          <w:sz w:val="28"/>
+          <w:szCs w:val="28"/>
+        </w:rPr>
+        <w:t>разви</w:t>
+      </w:r>
+      <w:r>
+        <w:rPr>
+          <w:rFonts w:ascii="Times New Roman" w:hAnsi="Times New Roman" w:cs="Times New Roman"/>
+          <w:sz w:val="28"/>
+          <w:szCs w:val="28"/>
+        </w:rPr>
+        <w:t>тие</w:t>
+      </w:r>
+      <w:r>
+        <w:rPr>
+          <w:rFonts w:ascii="Times New Roman" w:hAnsi="Times New Roman" w:cs="Times New Roman"/>
+          <w:sz w:val="28"/>
+          <w:szCs w:val="28"/>
+        </w:rPr>
+        <w:t xml:space="preserve"> в следващите няколко години/ особено в районите с по-мал</w:t>
+      </w:r>
+      <w:r>
+        <w:rPr>
+          <w:rFonts w:ascii="Times New Roman" w:hAnsi="Times New Roman" w:cs="Times New Roman"/>
+          <w:sz w:val="28"/>
+          <w:szCs w:val="28"/>
+        </w:rPr>
+        <w:t>обройно</w:t>
+      </w:r>
+      <w:r>
+        <w:rPr>
+          <w:rFonts w:ascii="Times New Roman" w:hAnsi="Times New Roman" w:cs="Times New Roman"/>
+          <w:sz w:val="28"/>
+          <w:szCs w:val="28"/>
+        </w:rPr>
+        <w:t xml:space="preserve"> население/. </w:t>
+      </w:r>
+      <w:r>
+        <w:rPr>
+          <w:rFonts w:ascii="Times New Roman" w:hAnsi="Times New Roman" w:cs="Times New Roman"/>
+          <w:sz w:val="28"/>
+          <w:szCs w:val="28"/>
+        </w:rPr>
+        <w:t>Модулите са изградени</w:t>
+      </w:r>
+      <w:r>
+        <w:rPr>
+          <w:rFonts w:ascii="Times New Roman" w:hAnsi="Times New Roman" w:cs="Times New Roman"/>
+          <w:sz w:val="28"/>
+          <w:szCs w:val="28"/>
+        </w:rPr>
+        <w:t xml:space="preserve"> на основата на едни от най-новите софтуерни продукт</w:t>
+      </w:r>
+      <w:r>
+        <w:rPr>
+          <w:rFonts w:ascii="Times New Roman" w:hAnsi="Times New Roman" w:cs="Times New Roman"/>
+          <w:sz w:val="28"/>
+          <w:szCs w:val="28"/>
+        </w:rPr>
+        <w:t>.</w:t>
+      </w:r>
+    </w:p>
+    <w:p>
+      <w:pPr>
+        <w:ind w:firstLine="708"/>
+        <w:jc w:val="both"/>
+        <w:rPr>
+          <w:rFonts w:ascii="Times New Roman" w:hAnsi="Times New Roman" w:cs="Times New Roman"/>
+          <w:sz w:val="28"/>
+          <w:szCs w:val="28"/>
+        </w:rPr>
+      </w:pPr>
+      <w:r>
+        <w:rPr>
+          <w:rFonts w:ascii="Times New Roman" w:hAnsi="Times New Roman" w:cs="Times New Roman"/>
+          <w:sz w:val="28"/>
+          <w:szCs w:val="28"/>
+        </w:rPr>
+        <w:t xml:space="preserve">Целта </w:t>
+      </w:r>
+      <w:r>
+        <w:rPr>
+          <w:rFonts w:ascii="Times New Roman" w:hAnsi="Times New Roman" w:cs="Times New Roman"/>
+          <w:sz w:val="28"/>
+          <w:szCs w:val="28"/>
+        </w:rPr>
+        <w:t>им</w:t>
+      </w:r>
+      <w:r>
+        <w:rPr>
+          <w:rFonts w:ascii="Times New Roman" w:hAnsi="Times New Roman" w:cs="Times New Roman"/>
+          <w:sz w:val="28"/>
+          <w:szCs w:val="28"/>
+        </w:rPr>
+        <w:t xml:space="preserve"> е да се автоматизира създаването на ремонтна карта, като се избегнат грешките при попълване на модел, сериен номер и продуктов код/ </w:t>
+      </w:r>
+      <w:r>
+        <w:rPr>
+          <w:rFonts w:ascii="Times New Roman" w:hAnsi="Times New Roman" w:cs="Times New Roman"/>
+          <w:sz w:val="28"/>
+          <w:szCs w:val="28"/>
+          <w:lang w:val="en-US"/>
+        </w:rPr>
+        <w:t xml:space="preserve">IMEI </w:t>
+      </w:r>
+      <w:r>
+        <w:rPr>
+          <w:rFonts w:ascii="Times New Roman" w:hAnsi="Times New Roman" w:cs="Times New Roman"/>
+          <w:sz w:val="28"/>
+          <w:szCs w:val="28"/>
+        </w:rPr>
+        <w:t xml:space="preserve">за дефектиралите уреди. Също така максимално </w:t>
+      </w:r>
+      <w:r>
+        <w:rPr>
+          <w:rFonts w:ascii="Times New Roman" w:hAnsi="Times New Roman" w:cs="Times New Roman"/>
+          <w:sz w:val="28"/>
+          <w:szCs w:val="28"/>
+        </w:rPr>
+        <w:t>о</w:t>
+      </w:r>
+      <w:r>
+        <w:rPr>
+          <w:rFonts w:ascii="Times New Roman" w:hAnsi="Times New Roman" w:cs="Times New Roman"/>
+          <w:sz w:val="28"/>
+          <w:szCs w:val="28"/>
+        </w:rPr>
+        <w:t>простения му, но с достатъчна функционалност за този вид дейност, дизайн ще доведе до повишаване ефективността на персонал</w:t>
+      </w:r>
+      <w:r>
+        <w:rPr>
+          <w:rFonts w:ascii="Times New Roman" w:hAnsi="Times New Roman" w:cs="Times New Roman"/>
+          <w:sz w:val="28"/>
+          <w:szCs w:val="28"/>
+        </w:rPr>
+        <w:t>а, опростяване</w:t>
+      </w:r>
+      <w:r>
+        <w:rPr>
+          <w:rFonts w:ascii="Times New Roman" w:hAnsi="Times New Roman" w:cs="Times New Roman"/>
+          <w:sz w:val="28"/>
+          <w:szCs w:val="28"/>
+        </w:rPr>
+        <w:t xml:space="preserve"> на административните </w:t>
+      </w:r>
+      <w:r>
+        <w:rPr>
+          <w:rFonts w:ascii="Times New Roman" w:hAnsi="Times New Roman" w:cs="Times New Roman"/>
+          <w:sz w:val="28"/>
+          <w:szCs w:val="28"/>
+        </w:rPr>
+        <w:lastRenderedPageBreak/>
+        <w:t>дейн</w:t>
+      </w:r>
+      <w:r>
+        <w:rPr>
+          <w:rFonts w:ascii="Times New Roman" w:hAnsi="Times New Roman" w:cs="Times New Roman"/>
+          <w:sz w:val="28"/>
+          <w:szCs w:val="28"/>
+        </w:rPr>
+        <w:t>ости, извършвани от техниците, к</w:t>
+      </w:r>
+      <w:r>
+        <w:rPr>
+          <w:rFonts w:ascii="Times New Roman" w:hAnsi="Times New Roman" w:cs="Times New Roman"/>
+          <w:sz w:val="28"/>
+          <w:szCs w:val="28"/>
+        </w:rPr>
+        <w:t xml:space="preserve">оето от своя страна ще </w:t>
+      </w:r>
+      <w:r>
+        <w:rPr>
+          <w:rFonts w:ascii="Times New Roman" w:hAnsi="Times New Roman" w:cs="Times New Roman"/>
+          <w:sz w:val="28"/>
+          <w:szCs w:val="28"/>
+        </w:rPr>
+        <w:t>доведе до повишаване на ефективността им при ремонта на уредите.</w:t>
+      </w:r>
+    </w:p>
+    <w:p>
+      <w:pPr>
+        <w:ind w:firstLine="708"/>
+        <w:jc w:val="both"/>
+        <w:rPr>
+          <w:rFonts w:ascii="Times New Roman" w:hAnsi="Times New Roman" w:cs="Times New Roman"/>
+          <w:sz w:val="28"/>
+          <w:szCs w:val="28"/>
+        </w:rPr>
+      </w:pPr>
+      <w:r>
+        <w:rPr>
+          <w:rFonts w:ascii="Times New Roman" w:hAnsi="Times New Roman" w:cs="Times New Roman"/>
+          <w:sz w:val="28"/>
+          <w:szCs w:val="28"/>
+        </w:rPr>
+        <w:t>Системата позволява към нея да бъдат прикачени и допълнителни модули, в зависимост от изискванията на съответния клиент, но това ще доведе до оскъпяване на продукта като цяло.</w:t>
+      </w:r>
+    </w:p>
+    <w:p>
+      <w:pPr>
+        <w:jc w:val="both"/>
+        <w:rPr>
           <w:rFonts w:ascii="Times New Roman" w:hAnsi="Times New Roman" w:cs="Times New Roman"/>
           <w:b/>
           <w:sz w:val="28"/>
         </w:rPr>
       </w:pPr>
+      <w:r>
+        <w:rPr>
+          <w:rFonts w:ascii="Times New Roman" w:hAnsi="Times New Roman" w:cs="Times New Roman"/>
+          <w:sz w:val="28"/>
+          <w:szCs w:val="28"/>
+        </w:rPr>
+        <w:t>Информацията за клиентите са защитени от секюрити модул, разработен от мен, в съответствие с европейските принципи за защита на личните данни.</w:t>
+      </w:r>
+    </w:p>
+    <w:p>
+      <w:pPr>
+        <w:spacing w:after="160" w:line="259" w:lineRule="auto"/>
+        <w:rPr>
+          <w:rFonts w:ascii="Times New Roman" w:hAnsi="Times New Roman" w:cs="Times New Roman"/>
+          <w:b/>
+          <w:sz w:val="28"/>
+        </w:rPr>
+      </w:pPr>
+      <w:r>
+        <w:rPr>
+          <w:rFonts w:ascii="Times New Roman" w:hAnsi="Times New Roman" w:cs="Times New Roman"/>
+          <w:b/>
+          <w:sz w:val="28"/>
+        </w:rPr>
+        <w:br w:type="page"/>
+      </w:r>
+      <w:bookmarkStart w:id="1" w:name="_GoBack"/>
+      <w:bookmarkEnd w:id="1"/>
     </w:p>
     <w:p>
       <w:pPr>
@@ -1342,6 +1799,7 @@
           <w:b/>
           <w:sz w:val="32"/>
         </w:rPr>
+        <w:lastRenderedPageBreak/>
         <w:t>ПЪРВА ГЛАВА</w:t>
       </w:r>
     </w:p>
@@ -1944,15 +2402,7 @@
           <w:rFonts w:ascii="Times New Roman" w:hAnsi="Times New Roman" w:cs="Times New Roman"/>
           <w:sz w:val="28"/>
         </w:rPr>
-        <w:t xml:space="preserve">приложение. Най – често давания пример за това е чат приложение, но може да бъде направено много повече. Вески път, когато потребител обнови уеб страница, за да </w:t>
-      </w:r>
-      <w:r>
-        <w:rPr>
-          <w:rFonts w:ascii="Times New Roman" w:hAnsi="Times New Roman" w:cs="Times New Roman"/>
-          <w:sz w:val="28"/>
-        </w:rPr>
-        <w:lastRenderedPageBreak/>
-        <w:t xml:space="preserve">види нови данни, или страницата имплементира </w:t>
+        <w:t xml:space="preserve">приложение. Най – често давания пример за това е чат приложение, но може да бъде направено много повече. Вески път, когато потребител обнови уеб страница, за да види нови данни, или страницата имплементира </w:t>
       </w:r>
       <w:r>
         <w:rPr>
@@ -2041,6 +2491,7 @@
           <w:sz w:val="28"/>
           <w:lang w:val="en-US"/>
         </w:rPr>
+        <w:lastRenderedPageBreak/>
         <w:t>SignalR</w:t>
       </w:r>
       <w:proofErr w:type="spellEnd"/>
@@ -2552,7 +3003,6 @@
           <w:sz w:val="28"/>
           <w:lang w:val="en-US"/>
         </w:rPr>
-        <w:lastRenderedPageBreak/>
         <w:t>Blazor</w:t>
       </w:r>
       <w:proofErr w:type="spellEnd"/>
@@ -2574,6 +3024,7 @@
           <w:sz w:val="28"/>
           <w:lang w:val="en-US"/>
         </w:rPr>
+        <w:lastRenderedPageBreak/>
         <w:t>Blazor</w:t>
       </w:r>
       <w:proofErr w:type="spellEnd"/>
@@ -11231,13 +11682,19 @@
     </w:p>
     <w:p>
       <w:pPr>
-        <w:jc w:val="both"/>
-        <w:rPr>
-          <w:rFonts w:ascii="Times New Roman" w:hAnsi="Times New Roman" w:cs="Times New Roman"/>
-          <w:b/>
-          <w:sz w:val="28"/>
-        </w:rPr>
-      </w:pPr>
+        <w:spacing w:after="160" w:line="259" w:lineRule="auto"/>
+        <w:rPr>
+          <w:rFonts w:ascii="Times New Roman" w:hAnsi="Times New Roman" w:cs="Times New Roman"/>
+          <w:sz w:val="28"/>
+        </w:rPr>
+      </w:pPr>
+      <w:r>
+        <w:rPr>
+          <w:rFonts w:ascii="Times New Roman" w:hAnsi="Times New Roman" w:cs="Times New Roman"/>
+          <w:sz w:val="28"/>
+        </w:rPr>
+        <w:br w:type="page"/>
+      </w:r>
     </w:p>
     <w:p>
       <w:pPr>
@@ -11254,6 +11711,7 @@
           <w:b/>
           <w:sz w:val="32"/>
         </w:rPr>
+        <w:lastRenderedPageBreak/>
         <w:t xml:space="preserve">ВТОРА </w:t>
       </w:r>
       <w:r>
@@ -11270,21 +11728,3426 @@
         <w:jc w:val="both"/>
         <w:rPr>
           <w:rFonts w:ascii="Times New Roman" w:hAnsi="Times New Roman" w:cs="Times New Roman"/>
+          <w:sz w:val="28"/>
+        </w:rPr>
+      </w:pPr>
+      <w:r>
+        <w:rPr>
+          <w:rFonts w:ascii="Times New Roman" w:hAnsi="Times New Roman" w:cs="Times New Roman"/>
+          <w:sz w:val="28"/>
+        </w:rPr>
+        <w:t>Изисквания към програмния продукт, аргументация за използваните технологии и структура на приложението</w:t>
+      </w:r>
+    </w:p>
+    <w:p>
+      <w:pPr>
+        <w:jc w:val="both"/>
+        <w:rPr>
+          <w:rFonts w:ascii="Times New Roman" w:hAnsi="Times New Roman" w:cs="Times New Roman"/>
+          <w:sz w:val="28"/>
+          <w:lang w:val="en-US"/>
+        </w:rPr>
+      </w:pPr>
+      <w:r>
+        <w:rPr>
+          <w:rFonts w:ascii="Times New Roman" w:hAnsi="Times New Roman" w:cs="Times New Roman"/>
+          <w:sz w:val="28"/>
+          <w:lang w:val="en-US"/>
+        </w:rPr>
+        <w:tab/>
+      </w:r>
+    </w:p>
+    <w:p>
+      <w:pPr>
+        <w:pStyle w:val="ListParagraph"/>
+        <w:numPr>
+          <w:ilvl w:val="0"/>
+          <w:numId w:val="5"/>
+        </w:numPr>
+        <w:jc w:val="both"/>
+        <w:rPr>
+          <w:rFonts w:ascii="Times New Roman" w:hAnsi="Times New Roman" w:cs="Times New Roman"/>
+          <w:vanish/>
+          <w:sz w:val="28"/>
+          <w:lang w:val="en-US"/>
+        </w:rPr>
+      </w:pPr>
+    </w:p>
+    <w:p>
+      <w:pPr>
+        <w:pStyle w:val="ListParagraph"/>
+        <w:numPr>
+          <w:ilvl w:val="1"/>
+          <w:numId w:val="5"/>
+        </w:numPr>
+        <w:ind w:left="426"/>
+        <w:jc w:val="both"/>
+        <w:rPr>
+          <w:rFonts w:ascii="Times New Roman" w:hAnsi="Times New Roman" w:cs="Times New Roman"/>
+          <w:sz w:val="28"/>
+          <w:lang w:val="en-US"/>
+        </w:rPr>
+      </w:pPr>
+      <w:r>
+        <w:rPr>
+          <w:rFonts w:ascii="Times New Roman" w:hAnsi="Times New Roman" w:cs="Times New Roman"/>
+          <w:sz w:val="28"/>
+          <w:lang w:val="en-US"/>
+        </w:rPr>
+        <w:t xml:space="preserve"> </w:t>
+      </w:r>
+      <w:r>
+        <w:rPr>
+          <w:rFonts w:ascii="Times New Roman" w:hAnsi="Times New Roman" w:cs="Times New Roman"/>
+          <w:sz w:val="28"/>
+        </w:rPr>
+        <w:t>Аргументация за използваните технологии</w:t>
+      </w:r>
+    </w:p>
+    <w:p>
+      <w:pPr>
+        <w:pStyle w:val="ListParagraph"/>
+        <w:numPr>
+          <w:ilvl w:val="2"/>
+          <w:numId w:val="5"/>
+        </w:numPr>
+        <w:jc w:val="both"/>
+        <w:rPr>
+          <w:rFonts w:ascii="Times New Roman" w:hAnsi="Times New Roman" w:cs="Times New Roman"/>
+          <w:sz w:val="28"/>
+          <w:lang w:val="en-US"/>
+        </w:rPr>
+      </w:pPr>
+      <w:proofErr w:type="spellStart"/>
+      <w:r>
+        <w:rPr>
+          <w:rFonts w:ascii="Times New Roman" w:hAnsi="Times New Roman" w:cs="Times New Roman"/>
+          <w:sz w:val="28"/>
+          <w:lang w:val="en-US"/>
+        </w:rPr>
+        <w:t>Blazor</w:t>
+      </w:r>
+      <w:proofErr w:type="spellEnd"/>
+    </w:p>
+    <w:p>
+      <w:pPr>
+        <w:ind w:left="720" w:firstLine="504"/>
+        <w:jc w:val="both"/>
+        <w:rPr>
+          <w:rFonts w:ascii="Times New Roman" w:hAnsi="Times New Roman" w:cs="Times New Roman"/>
+          <w:sz w:val="28"/>
+        </w:rPr>
+      </w:pPr>
+      <w:proofErr w:type="spellStart"/>
+      <w:r>
+        <w:rPr>
+          <w:rFonts w:ascii="Times New Roman" w:hAnsi="Times New Roman" w:cs="Times New Roman"/>
+          <w:sz w:val="28"/>
+          <w:lang w:val="en-US"/>
+        </w:rPr>
+        <w:t>Blazor</w:t>
+      </w:r>
+      <w:proofErr w:type="spellEnd"/>
+      <w:r>
+        <w:rPr>
+          <w:rFonts w:ascii="Times New Roman" w:hAnsi="Times New Roman" w:cs="Times New Roman"/>
+          <w:sz w:val="28"/>
+          <w:lang w:val="en-US"/>
+        </w:rPr>
+        <w:t xml:space="preserve"> </w:t>
+      </w:r>
+      <w:r>
+        <w:rPr>
+          <w:rFonts w:ascii="Times New Roman" w:hAnsi="Times New Roman" w:cs="Times New Roman"/>
+          <w:sz w:val="28"/>
+        </w:rPr>
+        <w:t xml:space="preserve">е </w:t>
+      </w:r>
+      <w:r>
+        <w:rPr>
+          <w:rFonts w:ascii="Times New Roman" w:hAnsi="Times New Roman" w:cs="Times New Roman"/>
+          <w:sz w:val="28"/>
+          <w:lang w:val="en-US"/>
+        </w:rPr>
+        <w:t xml:space="preserve">SPA </w:t>
+      </w:r>
+      <w:r>
+        <w:rPr>
+          <w:rFonts w:ascii="Times New Roman" w:hAnsi="Times New Roman" w:cs="Times New Roman"/>
+          <w:sz w:val="28"/>
+        </w:rPr>
+        <w:t>фреймуърк за разработване на уеб приложения. В настоящата дипломна работа е избран поради следните причини:</w:t>
+      </w:r>
+    </w:p>
+    <w:p>
+      <w:pPr>
+        <w:pStyle w:val="ListParagraph"/>
+        <w:ind w:left="1224"/>
+        <w:jc w:val="both"/>
+        <w:rPr>
+          <w:rFonts w:ascii="Times New Roman" w:hAnsi="Times New Roman" w:cs="Times New Roman"/>
+          <w:sz w:val="28"/>
+        </w:rPr>
+      </w:pPr>
+    </w:p>
+    <w:p>
+      <w:pPr>
+        <w:pStyle w:val="ListParagraph"/>
+        <w:numPr>
+          <w:ilvl w:val="0"/>
+          <w:numId w:val="16"/>
+        </w:numPr>
+        <w:jc w:val="both"/>
+        <w:rPr>
+          <w:rFonts w:ascii="Times New Roman" w:hAnsi="Times New Roman" w:cs="Times New Roman"/>
+          <w:sz w:val="28"/>
+        </w:rPr>
+      </w:pPr>
+      <w:r>
+        <w:rPr>
+          <w:rFonts w:ascii="Times New Roman" w:hAnsi="Times New Roman" w:cs="Times New Roman"/>
+          <w:sz w:val="28"/>
+        </w:rPr>
+        <w:t xml:space="preserve">Напълно съвместим е с </w:t>
+      </w:r>
+      <w:r>
+        <w:rPr>
+          <w:rFonts w:ascii="Times New Roman" w:hAnsi="Times New Roman" w:cs="Times New Roman"/>
+          <w:sz w:val="28"/>
+          <w:lang w:val="en-US"/>
+        </w:rPr>
+        <w:t>.NET libraries</w:t>
+      </w:r>
+      <w:r>
+        <w:rPr>
+          <w:rFonts w:ascii="Times New Roman" w:hAnsi="Times New Roman" w:cs="Times New Roman"/>
+          <w:sz w:val="28"/>
+        </w:rPr>
+        <w:t xml:space="preserve"> и </w:t>
+      </w:r>
+      <w:r>
+        <w:rPr>
+          <w:rFonts w:ascii="Times New Roman" w:hAnsi="Times New Roman" w:cs="Times New Roman"/>
+          <w:sz w:val="28"/>
+          <w:lang w:val="en-US"/>
+        </w:rPr>
+        <w:t xml:space="preserve">.NET tooling. </w:t>
+      </w:r>
+      <w:proofErr w:type="spellStart"/>
+      <w:r>
+        <w:rPr>
+          <w:rFonts w:ascii="Times New Roman" w:hAnsi="Times New Roman" w:cs="Times New Roman"/>
+          <w:sz w:val="28"/>
+          <w:lang w:val="en-US"/>
+        </w:rPr>
+        <w:t>За</w:t>
+      </w:r>
+      <w:proofErr w:type="spellEnd"/>
+      <w:r>
+        <w:rPr>
+          <w:rFonts w:ascii="Times New Roman" w:hAnsi="Times New Roman" w:cs="Times New Roman"/>
+          <w:sz w:val="28"/>
+          <w:lang w:val="en-US"/>
+        </w:rPr>
+        <w:t xml:space="preserve"> </w:t>
+      </w:r>
+      <w:proofErr w:type="spellStart"/>
+      <w:r>
+        <w:rPr>
+          <w:rFonts w:ascii="Times New Roman" w:hAnsi="Times New Roman" w:cs="Times New Roman"/>
+          <w:sz w:val="28"/>
+          <w:lang w:val="en-US"/>
+        </w:rPr>
+        <w:t>разлика</w:t>
+      </w:r>
+      <w:proofErr w:type="spellEnd"/>
+      <w:r>
+        <w:rPr>
+          <w:rFonts w:ascii="Times New Roman" w:hAnsi="Times New Roman" w:cs="Times New Roman"/>
+          <w:sz w:val="28"/>
+          <w:lang w:val="en-US"/>
+        </w:rPr>
+        <w:t xml:space="preserve"> </w:t>
+      </w:r>
+      <w:proofErr w:type="spellStart"/>
+      <w:r>
+        <w:rPr>
+          <w:rFonts w:ascii="Times New Roman" w:hAnsi="Times New Roman" w:cs="Times New Roman"/>
+          <w:sz w:val="28"/>
+          <w:lang w:val="en-US"/>
+        </w:rPr>
+        <w:t>от</w:t>
+      </w:r>
+      <w:proofErr w:type="spellEnd"/>
+      <w:r>
+        <w:rPr>
+          <w:rFonts w:ascii="Times New Roman" w:hAnsi="Times New Roman" w:cs="Times New Roman"/>
+          <w:sz w:val="28"/>
+          <w:lang w:val="en-US"/>
+        </w:rPr>
+        <w:t xml:space="preserve"> </w:t>
+      </w:r>
+      <w:r>
+        <w:rPr>
+          <w:rFonts w:ascii="Times New Roman" w:hAnsi="Times New Roman" w:cs="Times New Roman"/>
+          <w:sz w:val="28"/>
+          <w:lang w:val="en-US"/>
+        </w:rPr>
+        <w:t>client-side</w:t>
+      </w:r>
+      <w:r>
+        <w:rPr>
+          <w:rFonts w:ascii="Times New Roman" w:hAnsi="Times New Roman" w:cs="Times New Roman"/>
+          <w:sz w:val="28"/>
+          <w:lang w:val="en-US"/>
+        </w:rPr>
+        <w:t xml:space="preserve"> </w:t>
+      </w:r>
+      <w:proofErr w:type="spellStart"/>
+      <w:r>
+        <w:rPr>
+          <w:rFonts w:ascii="Times New Roman" w:hAnsi="Times New Roman" w:cs="Times New Roman"/>
+          <w:sz w:val="28"/>
+          <w:lang w:val="en-US"/>
+        </w:rPr>
+        <w:t>Blazor</w:t>
+      </w:r>
+      <w:proofErr w:type="spellEnd"/>
+      <w:r>
+        <w:rPr>
+          <w:rFonts w:ascii="Times New Roman" w:hAnsi="Times New Roman" w:cs="Times New Roman"/>
+          <w:sz w:val="28"/>
+          <w:lang w:val="en-US"/>
+        </w:rPr>
+        <w:t xml:space="preserve"> (</w:t>
+      </w:r>
+      <w:proofErr w:type="spellStart"/>
+      <w:r>
+        <w:rPr>
+          <w:rFonts w:ascii="Times New Roman" w:hAnsi="Times New Roman" w:cs="Times New Roman"/>
+          <w:sz w:val="28"/>
+          <w:lang w:val="en-US"/>
+        </w:rPr>
+        <w:t>Wasm</w:t>
+      </w:r>
+      <w:proofErr w:type="spellEnd"/>
+      <w:r>
+        <w:rPr>
+          <w:rFonts w:ascii="Times New Roman" w:hAnsi="Times New Roman" w:cs="Times New Roman"/>
+          <w:sz w:val="28"/>
+          <w:lang w:val="en-US"/>
+        </w:rPr>
+        <w:t>)</w:t>
+      </w:r>
+      <w:r>
+        <w:rPr>
+          <w:rFonts w:ascii="Times New Roman" w:hAnsi="Times New Roman" w:cs="Times New Roman"/>
+          <w:sz w:val="28"/>
+          <w:lang w:val="en-US"/>
+        </w:rPr>
+        <w:t xml:space="preserve">, </w:t>
+      </w:r>
+      <w:proofErr w:type="spellStart"/>
+      <w:r>
+        <w:rPr>
+          <w:rFonts w:ascii="Times New Roman" w:hAnsi="Times New Roman" w:cs="Times New Roman"/>
+          <w:sz w:val="28"/>
+          <w:lang w:val="en-US"/>
+        </w:rPr>
+        <w:t>който</w:t>
+      </w:r>
+      <w:proofErr w:type="spellEnd"/>
+      <w:r>
+        <w:rPr>
+          <w:rFonts w:ascii="Times New Roman" w:hAnsi="Times New Roman" w:cs="Times New Roman"/>
+          <w:sz w:val="28"/>
+          <w:lang w:val="en-US"/>
+        </w:rPr>
+        <w:t xml:space="preserve"> </w:t>
+      </w:r>
+      <w:proofErr w:type="spellStart"/>
+      <w:r>
+        <w:rPr>
+          <w:rFonts w:ascii="Times New Roman" w:hAnsi="Times New Roman" w:cs="Times New Roman"/>
+          <w:sz w:val="28"/>
+          <w:lang w:val="en-US"/>
+        </w:rPr>
+        <w:t>се</w:t>
+      </w:r>
+      <w:proofErr w:type="spellEnd"/>
+      <w:r>
+        <w:rPr>
+          <w:rFonts w:ascii="Times New Roman" w:hAnsi="Times New Roman" w:cs="Times New Roman"/>
+          <w:sz w:val="28"/>
+          <w:lang w:val="en-US"/>
+        </w:rPr>
+        <w:t xml:space="preserve"> </w:t>
+      </w:r>
+      <w:proofErr w:type="spellStart"/>
+      <w:r>
+        <w:rPr>
+          <w:rFonts w:ascii="Times New Roman" w:hAnsi="Times New Roman" w:cs="Times New Roman"/>
+          <w:sz w:val="28"/>
+          <w:lang w:val="en-US"/>
+        </w:rPr>
+        <w:t>предлага</w:t>
+      </w:r>
+      <w:proofErr w:type="spellEnd"/>
+      <w:r>
+        <w:rPr>
+          <w:rFonts w:ascii="Times New Roman" w:hAnsi="Times New Roman" w:cs="Times New Roman"/>
+          <w:sz w:val="28"/>
+          <w:lang w:val="en-US"/>
+        </w:rPr>
+        <w:t xml:space="preserve"> с </w:t>
+      </w:r>
+      <w:proofErr w:type="spellStart"/>
+      <w:r>
+        <w:rPr>
+          <w:rFonts w:ascii="Times New Roman" w:hAnsi="Times New Roman" w:cs="Times New Roman"/>
+          <w:sz w:val="28"/>
+          <w:lang w:val="en-US"/>
+        </w:rPr>
+        <w:t>непълни</w:t>
+      </w:r>
+      <w:proofErr w:type="spellEnd"/>
+      <w:r>
+        <w:rPr>
+          <w:rFonts w:ascii="Times New Roman" w:hAnsi="Times New Roman" w:cs="Times New Roman"/>
+          <w:sz w:val="28"/>
+          <w:lang w:val="en-US"/>
+        </w:rPr>
+        <w:t xml:space="preserve"> </w:t>
+      </w:r>
+      <w:proofErr w:type="spellStart"/>
+      <w:r>
+        <w:rPr>
+          <w:rFonts w:ascii="Times New Roman" w:hAnsi="Times New Roman" w:cs="Times New Roman"/>
+          <w:sz w:val="28"/>
+          <w:lang w:val="en-US"/>
+        </w:rPr>
+        <w:t>възможности</w:t>
+      </w:r>
+      <w:proofErr w:type="spellEnd"/>
+      <w:r>
+        <w:rPr>
+          <w:rFonts w:ascii="Times New Roman" w:hAnsi="Times New Roman" w:cs="Times New Roman"/>
+          <w:sz w:val="28"/>
+          <w:lang w:val="en-US"/>
+        </w:rPr>
+        <w:t xml:space="preserve"> </w:t>
+      </w:r>
+      <w:proofErr w:type="spellStart"/>
+      <w:r>
+        <w:rPr>
+          <w:rFonts w:ascii="Times New Roman" w:hAnsi="Times New Roman" w:cs="Times New Roman"/>
+          <w:sz w:val="28"/>
+          <w:lang w:val="en-US"/>
+        </w:rPr>
+        <w:t>за</w:t>
+      </w:r>
+      <w:proofErr w:type="spellEnd"/>
+      <w:r>
+        <w:rPr>
+          <w:rFonts w:ascii="Times New Roman" w:hAnsi="Times New Roman" w:cs="Times New Roman"/>
+          <w:sz w:val="28"/>
+          <w:lang w:val="en-US"/>
+        </w:rPr>
+        <w:t xml:space="preserve"> </w:t>
+      </w:r>
+      <w:proofErr w:type="spellStart"/>
+      <w:r>
+        <w:rPr>
+          <w:rFonts w:ascii="Times New Roman" w:hAnsi="Times New Roman" w:cs="Times New Roman"/>
+          <w:sz w:val="28"/>
+          <w:lang w:val="en-US"/>
+        </w:rPr>
+        <w:t>отстраняване</w:t>
+      </w:r>
+      <w:proofErr w:type="spellEnd"/>
+      <w:r>
+        <w:rPr>
+          <w:rFonts w:ascii="Times New Roman" w:hAnsi="Times New Roman" w:cs="Times New Roman"/>
+          <w:sz w:val="28"/>
+          <w:lang w:val="en-US"/>
+        </w:rPr>
+        <w:t xml:space="preserve"> </w:t>
+      </w:r>
+      <w:proofErr w:type="spellStart"/>
+      <w:r>
+        <w:rPr>
+          <w:rFonts w:ascii="Times New Roman" w:hAnsi="Times New Roman" w:cs="Times New Roman"/>
+          <w:sz w:val="28"/>
+          <w:lang w:val="en-US"/>
+        </w:rPr>
+        <w:t>на</w:t>
+      </w:r>
+      <w:proofErr w:type="spellEnd"/>
+      <w:r>
+        <w:rPr>
+          <w:rFonts w:ascii="Times New Roman" w:hAnsi="Times New Roman" w:cs="Times New Roman"/>
+          <w:sz w:val="28"/>
+          <w:lang w:val="en-US"/>
+        </w:rPr>
+        <w:t xml:space="preserve"> </w:t>
+      </w:r>
+      <w:proofErr w:type="spellStart"/>
+      <w:r>
+        <w:rPr>
+          <w:rFonts w:ascii="Times New Roman" w:hAnsi="Times New Roman" w:cs="Times New Roman"/>
+          <w:sz w:val="28"/>
+          <w:lang w:val="en-US"/>
+        </w:rPr>
+        <w:t>грешки</w:t>
+      </w:r>
+      <w:proofErr w:type="spellEnd"/>
+      <w:r>
+        <w:rPr>
+          <w:rFonts w:ascii="Times New Roman" w:hAnsi="Times New Roman" w:cs="Times New Roman"/>
+          <w:sz w:val="28"/>
+          <w:lang w:val="en-US"/>
+        </w:rPr>
+        <w:t xml:space="preserve">, </w:t>
+      </w:r>
+      <w:r>
+        <w:rPr>
+          <w:rFonts w:ascii="Times New Roman" w:hAnsi="Times New Roman" w:cs="Times New Roman"/>
+          <w:sz w:val="28"/>
+        </w:rPr>
+        <w:t>грешките на</w:t>
+      </w:r>
+      <w:r>
+        <w:rPr>
+          <w:rFonts w:ascii="Times New Roman" w:hAnsi="Times New Roman" w:cs="Times New Roman"/>
+          <w:sz w:val="28"/>
+          <w:lang w:val="en-US"/>
+        </w:rPr>
+        <w:t xml:space="preserve"> </w:t>
+      </w:r>
+      <w:r>
+        <w:rPr>
+          <w:rFonts w:ascii="Times New Roman" w:hAnsi="Times New Roman" w:cs="Times New Roman"/>
+          <w:sz w:val="28"/>
+          <w:lang w:val="en-US"/>
+        </w:rPr>
+        <w:t xml:space="preserve">server-side </w:t>
+      </w:r>
+      <w:proofErr w:type="spellStart"/>
+      <w:r>
+        <w:rPr>
+          <w:rFonts w:ascii="Times New Roman" w:hAnsi="Times New Roman" w:cs="Times New Roman"/>
+          <w:sz w:val="28"/>
+          <w:lang w:val="en-US"/>
+        </w:rPr>
+        <w:t>Blazor</w:t>
+      </w:r>
+      <w:proofErr w:type="spellEnd"/>
+      <w:r>
+        <w:rPr>
+          <w:rFonts w:ascii="Times New Roman" w:hAnsi="Times New Roman" w:cs="Times New Roman"/>
+          <w:sz w:val="28"/>
+          <w:lang w:val="en-US"/>
+        </w:rPr>
+        <w:t xml:space="preserve"> </w:t>
+      </w:r>
+      <w:r>
+        <w:rPr>
+          <w:rFonts w:ascii="Times New Roman" w:hAnsi="Times New Roman" w:cs="Times New Roman"/>
+          <w:sz w:val="28"/>
+        </w:rPr>
+        <w:t>могат да бъдат отстранявани</w:t>
+      </w:r>
+      <w:r>
+        <w:rPr>
+          <w:rFonts w:ascii="Times New Roman" w:hAnsi="Times New Roman" w:cs="Times New Roman"/>
+          <w:sz w:val="28"/>
+          <w:lang w:val="en-US"/>
+        </w:rPr>
+        <w:t xml:space="preserve"> </w:t>
+      </w:r>
+      <w:proofErr w:type="spellStart"/>
+      <w:r>
+        <w:rPr>
+          <w:rFonts w:ascii="Times New Roman" w:hAnsi="Times New Roman" w:cs="Times New Roman"/>
+          <w:sz w:val="28"/>
+          <w:lang w:val="en-US"/>
+        </w:rPr>
+        <w:t>по</w:t>
+      </w:r>
+      <w:proofErr w:type="spellEnd"/>
+      <w:r>
+        <w:rPr>
+          <w:rFonts w:ascii="Times New Roman" w:hAnsi="Times New Roman" w:cs="Times New Roman"/>
+          <w:sz w:val="28"/>
+          <w:lang w:val="en-US"/>
+        </w:rPr>
+        <w:t xml:space="preserve"> </w:t>
+      </w:r>
+      <w:proofErr w:type="spellStart"/>
+      <w:r>
+        <w:rPr>
+          <w:rFonts w:ascii="Times New Roman" w:hAnsi="Times New Roman" w:cs="Times New Roman"/>
+          <w:sz w:val="28"/>
+          <w:lang w:val="en-US"/>
+        </w:rPr>
+        <w:t>абсолютно</w:t>
+      </w:r>
+      <w:proofErr w:type="spellEnd"/>
+      <w:r>
+        <w:rPr>
+          <w:rFonts w:ascii="Times New Roman" w:hAnsi="Times New Roman" w:cs="Times New Roman"/>
+          <w:sz w:val="28"/>
+          <w:lang w:val="en-US"/>
+        </w:rPr>
+        <w:t xml:space="preserve"> </w:t>
+      </w:r>
+      <w:proofErr w:type="spellStart"/>
+      <w:r>
+        <w:rPr>
+          <w:rFonts w:ascii="Times New Roman" w:hAnsi="Times New Roman" w:cs="Times New Roman"/>
+          <w:sz w:val="28"/>
+          <w:lang w:val="en-US"/>
+        </w:rPr>
+        <w:t>същия</w:t>
+      </w:r>
+      <w:proofErr w:type="spellEnd"/>
+      <w:r>
+        <w:rPr>
+          <w:rFonts w:ascii="Times New Roman" w:hAnsi="Times New Roman" w:cs="Times New Roman"/>
+          <w:sz w:val="28"/>
+          <w:lang w:val="en-US"/>
+        </w:rPr>
+        <w:t xml:space="preserve"> </w:t>
+      </w:r>
+      <w:proofErr w:type="spellStart"/>
+      <w:r>
+        <w:rPr>
+          <w:rFonts w:ascii="Times New Roman" w:hAnsi="Times New Roman" w:cs="Times New Roman"/>
+          <w:sz w:val="28"/>
+          <w:lang w:val="en-US"/>
+        </w:rPr>
+        <w:t>начин</w:t>
+      </w:r>
+      <w:proofErr w:type="spellEnd"/>
+      <w:r>
+        <w:rPr>
+          <w:rFonts w:ascii="Times New Roman" w:hAnsi="Times New Roman" w:cs="Times New Roman"/>
+          <w:sz w:val="28"/>
+          <w:lang w:val="en-US"/>
+        </w:rPr>
+        <w:t xml:space="preserve"> </w:t>
+      </w:r>
+      <w:proofErr w:type="spellStart"/>
+      <w:r>
+        <w:rPr>
+          <w:rFonts w:ascii="Times New Roman" w:hAnsi="Times New Roman" w:cs="Times New Roman"/>
+          <w:sz w:val="28"/>
+          <w:lang w:val="en-US"/>
+        </w:rPr>
+        <w:t>като</w:t>
+      </w:r>
+      <w:proofErr w:type="spellEnd"/>
+      <w:r>
+        <w:rPr>
+          <w:rFonts w:ascii="Times New Roman" w:hAnsi="Times New Roman" w:cs="Times New Roman"/>
+          <w:sz w:val="28"/>
+          <w:lang w:val="en-US"/>
+        </w:rPr>
+        <w:t xml:space="preserve"> </w:t>
+      </w:r>
+      <w:proofErr w:type="spellStart"/>
+      <w:r>
+        <w:rPr>
+          <w:rFonts w:ascii="Times New Roman" w:hAnsi="Times New Roman" w:cs="Times New Roman"/>
+          <w:sz w:val="28"/>
+          <w:lang w:val="en-US"/>
+        </w:rPr>
+        <w:t>всяко</w:t>
+      </w:r>
+      <w:proofErr w:type="spellEnd"/>
+      <w:r>
+        <w:rPr>
+          <w:rFonts w:ascii="Times New Roman" w:hAnsi="Times New Roman" w:cs="Times New Roman"/>
+          <w:sz w:val="28"/>
+          <w:lang w:val="en-US"/>
+        </w:rPr>
+        <w:t xml:space="preserve"> </w:t>
+      </w:r>
+      <w:proofErr w:type="spellStart"/>
+      <w:r>
+        <w:rPr>
+          <w:rFonts w:ascii="Times New Roman" w:hAnsi="Times New Roman" w:cs="Times New Roman"/>
+          <w:sz w:val="28"/>
+          <w:lang w:val="en-US"/>
+        </w:rPr>
+        <w:t>друго</w:t>
+      </w:r>
+      <w:proofErr w:type="spellEnd"/>
+      <w:r>
+        <w:rPr>
+          <w:rFonts w:ascii="Times New Roman" w:hAnsi="Times New Roman" w:cs="Times New Roman"/>
+          <w:sz w:val="28"/>
+          <w:lang w:val="en-US"/>
+        </w:rPr>
+        <w:t xml:space="preserve"> ASP.NET</w:t>
+      </w:r>
+      <w:r>
+        <w:rPr>
+          <w:rFonts w:ascii="Times New Roman" w:hAnsi="Times New Roman" w:cs="Times New Roman"/>
+          <w:sz w:val="28"/>
+        </w:rPr>
+        <w:t xml:space="preserve"> </w:t>
+      </w:r>
+      <w:proofErr w:type="spellStart"/>
+      <w:r>
+        <w:rPr>
+          <w:rFonts w:ascii="Times New Roman" w:hAnsi="Times New Roman" w:cs="Times New Roman"/>
+          <w:sz w:val="28"/>
+          <w:lang w:val="en-US"/>
+        </w:rPr>
+        <w:t>приложение</w:t>
+      </w:r>
+      <w:proofErr w:type="spellEnd"/>
+      <w:r>
+        <w:rPr>
+          <w:rFonts w:ascii="Times New Roman" w:hAnsi="Times New Roman" w:cs="Times New Roman"/>
+          <w:sz w:val="28"/>
+          <w:lang w:val="en-US"/>
+        </w:rPr>
+        <w:t>.</w:t>
+      </w:r>
+      <w:r>
+        <w:t xml:space="preserve"> </w:t>
+      </w:r>
+      <w:proofErr w:type="spellStart"/>
+      <w:r>
+        <w:rPr>
+          <w:rFonts w:ascii="Times New Roman" w:hAnsi="Times New Roman" w:cs="Times New Roman"/>
+          <w:sz w:val="28"/>
+          <w:lang w:val="en-US"/>
+        </w:rPr>
+        <w:t>По</w:t>
+      </w:r>
+      <w:proofErr w:type="spellEnd"/>
+      <w:r>
+        <w:rPr>
+          <w:rFonts w:ascii="Times New Roman" w:hAnsi="Times New Roman" w:cs="Times New Roman"/>
+          <w:sz w:val="28"/>
+          <w:lang w:val="en-US"/>
+        </w:rPr>
+        <w:t xml:space="preserve"> </w:t>
+      </w:r>
+      <w:proofErr w:type="spellStart"/>
+      <w:r>
+        <w:rPr>
+          <w:rFonts w:ascii="Times New Roman" w:hAnsi="Times New Roman" w:cs="Times New Roman"/>
+          <w:sz w:val="28"/>
+          <w:lang w:val="en-US"/>
+        </w:rPr>
+        <w:t>същия</w:t>
+      </w:r>
+      <w:proofErr w:type="spellEnd"/>
+      <w:r>
+        <w:rPr>
+          <w:rFonts w:ascii="Times New Roman" w:hAnsi="Times New Roman" w:cs="Times New Roman"/>
+          <w:sz w:val="28"/>
+          <w:lang w:val="en-US"/>
+        </w:rPr>
+        <w:t xml:space="preserve"> </w:t>
+      </w:r>
+      <w:proofErr w:type="spellStart"/>
+      <w:r>
+        <w:rPr>
+          <w:rFonts w:ascii="Times New Roman" w:hAnsi="Times New Roman" w:cs="Times New Roman"/>
+          <w:sz w:val="28"/>
+          <w:lang w:val="en-US"/>
+        </w:rPr>
+        <w:t>начин</w:t>
+      </w:r>
+      <w:proofErr w:type="spellEnd"/>
+      <w:r>
+        <w:rPr>
+          <w:rFonts w:ascii="Times New Roman" w:hAnsi="Times New Roman" w:cs="Times New Roman"/>
+          <w:sz w:val="28"/>
+          <w:lang w:val="en-US"/>
+        </w:rPr>
+        <w:t xml:space="preserve">, </w:t>
+      </w:r>
+      <w:proofErr w:type="spellStart"/>
+      <w:r>
+        <w:rPr>
+          <w:rFonts w:ascii="Times New Roman" w:hAnsi="Times New Roman" w:cs="Times New Roman"/>
+          <w:sz w:val="28"/>
+          <w:lang w:val="en-US"/>
+        </w:rPr>
+        <w:t>всички</w:t>
+      </w:r>
+      <w:proofErr w:type="spellEnd"/>
+      <w:r>
+        <w:rPr>
+          <w:rFonts w:ascii="Times New Roman" w:hAnsi="Times New Roman" w:cs="Times New Roman"/>
+          <w:sz w:val="28"/>
+          <w:lang w:val="en-US"/>
+        </w:rPr>
+        <w:t xml:space="preserve"> </w:t>
+      </w:r>
+      <w:proofErr w:type="spellStart"/>
+      <w:r>
+        <w:rPr>
+          <w:rFonts w:ascii="Times New Roman" w:hAnsi="Times New Roman" w:cs="Times New Roman"/>
+          <w:sz w:val="28"/>
+          <w:lang w:val="en-US"/>
+        </w:rPr>
+        <w:t>други</w:t>
+      </w:r>
+      <w:proofErr w:type="spellEnd"/>
+      <w:r>
+        <w:rPr>
+          <w:rFonts w:ascii="Times New Roman" w:hAnsi="Times New Roman" w:cs="Times New Roman"/>
+          <w:sz w:val="28"/>
+          <w:lang w:val="en-US"/>
+        </w:rPr>
+        <w:t xml:space="preserve"> </w:t>
+      </w:r>
+      <w:proofErr w:type="spellStart"/>
+      <w:r>
+        <w:rPr>
+          <w:rFonts w:ascii="Times New Roman" w:hAnsi="Times New Roman" w:cs="Times New Roman"/>
+          <w:sz w:val="28"/>
+          <w:lang w:val="en-US"/>
+        </w:rPr>
+        <w:t>стандартни</w:t>
+      </w:r>
+      <w:proofErr w:type="spellEnd"/>
+      <w:r>
+        <w:rPr>
+          <w:rFonts w:ascii="Times New Roman" w:hAnsi="Times New Roman" w:cs="Times New Roman"/>
+          <w:sz w:val="28"/>
+          <w:lang w:val="en-US"/>
+        </w:rPr>
+        <w:t xml:space="preserve"> </w:t>
+      </w:r>
+      <w:proofErr w:type="spellStart"/>
+      <w:r>
+        <w:rPr>
+          <w:rFonts w:ascii="Times New Roman" w:hAnsi="Times New Roman" w:cs="Times New Roman"/>
+          <w:sz w:val="28"/>
+          <w:lang w:val="en-US"/>
+        </w:rPr>
+        <w:t>инструменти</w:t>
+      </w:r>
+      <w:proofErr w:type="spellEnd"/>
+      <w:r>
+        <w:rPr>
+          <w:rFonts w:ascii="Times New Roman" w:hAnsi="Times New Roman" w:cs="Times New Roman"/>
+          <w:sz w:val="28"/>
+          <w:lang w:val="en-US"/>
+        </w:rPr>
+        <w:t xml:space="preserve">, </w:t>
+      </w:r>
+      <w:proofErr w:type="spellStart"/>
+      <w:r>
+        <w:rPr>
+          <w:rFonts w:ascii="Times New Roman" w:hAnsi="Times New Roman" w:cs="Times New Roman"/>
+          <w:sz w:val="28"/>
+          <w:lang w:val="en-US"/>
+        </w:rPr>
+        <w:t>които</w:t>
+      </w:r>
+      <w:proofErr w:type="spellEnd"/>
+      <w:r>
+        <w:rPr>
+          <w:rFonts w:ascii="Times New Roman" w:hAnsi="Times New Roman" w:cs="Times New Roman"/>
+          <w:sz w:val="28"/>
+          <w:lang w:val="en-US"/>
+        </w:rPr>
+        <w:t xml:space="preserve"> </w:t>
+      </w:r>
+      <w:r>
+        <w:rPr>
+          <w:rFonts w:ascii="Times New Roman" w:hAnsi="Times New Roman" w:cs="Times New Roman"/>
+          <w:sz w:val="28"/>
+        </w:rPr>
+        <w:t>могат да бъдат използвани</w:t>
+      </w:r>
+      <w:r>
+        <w:rPr>
+          <w:rFonts w:ascii="Times New Roman" w:hAnsi="Times New Roman" w:cs="Times New Roman"/>
+          <w:sz w:val="28"/>
+          <w:lang w:val="en-US"/>
+        </w:rPr>
+        <w:t xml:space="preserve"> с </w:t>
+      </w:r>
+      <w:proofErr w:type="spellStart"/>
+      <w:r>
+        <w:rPr>
+          <w:rFonts w:ascii="Times New Roman" w:hAnsi="Times New Roman" w:cs="Times New Roman"/>
+          <w:sz w:val="28"/>
+          <w:lang w:val="en-US"/>
+        </w:rPr>
+        <w:t>всякакви</w:t>
+      </w:r>
+      <w:proofErr w:type="spellEnd"/>
+      <w:r>
+        <w:rPr>
+          <w:rFonts w:ascii="Times New Roman" w:hAnsi="Times New Roman" w:cs="Times New Roman"/>
+          <w:sz w:val="28"/>
+          <w:lang w:val="en-US"/>
+        </w:rPr>
+        <w:t xml:space="preserve"> </w:t>
+      </w:r>
+      <w:proofErr w:type="spellStart"/>
+      <w:r>
+        <w:rPr>
+          <w:rFonts w:ascii="Times New Roman" w:hAnsi="Times New Roman" w:cs="Times New Roman"/>
+          <w:sz w:val="28"/>
+          <w:lang w:val="en-US"/>
+        </w:rPr>
+        <w:t>други</w:t>
+      </w:r>
+      <w:proofErr w:type="spellEnd"/>
+      <w:r>
+        <w:rPr>
+          <w:rFonts w:ascii="Times New Roman" w:hAnsi="Times New Roman" w:cs="Times New Roman"/>
+          <w:sz w:val="28"/>
+          <w:lang w:val="en-US"/>
+        </w:rPr>
+        <w:t xml:space="preserve"> </w:t>
+      </w:r>
+      <w:proofErr w:type="spellStart"/>
+      <w:r>
+        <w:rPr>
+          <w:rFonts w:ascii="Times New Roman" w:hAnsi="Times New Roman" w:cs="Times New Roman"/>
+          <w:sz w:val="28"/>
+          <w:lang w:val="en-US"/>
+        </w:rPr>
+        <w:t>видове</w:t>
+      </w:r>
+      <w:proofErr w:type="spellEnd"/>
+      <w:r>
+        <w:rPr>
+          <w:rFonts w:ascii="Times New Roman" w:hAnsi="Times New Roman" w:cs="Times New Roman"/>
+          <w:sz w:val="28"/>
+          <w:lang w:val="en-US"/>
+        </w:rPr>
+        <w:t xml:space="preserve"> .NET</w:t>
+      </w:r>
+      <w:r>
+        <w:rPr>
+          <w:rFonts w:ascii="Times New Roman" w:hAnsi="Times New Roman" w:cs="Times New Roman"/>
+          <w:sz w:val="28"/>
+        </w:rPr>
+        <w:t xml:space="preserve"> </w:t>
+      </w:r>
+      <w:proofErr w:type="spellStart"/>
+      <w:r>
+        <w:rPr>
+          <w:rFonts w:ascii="Times New Roman" w:hAnsi="Times New Roman" w:cs="Times New Roman"/>
+          <w:sz w:val="28"/>
+          <w:lang w:val="en-US"/>
+        </w:rPr>
+        <w:t>приложения</w:t>
+      </w:r>
+      <w:proofErr w:type="spellEnd"/>
+      <w:r>
+        <w:rPr>
+          <w:rFonts w:ascii="Times New Roman" w:hAnsi="Times New Roman" w:cs="Times New Roman"/>
+          <w:sz w:val="28"/>
+          <w:lang w:val="en-US"/>
+        </w:rPr>
+        <w:t xml:space="preserve">, </w:t>
+      </w:r>
+      <w:proofErr w:type="spellStart"/>
+      <w:r>
+        <w:rPr>
+          <w:rFonts w:ascii="Times New Roman" w:hAnsi="Times New Roman" w:cs="Times New Roman"/>
+          <w:sz w:val="28"/>
+          <w:lang w:val="en-US"/>
+        </w:rPr>
+        <w:t>могат</w:t>
+      </w:r>
+      <w:proofErr w:type="spellEnd"/>
+      <w:r>
+        <w:rPr>
+          <w:rFonts w:ascii="Times New Roman" w:hAnsi="Times New Roman" w:cs="Times New Roman"/>
+          <w:sz w:val="28"/>
+          <w:lang w:val="en-US"/>
+        </w:rPr>
+        <w:t xml:space="preserve"> </w:t>
+      </w:r>
+      <w:proofErr w:type="spellStart"/>
+      <w:r>
+        <w:rPr>
+          <w:rFonts w:ascii="Times New Roman" w:hAnsi="Times New Roman" w:cs="Times New Roman"/>
+          <w:sz w:val="28"/>
+          <w:lang w:val="en-US"/>
+        </w:rPr>
+        <w:t>да</w:t>
+      </w:r>
+      <w:proofErr w:type="spellEnd"/>
+      <w:r>
+        <w:rPr>
+          <w:rFonts w:ascii="Times New Roman" w:hAnsi="Times New Roman" w:cs="Times New Roman"/>
+          <w:sz w:val="28"/>
+          <w:lang w:val="en-US"/>
+        </w:rPr>
+        <w:t xml:space="preserve"> </w:t>
+      </w:r>
+      <w:proofErr w:type="spellStart"/>
+      <w:r>
+        <w:rPr>
+          <w:rFonts w:ascii="Times New Roman" w:hAnsi="Times New Roman" w:cs="Times New Roman"/>
+          <w:sz w:val="28"/>
+          <w:lang w:val="en-US"/>
+        </w:rPr>
+        <w:t>се</w:t>
+      </w:r>
+      <w:proofErr w:type="spellEnd"/>
+      <w:r>
+        <w:rPr>
+          <w:rFonts w:ascii="Times New Roman" w:hAnsi="Times New Roman" w:cs="Times New Roman"/>
+          <w:sz w:val="28"/>
+          <w:lang w:val="en-US"/>
+        </w:rPr>
+        <w:t xml:space="preserve"> </w:t>
+      </w:r>
+      <w:proofErr w:type="spellStart"/>
+      <w:r>
+        <w:rPr>
+          <w:rFonts w:ascii="Times New Roman" w:hAnsi="Times New Roman" w:cs="Times New Roman"/>
+          <w:sz w:val="28"/>
+          <w:lang w:val="en-US"/>
+        </w:rPr>
+        <w:t>използват</w:t>
+      </w:r>
+      <w:proofErr w:type="spellEnd"/>
+      <w:r>
+        <w:rPr>
+          <w:rFonts w:ascii="Times New Roman" w:hAnsi="Times New Roman" w:cs="Times New Roman"/>
+          <w:sz w:val="28"/>
+          <w:lang w:val="en-US"/>
+        </w:rPr>
+        <w:t xml:space="preserve"> с </w:t>
+      </w:r>
+      <w:r>
+        <w:rPr>
+          <w:rFonts w:ascii="Times New Roman" w:hAnsi="Times New Roman" w:cs="Times New Roman"/>
+          <w:sz w:val="28"/>
+          <w:lang w:val="en-US"/>
+        </w:rPr>
+        <w:t>server-side</w:t>
+      </w:r>
+      <w:r>
+        <w:rPr>
+          <w:rFonts w:ascii="Times New Roman" w:hAnsi="Times New Roman" w:cs="Times New Roman"/>
+          <w:sz w:val="28"/>
+        </w:rPr>
+        <w:t xml:space="preserve"> </w:t>
+      </w:r>
+      <w:proofErr w:type="spellStart"/>
+      <w:r>
+        <w:rPr>
+          <w:rFonts w:ascii="Times New Roman" w:hAnsi="Times New Roman" w:cs="Times New Roman"/>
+          <w:sz w:val="28"/>
+          <w:lang w:val="en-US"/>
+        </w:rPr>
+        <w:t>Blazor</w:t>
+      </w:r>
+      <w:proofErr w:type="spellEnd"/>
+      <w:r>
+        <w:rPr>
+          <w:rFonts w:ascii="Times New Roman" w:hAnsi="Times New Roman" w:cs="Times New Roman"/>
+          <w:sz w:val="28"/>
+          <w:lang w:val="en-US"/>
+        </w:rPr>
+        <w:t>.</w:t>
+      </w:r>
+    </w:p>
+    <w:p>
+      <w:pPr>
+        <w:pStyle w:val="ListParagraph"/>
+        <w:numPr>
+          <w:ilvl w:val="0"/>
+          <w:numId w:val="16"/>
+        </w:numPr>
+        <w:jc w:val="both"/>
+        <w:rPr>
+          <w:rFonts w:ascii="Times New Roman" w:hAnsi="Times New Roman" w:cs="Times New Roman"/>
+          <w:sz w:val="28"/>
+        </w:rPr>
+      </w:pPr>
+      <w:r>
+        <w:rPr>
+          <w:rFonts w:ascii="Times New Roman" w:hAnsi="Times New Roman" w:cs="Times New Roman"/>
+          <w:sz w:val="28"/>
+        </w:rPr>
+        <w:t xml:space="preserve">Използва точно същия синтаксис като </w:t>
+      </w:r>
+      <w:r>
+        <w:rPr>
+          <w:rFonts w:ascii="Times New Roman" w:hAnsi="Times New Roman" w:cs="Times New Roman"/>
+          <w:sz w:val="28"/>
+          <w:lang w:val="en-US"/>
+        </w:rPr>
+        <w:t>client-side</w:t>
+      </w:r>
+      <w:r>
+        <w:rPr>
+          <w:rFonts w:ascii="Times New Roman" w:hAnsi="Times New Roman" w:cs="Times New Roman"/>
+          <w:sz w:val="28"/>
+        </w:rPr>
+        <w:t xml:space="preserve"> Blazor</w:t>
+      </w:r>
+      <w:r>
+        <w:rPr>
+          <w:rFonts w:ascii="Times New Roman" w:hAnsi="Times New Roman" w:cs="Times New Roman"/>
+          <w:sz w:val="28"/>
+          <w:lang w:val="en-US"/>
+        </w:rPr>
+        <w:t>(</w:t>
+      </w:r>
+      <w:proofErr w:type="spellStart"/>
+      <w:r>
+        <w:rPr>
+          <w:rFonts w:ascii="Times New Roman" w:hAnsi="Times New Roman" w:cs="Times New Roman"/>
+          <w:sz w:val="28"/>
+          <w:lang w:val="en-US"/>
+        </w:rPr>
+        <w:t>Wasm</w:t>
+      </w:r>
+      <w:proofErr w:type="spellEnd"/>
+      <w:r>
+        <w:rPr>
+          <w:rFonts w:ascii="Times New Roman" w:hAnsi="Times New Roman" w:cs="Times New Roman"/>
+          <w:sz w:val="28"/>
+          <w:lang w:val="en-US"/>
+        </w:rPr>
+        <w:t xml:space="preserve">). </w:t>
+      </w:r>
+      <w:r>
+        <w:rPr>
+          <w:rFonts w:ascii="Times New Roman" w:hAnsi="Times New Roman" w:cs="Times New Roman"/>
+          <w:sz w:val="28"/>
+        </w:rPr>
+        <w:t>В</w:t>
+      </w:r>
+      <w:proofErr w:type="spellStart"/>
+      <w:r>
+        <w:rPr>
+          <w:rFonts w:ascii="Times New Roman" w:hAnsi="Times New Roman" w:cs="Times New Roman"/>
+          <w:sz w:val="28"/>
+          <w:lang w:val="en-US"/>
+        </w:rPr>
+        <w:t>ъпреки</w:t>
+      </w:r>
+      <w:proofErr w:type="spellEnd"/>
+      <w:r>
+        <w:rPr>
+          <w:rFonts w:ascii="Times New Roman" w:hAnsi="Times New Roman" w:cs="Times New Roman"/>
+          <w:sz w:val="28"/>
+          <w:lang w:val="en-US"/>
+        </w:rPr>
+        <w:t xml:space="preserve"> </w:t>
+      </w:r>
+      <w:proofErr w:type="spellStart"/>
+      <w:r>
+        <w:rPr>
+          <w:rFonts w:ascii="Times New Roman" w:hAnsi="Times New Roman" w:cs="Times New Roman"/>
+          <w:sz w:val="28"/>
+          <w:lang w:val="en-US"/>
+        </w:rPr>
+        <w:t>че</w:t>
+      </w:r>
+      <w:proofErr w:type="spellEnd"/>
+      <w:r>
+        <w:rPr>
+          <w:rFonts w:ascii="Times New Roman" w:hAnsi="Times New Roman" w:cs="Times New Roman"/>
+          <w:sz w:val="28"/>
+          <w:lang w:val="en-US"/>
+        </w:rPr>
+        <w:t xml:space="preserve"> </w:t>
+      </w:r>
+      <w:proofErr w:type="spellStart"/>
+      <w:r>
+        <w:rPr>
+          <w:rFonts w:ascii="Times New Roman" w:hAnsi="Times New Roman" w:cs="Times New Roman"/>
+          <w:sz w:val="28"/>
+          <w:lang w:val="en-US"/>
+        </w:rPr>
+        <w:t>Blazor</w:t>
+      </w:r>
+      <w:proofErr w:type="spellEnd"/>
+      <w:r>
+        <w:rPr>
+          <w:rFonts w:ascii="Times New Roman" w:hAnsi="Times New Roman" w:cs="Times New Roman"/>
+          <w:sz w:val="28"/>
+          <w:lang w:val="en-US"/>
+        </w:rPr>
+        <w:t xml:space="preserve"> </w:t>
+      </w:r>
+      <w:proofErr w:type="spellStart"/>
+      <w:r>
+        <w:rPr>
+          <w:rFonts w:ascii="Times New Roman" w:hAnsi="Times New Roman" w:cs="Times New Roman"/>
+          <w:sz w:val="28"/>
+          <w:lang w:val="en-US"/>
+        </w:rPr>
+        <w:t>от</w:t>
+      </w:r>
+      <w:proofErr w:type="spellEnd"/>
+      <w:r>
+        <w:rPr>
+          <w:rFonts w:ascii="Times New Roman" w:hAnsi="Times New Roman" w:cs="Times New Roman"/>
+          <w:sz w:val="28"/>
+          <w:lang w:val="en-US"/>
+        </w:rPr>
+        <w:t xml:space="preserve"> </w:t>
+      </w:r>
+      <w:proofErr w:type="spellStart"/>
+      <w:r>
+        <w:rPr>
+          <w:rFonts w:ascii="Times New Roman" w:hAnsi="Times New Roman" w:cs="Times New Roman"/>
+          <w:sz w:val="28"/>
+          <w:lang w:val="en-US"/>
+        </w:rPr>
+        <w:t>страна</w:t>
+      </w:r>
+      <w:proofErr w:type="spellEnd"/>
+      <w:r>
+        <w:rPr>
+          <w:rFonts w:ascii="Times New Roman" w:hAnsi="Times New Roman" w:cs="Times New Roman"/>
+          <w:sz w:val="28"/>
+          <w:lang w:val="en-US"/>
+        </w:rPr>
+        <w:t xml:space="preserve"> </w:t>
+      </w:r>
+      <w:proofErr w:type="spellStart"/>
+      <w:r>
+        <w:rPr>
+          <w:rFonts w:ascii="Times New Roman" w:hAnsi="Times New Roman" w:cs="Times New Roman"/>
+          <w:sz w:val="28"/>
+          <w:lang w:val="en-US"/>
+        </w:rPr>
+        <w:t>на</w:t>
+      </w:r>
+      <w:proofErr w:type="spellEnd"/>
+      <w:r>
+        <w:rPr>
+          <w:rFonts w:ascii="Times New Roman" w:hAnsi="Times New Roman" w:cs="Times New Roman"/>
+          <w:sz w:val="28"/>
+          <w:lang w:val="en-US"/>
+        </w:rPr>
+        <w:t xml:space="preserve"> </w:t>
+      </w:r>
+      <w:proofErr w:type="spellStart"/>
+      <w:r>
+        <w:rPr>
+          <w:rFonts w:ascii="Times New Roman" w:hAnsi="Times New Roman" w:cs="Times New Roman"/>
+          <w:sz w:val="28"/>
+          <w:lang w:val="en-US"/>
+        </w:rPr>
+        <w:t>сървъра</w:t>
+      </w:r>
+      <w:proofErr w:type="spellEnd"/>
+      <w:r>
+        <w:rPr>
+          <w:rFonts w:ascii="Times New Roman" w:hAnsi="Times New Roman" w:cs="Times New Roman"/>
+          <w:sz w:val="28"/>
+          <w:lang w:val="en-US"/>
+        </w:rPr>
+        <w:t xml:space="preserve"> </w:t>
+      </w:r>
+      <w:proofErr w:type="spellStart"/>
+      <w:r>
+        <w:rPr>
+          <w:rFonts w:ascii="Times New Roman" w:hAnsi="Times New Roman" w:cs="Times New Roman"/>
+          <w:sz w:val="28"/>
+          <w:lang w:val="en-US"/>
+        </w:rPr>
+        <w:t>може</w:t>
+      </w:r>
+      <w:proofErr w:type="spellEnd"/>
+      <w:r>
+        <w:rPr>
+          <w:rFonts w:ascii="Times New Roman" w:hAnsi="Times New Roman" w:cs="Times New Roman"/>
+          <w:sz w:val="28"/>
+          <w:lang w:val="en-US"/>
+        </w:rPr>
+        <w:t xml:space="preserve"> </w:t>
+      </w:r>
+      <w:proofErr w:type="spellStart"/>
+      <w:r>
+        <w:rPr>
+          <w:rFonts w:ascii="Times New Roman" w:hAnsi="Times New Roman" w:cs="Times New Roman"/>
+          <w:sz w:val="28"/>
+          <w:lang w:val="en-US"/>
+        </w:rPr>
+        <w:t>да</w:t>
+      </w:r>
+      <w:proofErr w:type="spellEnd"/>
+      <w:r>
+        <w:rPr>
+          <w:rFonts w:ascii="Times New Roman" w:hAnsi="Times New Roman" w:cs="Times New Roman"/>
+          <w:sz w:val="28"/>
+          <w:lang w:val="en-US"/>
+        </w:rPr>
+        <w:t xml:space="preserve"> </w:t>
+      </w:r>
+      <w:proofErr w:type="spellStart"/>
+      <w:r>
+        <w:rPr>
+          <w:rFonts w:ascii="Times New Roman" w:hAnsi="Times New Roman" w:cs="Times New Roman"/>
+          <w:sz w:val="28"/>
+          <w:lang w:val="en-US"/>
+        </w:rPr>
+        <w:t>не</w:t>
+      </w:r>
+      <w:proofErr w:type="spellEnd"/>
+      <w:r>
+        <w:rPr>
+          <w:rFonts w:ascii="Times New Roman" w:hAnsi="Times New Roman" w:cs="Times New Roman"/>
+          <w:sz w:val="28"/>
+          <w:lang w:val="en-US"/>
+        </w:rPr>
+        <w:t xml:space="preserve"> е </w:t>
+      </w:r>
+      <w:proofErr w:type="spellStart"/>
+      <w:r>
+        <w:rPr>
+          <w:rFonts w:ascii="Times New Roman" w:hAnsi="Times New Roman" w:cs="Times New Roman"/>
+          <w:sz w:val="28"/>
+          <w:lang w:val="en-US"/>
+        </w:rPr>
+        <w:t>най-добрият</w:t>
+      </w:r>
+      <w:proofErr w:type="spellEnd"/>
+      <w:r>
+        <w:rPr>
+          <w:rFonts w:ascii="Times New Roman" w:hAnsi="Times New Roman" w:cs="Times New Roman"/>
+          <w:sz w:val="28"/>
+          <w:lang w:val="en-US"/>
+        </w:rPr>
+        <w:t xml:space="preserve"> </w:t>
+      </w:r>
+      <w:proofErr w:type="spellStart"/>
+      <w:r>
+        <w:rPr>
+          <w:rFonts w:ascii="Times New Roman" w:hAnsi="Times New Roman" w:cs="Times New Roman"/>
+          <w:sz w:val="28"/>
+          <w:lang w:val="en-US"/>
+        </w:rPr>
+        <w:t>избор</w:t>
+      </w:r>
+      <w:proofErr w:type="spellEnd"/>
+      <w:r>
+        <w:rPr>
+          <w:rFonts w:ascii="Times New Roman" w:hAnsi="Times New Roman" w:cs="Times New Roman"/>
+          <w:sz w:val="28"/>
+          <w:lang w:val="en-US"/>
+        </w:rPr>
+        <w:t xml:space="preserve"> </w:t>
+      </w:r>
+      <w:proofErr w:type="spellStart"/>
+      <w:r>
+        <w:rPr>
+          <w:rFonts w:ascii="Times New Roman" w:hAnsi="Times New Roman" w:cs="Times New Roman"/>
+          <w:sz w:val="28"/>
+          <w:lang w:val="en-US"/>
+        </w:rPr>
+        <w:t>за</w:t>
+      </w:r>
+      <w:proofErr w:type="spellEnd"/>
+      <w:r>
+        <w:rPr>
+          <w:rFonts w:ascii="Times New Roman" w:hAnsi="Times New Roman" w:cs="Times New Roman"/>
+          <w:sz w:val="28"/>
+          <w:lang w:val="en-US"/>
+        </w:rPr>
+        <w:t xml:space="preserve"> </w:t>
+      </w:r>
+      <w:proofErr w:type="spellStart"/>
+      <w:r>
+        <w:rPr>
+          <w:rFonts w:ascii="Times New Roman" w:hAnsi="Times New Roman" w:cs="Times New Roman"/>
+          <w:sz w:val="28"/>
+          <w:lang w:val="en-US"/>
+        </w:rPr>
+        <w:t>определени</w:t>
+      </w:r>
+      <w:proofErr w:type="spellEnd"/>
+      <w:r>
+        <w:rPr>
+          <w:rFonts w:ascii="Times New Roman" w:hAnsi="Times New Roman" w:cs="Times New Roman"/>
+          <w:sz w:val="28"/>
+          <w:lang w:val="en-US"/>
+        </w:rPr>
+        <w:t xml:space="preserve"> </w:t>
+      </w:r>
+      <w:proofErr w:type="spellStart"/>
+      <w:r>
+        <w:rPr>
+          <w:rFonts w:ascii="Times New Roman" w:hAnsi="Times New Roman" w:cs="Times New Roman"/>
+          <w:sz w:val="28"/>
+          <w:lang w:val="en-US"/>
+        </w:rPr>
+        <w:t>сценарии</w:t>
+      </w:r>
+      <w:proofErr w:type="spellEnd"/>
+      <w:r>
+        <w:rPr>
+          <w:rFonts w:ascii="Times New Roman" w:hAnsi="Times New Roman" w:cs="Times New Roman"/>
+          <w:sz w:val="28"/>
+          <w:lang w:val="en-US"/>
+        </w:rPr>
+        <w:t xml:space="preserve">, </w:t>
+      </w:r>
+      <w:proofErr w:type="spellStart"/>
+      <w:r>
+        <w:rPr>
+          <w:rFonts w:ascii="Times New Roman" w:hAnsi="Times New Roman" w:cs="Times New Roman"/>
+          <w:sz w:val="28"/>
+          <w:lang w:val="en-US"/>
+        </w:rPr>
+        <w:t>когато</w:t>
+      </w:r>
+      <w:proofErr w:type="spellEnd"/>
+      <w:r>
+        <w:rPr>
+          <w:rFonts w:ascii="Times New Roman" w:hAnsi="Times New Roman" w:cs="Times New Roman"/>
+          <w:sz w:val="28"/>
+          <w:lang w:val="en-US"/>
+        </w:rPr>
+        <w:t xml:space="preserve"> </w:t>
+      </w:r>
+      <w:r>
+        <w:rPr>
+          <w:rFonts w:ascii="Times New Roman" w:hAnsi="Times New Roman" w:cs="Times New Roman"/>
+          <w:sz w:val="28"/>
+          <w:lang w:val="en-US"/>
+        </w:rPr>
+        <w:t>client-side</w:t>
+      </w:r>
+      <w:r>
+        <w:rPr>
+          <w:rFonts w:ascii="Times New Roman" w:hAnsi="Times New Roman" w:cs="Times New Roman"/>
+          <w:sz w:val="28"/>
+        </w:rPr>
+        <w:t xml:space="preserve"> </w:t>
+      </w:r>
+      <w:proofErr w:type="spellStart"/>
+      <w:r>
+        <w:rPr>
+          <w:rFonts w:ascii="Times New Roman" w:hAnsi="Times New Roman" w:cs="Times New Roman"/>
+          <w:sz w:val="28"/>
+          <w:lang w:val="en-US"/>
+        </w:rPr>
+        <w:t>Blazor</w:t>
+      </w:r>
+      <w:proofErr w:type="spellEnd"/>
+      <w:r>
+        <w:rPr>
+          <w:rFonts w:ascii="Times New Roman" w:hAnsi="Times New Roman" w:cs="Times New Roman"/>
+          <w:sz w:val="28"/>
+          <w:lang w:val="en-US"/>
+        </w:rPr>
+        <w:t xml:space="preserve"> е </w:t>
+      </w:r>
+      <w:proofErr w:type="spellStart"/>
+      <w:r>
+        <w:rPr>
+          <w:rFonts w:ascii="Times New Roman" w:hAnsi="Times New Roman" w:cs="Times New Roman"/>
+          <w:sz w:val="28"/>
+          <w:lang w:val="en-US"/>
+        </w:rPr>
+        <w:t>полезен</w:t>
+      </w:r>
+      <w:proofErr w:type="spellEnd"/>
+      <w:r>
+        <w:rPr>
+          <w:rFonts w:ascii="Times New Roman" w:hAnsi="Times New Roman" w:cs="Times New Roman"/>
+          <w:sz w:val="28"/>
+          <w:lang w:val="en-US"/>
+        </w:rPr>
+        <w:t xml:space="preserve">, </w:t>
+      </w:r>
+      <w:proofErr w:type="spellStart"/>
+      <w:r>
+        <w:rPr>
+          <w:rFonts w:ascii="Times New Roman" w:hAnsi="Times New Roman" w:cs="Times New Roman"/>
+          <w:sz w:val="28"/>
+          <w:lang w:val="en-US"/>
+        </w:rPr>
+        <w:t>все</w:t>
+      </w:r>
+      <w:proofErr w:type="spellEnd"/>
+      <w:r>
+        <w:rPr>
+          <w:rFonts w:ascii="Times New Roman" w:hAnsi="Times New Roman" w:cs="Times New Roman"/>
+          <w:sz w:val="28"/>
+          <w:lang w:val="en-US"/>
+        </w:rPr>
+        <w:t xml:space="preserve"> </w:t>
+      </w:r>
+      <w:proofErr w:type="spellStart"/>
+      <w:r>
+        <w:rPr>
+          <w:rFonts w:ascii="Times New Roman" w:hAnsi="Times New Roman" w:cs="Times New Roman"/>
+          <w:sz w:val="28"/>
+          <w:lang w:val="en-US"/>
+        </w:rPr>
+        <w:t>още</w:t>
+      </w:r>
+      <w:proofErr w:type="spellEnd"/>
+      <w:r>
+        <w:rPr>
+          <w:rFonts w:ascii="Times New Roman" w:hAnsi="Times New Roman" w:cs="Times New Roman"/>
+          <w:sz w:val="28"/>
+          <w:lang w:val="en-US"/>
+        </w:rPr>
+        <w:t xml:space="preserve"> </w:t>
+      </w:r>
+      <w:proofErr w:type="spellStart"/>
+      <w:r>
+        <w:rPr>
+          <w:rFonts w:ascii="Times New Roman" w:hAnsi="Times New Roman" w:cs="Times New Roman"/>
+          <w:sz w:val="28"/>
+          <w:lang w:val="en-US"/>
+        </w:rPr>
+        <w:t>първоначално</w:t>
+      </w:r>
+      <w:proofErr w:type="spellEnd"/>
+      <w:r>
+        <w:rPr>
+          <w:rFonts w:ascii="Times New Roman" w:hAnsi="Times New Roman" w:cs="Times New Roman"/>
+          <w:sz w:val="28"/>
+          <w:lang w:val="en-US"/>
+        </w:rPr>
+        <w:t xml:space="preserve"> </w:t>
+      </w:r>
+      <w:r>
+        <w:rPr>
+          <w:rFonts w:ascii="Times New Roman" w:hAnsi="Times New Roman" w:cs="Times New Roman"/>
+          <w:sz w:val="28"/>
+        </w:rPr>
+        <w:t xml:space="preserve">приложението да се напише на </w:t>
+      </w:r>
+      <w:r>
+        <w:rPr>
+          <w:rFonts w:ascii="Times New Roman" w:hAnsi="Times New Roman" w:cs="Times New Roman"/>
+          <w:sz w:val="28"/>
+          <w:lang w:val="en-US"/>
+        </w:rPr>
+        <w:t xml:space="preserve">server-side </w:t>
+      </w:r>
+      <w:proofErr w:type="spellStart"/>
+      <w:r>
+        <w:rPr>
+          <w:rFonts w:ascii="Times New Roman" w:hAnsi="Times New Roman" w:cs="Times New Roman"/>
+          <w:sz w:val="28"/>
+          <w:lang w:val="en-US"/>
+        </w:rPr>
+        <w:t>Blazor</w:t>
+      </w:r>
+      <w:proofErr w:type="spellEnd"/>
+      <w:r>
+        <w:rPr>
+          <w:rFonts w:ascii="Times New Roman" w:hAnsi="Times New Roman" w:cs="Times New Roman"/>
+          <w:sz w:val="28"/>
+          <w:lang w:val="en-US"/>
+        </w:rPr>
+        <w:t xml:space="preserve">, </w:t>
+      </w:r>
+      <w:proofErr w:type="spellStart"/>
+      <w:r>
+        <w:rPr>
+          <w:rFonts w:ascii="Times New Roman" w:hAnsi="Times New Roman" w:cs="Times New Roman"/>
+          <w:sz w:val="28"/>
+          <w:lang w:val="en-US"/>
+        </w:rPr>
+        <w:t>за</w:t>
+      </w:r>
+      <w:proofErr w:type="spellEnd"/>
+      <w:r>
+        <w:rPr>
+          <w:rFonts w:ascii="Times New Roman" w:hAnsi="Times New Roman" w:cs="Times New Roman"/>
+          <w:sz w:val="28"/>
+          <w:lang w:val="en-US"/>
+        </w:rPr>
+        <w:t xml:space="preserve"> </w:t>
+      </w:r>
+      <w:proofErr w:type="spellStart"/>
+      <w:r>
+        <w:rPr>
+          <w:rFonts w:ascii="Times New Roman" w:hAnsi="Times New Roman" w:cs="Times New Roman"/>
+          <w:sz w:val="28"/>
+          <w:lang w:val="en-US"/>
+        </w:rPr>
+        <w:t>да</w:t>
+      </w:r>
+      <w:proofErr w:type="spellEnd"/>
+      <w:r>
+        <w:rPr>
+          <w:rFonts w:ascii="Times New Roman" w:hAnsi="Times New Roman" w:cs="Times New Roman"/>
+          <w:sz w:val="28"/>
+          <w:lang w:val="en-US"/>
+        </w:rPr>
+        <w:t xml:space="preserve"> </w:t>
+      </w:r>
+      <w:r>
+        <w:rPr>
+          <w:rFonts w:ascii="Times New Roman" w:hAnsi="Times New Roman" w:cs="Times New Roman"/>
+          <w:sz w:val="28"/>
+        </w:rPr>
+        <w:t>се</w:t>
+      </w:r>
+      <w:r>
+        <w:rPr>
+          <w:rFonts w:ascii="Times New Roman" w:hAnsi="Times New Roman" w:cs="Times New Roman"/>
+          <w:sz w:val="28"/>
+          <w:lang w:val="en-US"/>
+        </w:rPr>
+        <w:t xml:space="preserve"> </w:t>
+      </w:r>
+      <w:proofErr w:type="spellStart"/>
+      <w:r>
+        <w:rPr>
+          <w:rFonts w:ascii="Times New Roman" w:hAnsi="Times New Roman" w:cs="Times New Roman"/>
+          <w:sz w:val="28"/>
+          <w:lang w:val="en-US"/>
+        </w:rPr>
+        <w:t>преодолеят</w:t>
+      </w:r>
+      <w:proofErr w:type="spellEnd"/>
+      <w:r>
+        <w:rPr>
+          <w:rFonts w:ascii="Times New Roman" w:hAnsi="Times New Roman" w:cs="Times New Roman"/>
+          <w:sz w:val="28"/>
+          <w:lang w:val="en-US"/>
+        </w:rPr>
+        <w:t xml:space="preserve"> </w:t>
+      </w:r>
+      <w:proofErr w:type="spellStart"/>
+      <w:r>
+        <w:rPr>
+          <w:rFonts w:ascii="Times New Roman" w:hAnsi="Times New Roman" w:cs="Times New Roman"/>
+          <w:sz w:val="28"/>
+          <w:lang w:val="en-US"/>
+        </w:rPr>
+        <w:t>ограничените</w:t>
+      </w:r>
+      <w:proofErr w:type="spellEnd"/>
+      <w:r>
+        <w:rPr>
+          <w:rFonts w:ascii="Times New Roman" w:hAnsi="Times New Roman" w:cs="Times New Roman"/>
+          <w:sz w:val="28"/>
+          <w:lang w:val="en-US"/>
+        </w:rPr>
+        <w:t xml:space="preserve"> </w:t>
+      </w:r>
+      <w:proofErr w:type="spellStart"/>
+      <w:r>
+        <w:rPr>
+          <w:rFonts w:ascii="Times New Roman" w:hAnsi="Times New Roman" w:cs="Times New Roman"/>
+          <w:sz w:val="28"/>
+          <w:lang w:val="en-US"/>
+        </w:rPr>
+        <w:t>възможности</w:t>
+      </w:r>
+      <w:proofErr w:type="spellEnd"/>
+      <w:r>
+        <w:rPr>
+          <w:rFonts w:ascii="Times New Roman" w:hAnsi="Times New Roman" w:cs="Times New Roman"/>
+          <w:sz w:val="28"/>
+          <w:lang w:val="en-US"/>
+        </w:rPr>
+        <w:t xml:space="preserve"> </w:t>
+      </w:r>
+      <w:proofErr w:type="spellStart"/>
+      <w:r>
+        <w:rPr>
+          <w:rFonts w:ascii="Times New Roman" w:hAnsi="Times New Roman" w:cs="Times New Roman"/>
+          <w:sz w:val="28"/>
+          <w:lang w:val="en-US"/>
+        </w:rPr>
+        <w:t>за</w:t>
+      </w:r>
+      <w:proofErr w:type="spellEnd"/>
+      <w:r>
+        <w:rPr>
+          <w:rFonts w:ascii="Times New Roman" w:hAnsi="Times New Roman" w:cs="Times New Roman"/>
+          <w:sz w:val="28"/>
+          <w:lang w:val="en-US"/>
+        </w:rPr>
+        <w:t xml:space="preserve"> </w:t>
+      </w:r>
+      <w:proofErr w:type="spellStart"/>
+      <w:r>
+        <w:rPr>
+          <w:rFonts w:ascii="Times New Roman" w:hAnsi="Times New Roman" w:cs="Times New Roman"/>
+          <w:sz w:val="28"/>
+          <w:lang w:val="en-US"/>
+        </w:rPr>
+        <w:t>отстраняване</w:t>
+      </w:r>
+      <w:proofErr w:type="spellEnd"/>
+      <w:r>
+        <w:rPr>
+          <w:rFonts w:ascii="Times New Roman" w:hAnsi="Times New Roman" w:cs="Times New Roman"/>
+          <w:sz w:val="28"/>
+          <w:lang w:val="en-US"/>
+        </w:rPr>
+        <w:t xml:space="preserve"> </w:t>
+      </w:r>
+      <w:proofErr w:type="spellStart"/>
+      <w:r>
+        <w:rPr>
+          <w:rFonts w:ascii="Times New Roman" w:hAnsi="Times New Roman" w:cs="Times New Roman"/>
+          <w:sz w:val="28"/>
+          <w:lang w:val="en-US"/>
+        </w:rPr>
+        <w:t>на</w:t>
+      </w:r>
+      <w:proofErr w:type="spellEnd"/>
+      <w:r>
+        <w:rPr>
+          <w:rFonts w:ascii="Times New Roman" w:hAnsi="Times New Roman" w:cs="Times New Roman"/>
+          <w:sz w:val="28"/>
+          <w:lang w:val="en-US"/>
+        </w:rPr>
+        <w:t xml:space="preserve"> </w:t>
+      </w:r>
+      <w:proofErr w:type="spellStart"/>
+      <w:r>
+        <w:rPr>
+          <w:rFonts w:ascii="Times New Roman" w:hAnsi="Times New Roman" w:cs="Times New Roman"/>
+          <w:sz w:val="28"/>
+          <w:lang w:val="en-US"/>
+        </w:rPr>
+        <w:t>грешки</w:t>
+      </w:r>
+      <w:proofErr w:type="spellEnd"/>
+      <w:r>
+        <w:rPr>
+          <w:rFonts w:ascii="Times New Roman" w:hAnsi="Times New Roman" w:cs="Times New Roman"/>
+          <w:sz w:val="28"/>
+          <w:lang w:val="en-US"/>
+        </w:rPr>
+        <w:t xml:space="preserve"> </w:t>
+      </w:r>
+      <w:proofErr w:type="spellStart"/>
+      <w:r>
+        <w:rPr>
+          <w:rFonts w:ascii="Times New Roman" w:hAnsi="Times New Roman" w:cs="Times New Roman"/>
+          <w:sz w:val="28"/>
+          <w:lang w:val="en-US"/>
+        </w:rPr>
+        <w:t>на</w:t>
+      </w:r>
+      <w:proofErr w:type="spellEnd"/>
+      <w:r>
+        <w:rPr>
+          <w:rFonts w:ascii="Times New Roman" w:hAnsi="Times New Roman" w:cs="Times New Roman"/>
+          <w:sz w:val="28"/>
+          <w:lang w:val="en-US"/>
+        </w:rPr>
+        <w:t xml:space="preserve"> </w:t>
+      </w:r>
+      <w:r>
+        <w:rPr>
+          <w:rFonts w:ascii="Times New Roman" w:hAnsi="Times New Roman" w:cs="Times New Roman"/>
+          <w:sz w:val="28"/>
+          <w:lang w:val="en-US"/>
+        </w:rPr>
+        <w:t>client-side</w:t>
+      </w:r>
+      <w:r>
+        <w:rPr>
+          <w:rFonts w:ascii="Times New Roman" w:hAnsi="Times New Roman" w:cs="Times New Roman"/>
+          <w:sz w:val="28"/>
+        </w:rPr>
+        <w:t xml:space="preserve"> </w:t>
+      </w:r>
+      <w:proofErr w:type="spellStart"/>
+      <w:r>
+        <w:rPr>
+          <w:rFonts w:ascii="Times New Roman" w:hAnsi="Times New Roman" w:cs="Times New Roman"/>
+          <w:sz w:val="28"/>
+          <w:lang w:val="en-US"/>
+        </w:rPr>
+        <w:t>Blazor</w:t>
+      </w:r>
+      <w:proofErr w:type="spellEnd"/>
+      <w:r>
+        <w:rPr>
+          <w:rFonts w:ascii="Times New Roman" w:hAnsi="Times New Roman" w:cs="Times New Roman"/>
+          <w:sz w:val="28"/>
+          <w:lang w:val="en-US"/>
+        </w:rPr>
+        <w:t>.</w:t>
+      </w:r>
+      <w:r>
+        <w:t xml:space="preserve"> </w:t>
+      </w:r>
+      <w:proofErr w:type="spellStart"/>
+      <w:r>
+        <w:rPr>
+          <w:rFonts w:ascii="Times New Roman" w:hAnsi="Times New Roman" w:cs="Times New Roman"/>
+          <w:sz w:val="28"/>
+          <w:lang w:val="en-US"/>
+        </w:rPr>
+        <w:t>След</w:t>
+      </w:r>
+      <w:proofErr w:type="spellEnd"/>
+      <w:r>
+        <w:rPr>
+          <w:rFonts w:ascii="Times New Roman" w:hAnsi="Times New Roman" w:cs="Times New Roman"/>
+          <w:sz w:val="28"/>
+          <w:lang w:val="en-US"/>
+        </w:rPr>
+        <w:t xml:space="preserve"> </w:t>
+      </w:r>
+      <w:proofErr w:type="spellStart"/>
+      <w:r>
+        <w:rPr>
+          <w:rFonts w:ascii="Times New Roman" w:hAnsi="Times New Roman" w:cs="Times New Roman"/>
+          <w:sz w:val="28"/>
+          <w:lang w:val="en-US"/>
+        </w:rPr>
+        <w:t>като</w:t>
+      </w:r>
+      <w:proofErr w:type="spellEnd"/>
+      <w:r>
+        <w:rPr>
+          <w:rFonts w:ascii="Times New Roman" w:hAnsi="Times New Roman" w:cs="Times New Roman"/>
+          <w:sz w:val="28"/>
+          <w:lang w:val="en-US"/>
+        </w:rPr>
+        <w:t xml:space="preserve"> </w:t>
+      </w:r>
+      <w:proofErr w:type="spellStart"/>
+      <w:r>
+        <w:rPr>
+          <w:rFonts w:ascii="Times New Roman" w:hAnsi="Times New Roman" w:cs="Times New Roman"/>
+          <w:sz w:val="28"/>
+          <w:lang w:val="en-US"/>
+        </w:rPr>
+        <w:t>приложението</w:t>
+      </w:r>
+      <w:proofErr w:type="spellEnd"/>
+      <w:r>
+        <w:rPr>
+          <w:rFonts w:ascii="Times New Roman" w:hAnsi="Times New Roman" w:cs="Times New Roman"/>
+          <w:sz w:val="28"/>
+          <w:lang w:val="en-US"/>
+        </w:rPr>
+        <w:t xml:space="preserve"> е </w:t>
+      </w:r>
+      <w:proofErr w:type="spellStart"/>
+      <w:r>
+        <w:rPr>
+          <w:rFonts w:ascii="Times New Roman" w:hAnsi="Times New Roman" w:cs="Times New Roman"/>
+          <w:sz w:val="28"/>
+          <w:lang w:val="en-US"/>
+        </w:rPr>
+        <w:t>готово</w:t>
+      </w:r>
+      <w:proofErr w:type="spellEnd"/>
+      <w:r>
+        <w:rPr>
+          <w:rFonts w:ascii="Times New Roman" w:hAnsi="Times New Roman" w:cs="Times New Roman"/>
+          <w:sz w:val="28"/>
+          <w:lang w:val="en-US"/>
+        </w:rPr>
+        <w:t xml:space="preserve"> </w:t>
+      </w:r>
+      <w:proofErr w:type="spellStart"/>
+      <w:r>
+        <w:rPr>
+          <w:rFonts w:ascii="Times New Roman" w:hAnsi="Times New Roman" w:cs="Times New Roman"/>
+          <w:sz w:val="28"/>
+          <w:lang w:val="en-US"/>
+        </w:rPr>
+        <w:t>за</w:t>
+      </w:r>
+      <w:proofErr w:type="spellEnd"/>
+      <w:r>
+        <w:rPr>
+          <w:rFonts w:ascii="Times New Roman" w:hAnsi="Times New Roman" w:cs="Times New Roman"/>
+          <w:sz w:val="28"/>
+          <w:lang w:val="en-US"/>
+        </w:rPr>
+        <w:t xml:space="preserve"> </w:t>
+      </w:r>
+      <w:r>
+        <w:rPr>
+          <w:rFonts w:ascii="Times New Roman" w:hAnsi="Times New Roman" w:cs="Times New Roman"/>
+          <w:sz w:val="28"/>
+          <w:lang w:val="en-US"/>
+        </w:rPr>
+        <w:t>release</w:t>
+      </w:r>
+      <w:r>
+        <w:rPr>
+          <w:rFonts w:ascii="Times New Roman" w:hAnsi="Times New Roman" w:cs="Times New Roman"/>
+          <w:sz w:val="28"/>
+          <w:lang w:val="en-US"/>
+        </w:rPr>
+        <w:t xml:space="preserve">, </w:t>
+      </w:r>
+      <w:r>
+        <w:rPr>
+          <w:rFonts w:ascii="Times New Roman" w:hAnsi="Times New Roman" w:cs="Times New Roman"/>
+          <w:sz w:val="28"/>
+        </w:rPr>
+        <w:t xml:space="preserve">кодът от приложението се копира </w:t>
+      </w:r>
+      <w:r>
+        <w:rPr>
+          <w:rFonts w:ascii="Times New Roman" w:hAnsi="Times New Roman" w:cs="Times New Roman"/>
+          <w:sz w:val="28"/>
+          <w:lang w:val="en-US"/>
+        </w:rPr>
+        <w:t xml:space="preserve">в </w:t>
+      </w:r>
+      <w:proofErr w:type="spellStart"/>
+      <w:r>
+        <w:rPr>
+          <w:rFonts w:ascii="Times New Roman" w:hAnsi="Times New Roman" w:cs="Times New Roman"/>
+          <w:sz w:val="28"/>
+          <w:lang w:val="en-US"/>
+        </w:rPr>
+        <w:t>проект</w:t>
+      </w:r>
+      <w:proofErr w:type="spellEnd"/>
+      <w:r>
+        <w:rPr>
+          <w:rFonts w:ascii="Times New Roman" w:hAnsi="Times New Roman" w:cs="Times New Roman"/>
+          <w:sz w:val="28"/>
+        </w:rPr>
+        <w:t xml:space="preserve">а, който е </w:t>
+      </w:r>
+      <w:r>
+        <w:rPr>
+          <w:rFonts w:ascii="Times New Roman" w:hAnsi="Times New Roman" w:cs="Times New Roman"/>
+          <w:sz w:val="28"/>
+          <w:lang w:val="en-US"/>
+        </w:rPr>
+        <w:t>clients-side</w:t>
+      </w:r>
+      <w:r>
+        <w:rPr>
+          <w:rFonts w:ascii="Times New Roman" w:hAnsi="Times New Roman" w:cs="Times New Roman"/>
+          <w:sz w:val="28"/>
+          <w:lang w:val="en-US"/>
+        </w:rPr>
+        <w:t xml:space="preserve"> </w:t>
+      </w:r>
+      <w:proofErr w:type="spellStart"/>
+      <w:r>
+        <w:rPr>
+          <w:rFonts w:ascii="Times New Roman" w:hAnsi="Times New Roman" w:cs="Times New Roman"/>
+          <w:sz w:val="28"/>
+          <w:lang w:val="en-US"/>
+        </w:rPr>
+        <w:t>Blazor</w:t>
+      </w:r>
+      <w:proofErr w:type="spellEnd"/>
+      <w:r>
+        <w:rPr>
+          <w:rFonts w:ascii="Times New Roman" w:hAnsi="Times New Roman" w:cs="Times New Roman"/>
+          <w:sz w:val="28"/>
+          <w:lang w:val="en-US"/>
+        </w:rPr>
+        <w:t>.</w:t>
+      </w:r>
+      <w:r>
+        <w:t xml:space="preserve"> С</w:t>
+      </w:r>
+      <w:proofErr w:type="spellStart"/>
+      <w:r>
+        <w:rPr>
+          <w:rFonts w:ascii="Times New Roman" w:hAnsi="Times New Roman" w:cs="Times New Roman"/>
+          <w:sz w:val="28"/>
+          <w:lang w:val="en-US"/>
+        </w:rPr>
+        <w:t>интаксис</w:t>
+      </w:r>
+      <w:proofErr w:type="spellEnd"/>
+      <w:r>
+        <w:rPr>
+          <w:rFonts w:ascii="Times New Roman" w:hAnsi="Times New Roman" w:cs="Times New Roman"/>
+          <w:sz w:val="28"/>
+        </w:rPr>
+        <w:t>ът</w:t>
+      </w:r>
+      <w:r>
+        <w:rPr>
+          <w:rFonts w:ascii="Times New Roman" w:hAnsi="Times New Roman" w:cs="Times New Roman"/>
+          <w:sz w:val="28"/>
+          <w:lang w:val="en-US"/>
+        </w:rPr>
+        <w:t xml:space="preserve"> </w:t>
+      </w:r>
+      <w:proofErr w:type="spellStart"/>
+      <w:r>
+        <w:rPr>
+          <w:rFonts w:ascii="Times New Roman" w:hAnsi="Times New Roman" w:cs="Times New Roman"/>
+          <w:sz w:val="28"/>
+          <w:lang w:val="en-US"/>
+        </w:rPr>
+        <w:t>позволява</w:t>
+      </w:r>
+      <w:proofErr w:type="spellEnd"/>
+      <w:r>
+        <w:rPr>
+          <w:rFonts w:ascii="Times New Roman" w:hAnsi="Times New Roman" w:cs="Times New Roman"/>
+          <w:sz w:val="28"/>
+          <w:lang w:val="en-US"/>
+        </w:rPr>
+        <w:t xml:space="preserve"> </w:t>
+      </w:r>
+      <w:proofErr w:type="spellStart"/>
+      <w:r>
+        <w:rPr>
+          <w:rFonts w:ascii="Times New Roman" w:hAnsi="Times New Roman" w:cs="Times New Roman"/>
+          <w:sz w:val="28"/>
+          <w:lang w:val="en-US"/>
+        </w:rPr>
+        <w:t>да</w:t>
+      </w:r>
+      <w:proofErr w:type="spellEnd"/>
+      <w:r>
+        <w:rPr>
+          <w:rFonts w:ascii="Times New Roman" w:hAnsi="Times New Roman" w:cs="Times New Roman"/>
+          <w:sz w:val="28"/>
+          <w:lang w:val="en-US"/>
+        </w:rPr>
+        <w:t xml:space="preserve"> </w:t>
+      </w:r>
+      <w:r>
+        <w:rPr>
+          <w:rFonts w:ascii="Times New Roman" w:hAnsi="Times New Roman" w:cs="Times New Roman"/>
+          <w:sz w:val="28"/>
+        </w:rPr>
+        <w:t xml:space="preserve">бъдат </w:t>
+      </w:r>
+      <w:proofErr w:type="spellStart"/>
+      <w:r>
+        <w:rPr>
+          <w:rFonts w:ascii="Times New Roman" w:hAnsi="Times New Roman" w:cs="Times New Roman"/>
+          <w:sz w:val="28"/>
+          <w:lang w:val="en-US"/>
+        </w:rPr>
+        <w:t>написани</w:t>
+      </w:r>
+      <w:proofErr w:type="spellEnd"/>
+      <w:r>
+        <w:rPr>
+          <w:rFonts w:ascii="Times New Roman" w:hAnsi="Times New Roman" w:cs="Times New Roman"/>
+          <w:sz w:val="28"/>
+          <w:lang w:val="en-US"/>
+        </w:rPr>
+        <w:t xml:space="preserve"> </w:t>
+      </w:r>
+      <w:r>
+        <w:rPr>
+          <w:rFonts w:ascii="Times New Roman" w:hAnsi="Times New Roman" w:cs="Times New Roman"/>
+          <w:sz w:val="28"/>
+          <w:lang w:val="en-US"/>
+        </w:rPr>
+        <w:t xml:space="preserve">class libraries, </w:t>
+      </w:r>
+      <w:proofErr w:type="spellStart"/>
+      <w:r>
+        <w:rPr>
+          <w:rFonts w:ascii="Times New Roman" w:hAnsi="Times New Roman" w:cs="Times New Roman"/>
+          <w:sz w:val="28"/>
+          <w:lang w:val="en-US"/>
+        </w:rPr>
+        <w:t>ко</w:t>
+      </w:r>
+      <w:proofErr w:type="spellEnd"/>
+      <w:r>
+        <w:rPr>
+          <w:rFonts w:ascii="Times New Roman" w:hAnsi="Times New Roman" w:cs="Times New Roman"/>
+          <w:sz w:val="28"/>
+        </w:rPr>
+        <w:t>ито</w:t>
+      </w:r>
+      <w:r>
+        <w:rPr>
+          <w:rFonts w:ascii="Times New Roman" w:hAnsi="Times New Roman" w:cs="Times New Roman"/>
+          <w:sz w:val="28"/>
+          <w:lang w:val="en-US"/>
+        </w:rPr>
+        <w:t xml:space="preserve"> </w:t>
+      </w:r>
+      <w:proofErr w:type="spellStart"/>
+      <w:r>
+        <w:rPr>
+          <w:rFonts w:ascii="Times New Roman" w:hAnsi="Times New Roman" w:cs="Times New Roman"/>
+          <w:sz w:val="28"/>
+          <w:lang w:val="en-US"/>
+        </w:rPr>
+        <w:t>ще</w:t>
+      </w:r>
+      <w:proofErr w:type="spellEnd"/>
+      <w:r>
+        <w:rPr>
+          <w:rFonts w:ascii="Times New Roman" w:hAnsi="Times New Roman" w:cs="Times New Roman"/>
+          <w:sz w:val="28"/>
+          <w:lang w:val="en-US"/>
+        </w:rPr>
+        <w:t xml:space="preserve"> </w:t>
+      </w:r>
+      <w:proofErr w:type="spellStart"/>
+      <w:r>
+        <w:rPr>
+          <w:rFonts w:ascii="Times New Roman" w:hAnsi="Times New Roman" w:cs="Times New Roman"/>
+          <w:sz w:val="28"/>
+          <w:lang w:val="en-US"/>
+        </w:rPr>
+        <w:t>работят</w:t>
+      </w:r>
+      <w:proofErr w:type="spellEnd"/>
+      <w:r>
+        <w:rPr>
+          <w:rFonts w:ascii="Times New Roman" w:hAnsi="Times New Roman" w:cs="Times New Roman"/>
+          <w:sz w:val="28"/>
+          <w:lang w:val="en-US"/>
+        </w:rPr>
+        <w:t xml:space="preserve"> с </w:t>
+      </w:r>
+      <w:r>
+        <w:rPr>
+          <w:rFonts w:ascii="Times New Roman" w:hAnsi="Times New Roman" w:cs="Times New Roman"/>
+          <w:sz w:val="28"/>
+          <w:lang w:val="en-US"/>
+        </w:rPr>
+        <w:t>server-side</w:t>
+      </w:r>
+      <w:r>
+        <w:rPr>
+          <w:rFonts w:ascii="Times New Roman" w:hAnsi="Times New Roman" w:cs="Times New Roman"/>
+          <w:sz w:val="28"/>
+        </w:rPr>
+        <w:t xml:space="preserve"> </w:t>
+      </w:r>
+      <w:proofErr w:type="spellStart"/>
+      <w:r>
+        <w:rPr>
+          <w:rFonts w:ascii="Times New Roman" w:hAnsi="Times New Roman" w:cs="Times New Roman"/>
+          <w:sz w:val="28"/>
+          <w:lang w:val="en-US"/>
+        </w:rPr>
+        <w:t>Blazor</w:t>
+      </w:r>
+      <w:proofErr w:type="spellEnd"/>
+      <w:r>
+        <w:rPr>
+          <w:rFonts w:ascii="Times New Roman" w:hAnsi="Times New Roman" w:cs="Times New Roman"/>
+          <w:sz w:val="28"/>
+          <w:lang w:val="en-US"/>
+        </w:rPr>
+        <w:t xml:space="preserve"> </w:t>
+      </w:r>
+      <w:r>
+        <w:rPr>
+          <w:rFonts w:ascii="Times New Roman" w:hAnsi="Times New Roman" w:cs="Times New Roman"/>
+          <w:sz w:val="28"/>
+        </w:rPr>
+        <w:t xml:space="preserve">или </w:t>
+      </w:r>
+      <w:r>
+        <w:rPr>
+          <w:rFonts w:ascii="Times New Roman" w:hAnsi="Times New Roman" w:cs="Times New Roman"/>
+          <w:sz w:val="28"/>
+          <w:lang w:val="en-US"/>
+        </w:rPr>
+        <w:t xml:space="preserve">client-side </w:t>
+      </w:r>
+      <w:proofErr w:type="spellStart"/>
+      <w:r>
+        <w:rPr>
+          <w:rFonts w:ascii="Times New Roman" w:hAnsi="Times New Roman" w:cs="Times New Roman"/>
+          <w:sz w:val="28"/>
+          <w:lang w:val="en-US"/>
+        </w:rPr>
+        <w:t>Blazor</w:t>
+      </w:r>
+      <w:proofErr w:type="spellEnd"/>
+      <w:r>
+        <w:rPr>
+          <w:rFonts w:ascii="Times New Roman" w:hAnsi="Times New Roman" w:cs="Times New Roman"/>
+          <w:sz w:val="28"/>
+          <w:lang w:val="en-US"/>
+        </w:rPr>
+        <w:t>.</w:t>
+      </w:r>
+    </w:p>
+    <w:p>
+      <w:pPr>
+        <w:pStyle w:val="ListParagraph"/>
+        <w:numPr>
+          <w:ilvl w:val="0"/>
+          <w:numId w:val="16"/>
+        </w:numPr>
+        <w:jc w:val="both"/>
+        <w:rPr>
+          <w:rFonts w:ascii="Times New Roman" w:hAnsi="Times New Roman" w:cs="Times New Roman"/>
+          <w:sz w:val="28"/>
+        </w:rPr>
+      </w:pPr>
+      <w:r>
+        <w:rPr>
+          <w:rFonts w:ascii="Times New Roman" w:hAnsi="Times New Roman" w:cs="Times New Roman"/>
+          <w:sz w:val="28"/>
+        </w:rPr>
+        <w:t>Малък размер на клиентски компоненти</w:t>
+      </w:r>
+      <w:r>
+        <w:rPr>
+          <w:rFonts w:ascii="Times New Roman" w:hAnsi="Times New Roman" w:cs="Times New Roman"/>
+          <w:sz w:val="28"/>
+          <w:lang w:val="en-US"/>
+        </w:rPr>
+        <w:t xml:space="preserve">. </w:t>
+      </w:r>
+      <w:proofErr w:type="spellStart"/>
+      <w:r>
+        <w:rPr>
+          <w:rFonts w:ascii="Times New Roman" w:hAnsi="Times New Roman" w:cs="Times New Roman"/>
+          <w:sz w:val="28"/>
+          <w:lang w:val="en-US"/>
+        </w:rPr>
+        <w:t>Когато</w:t>
+      </w:r>
+      <w:proofErr w:type="spellEnd"/>
+      <w:r>
+        <w:rPr>
+          <w:rFonts w:ascii="Times New Roman" w:hAnsi="Times New Roman" w:cs="Times New Roman"/>
+          <w:sz w:val="28"/>
+          <w:lang w:val="en-US"/>
+        </w:rPr>
+        <w:t xml:space="preserve"> </w:t>
+      </w:r>
+      <w:proofErr w:type="spellStart"/>
+      <w:r>
+        <w:rPr>
+          <w:rFonts w:ascii="Times New Roman" w:hAnsi="Times New Roman" w:cs="Times New Roman"/>
+          <w:sz w:val="28"/>
+          <w:lang w:val="en-US"/>
+        </w:rPr>
+        <w:t>става</w:t>
+      </w:r>
+      <w:proofErr w:type="spellEnd"/>
+      <w:r>
+        <w:rPr>
+          <w:rFonts w:ascii="Times New Roman" w:hAnsi="Times New Roman" w:cs="Times New Roman"/>
+          <w:sz w:val="28"/>
+          <w:lang w:val="en-US"/>
+        </w:rPr>
+        <w:t xml:space="preserve"> </w:t>
+      </w:r>
+      <w:proofErr w:type="spellStart"/>
+      <w:r>
+        <w:rPr>
+          <w:rFonts w:ascii="Times New Roman" w:hAnsi="Times New Roman" w:cs="Times New Roman"/>
+          <w:sz w:val="28"/>
+          <w:lang w:val="en-US"/>
+        </w:rPr>
+        <w:t>дума</w:t>
+      </w:r>
+      <w:proofErr w:type="spellEnd"/>
+      <w:r>
+        <w:rPr>
+          <w:rFonts w:ascii="Times New Roman" w:hAnsi="Times New Roman" w:cs="Times New Roman"/>
+          <w:sz w:val="28"/>
+          <w:lang w:val="en-US"/>
+        </w:rPr>
+        <w:t xml:space="preserve"> </w:t>
+      </w:r>
+      <w:proofErr w:type="spellStart"/>
+      <w:r>
+        <w:rPr>
+          <w:rFonts w:ascii="Times New Roman" w:hAnsi="Times New Roman" w:cs="Times New Roman"/>
+          <w:sz w:val="28"/>
+          <w:lang w:val="en-US"/>
+        </w:rPr>
+        <w:t>за</w:t>
+      </w:r>
+      <w:proofErr w:type="spellEnd"/>
+      <w:r>
+        <w:rPr>
+          <w:rFonts w:ascii="Times New Roman" w:hAnsi="Times New Roman" w:cs="Times New Roman"/>
+          <w:sz w:val="28"/>
+          <w:lang w:val="en-US"/>
+        </w:rPr>
+        <w:t xml:space="preserve"> </w:t>
+      </w:r>
+      <w:proofErr w:type="spellStart"/>
+      <w:r>
+        <w:rPr>
+          <w:rFonts w:ascii="Times New Roman" w:hAnsi="Times New Roman" w:cs="Times New Roman"/>
+          <w:sz w:val="28"/>
+          <w:lang w:val="en-US"/>
+        </w:rPr>
+        <w:t>изтегляне</w:t>
+      </w:r>
+      <w:proofErr w:type="spellEnd"/>
+      <w:r>
+        <w:rPr>
+          <w:rFonts w:ascii="Times New Roman" w:hAnsi="Times New Roman" w:cs="Times New Roman"/>
+          <w:sz w:val="28"/>
+          <w:lang w:val="en-US"/>
+        </w:rPr>
+        <w:t xml:space="preserve"> </w:t>
+      </w:r>
+      <w:proofErr w:type="spellStart"/>
+      <w:r>
+        <w:rPr>
+          <w:rFonts w:ascii="Times New Roman" w:hAnsi="Times New Roman" w:cs="Times New Roman"/>
+          <w:sz w:val="28"/>
+          <w:lang w:val="en-US"/>
+        </w:rPr>
+        <w:t>на</w:t>
+      </w:r>
+      <w:proofErr w:type="spellEnd"/>
+      <w:r>
+        <w:rPr>
+          <w:rFonts w:ascii="Times New Roman" w:hAnsi="Times New Roman" w:cs="Times New Roman"/>
+          <w:sz w:val="28"/>
+          <w:lang w:val="en-US"/>
+        </w:rPr>
+        <w:t xml:space="preserve"> </w:t>
+      </w:r>
+      <w:proofErr w:type="spellStart"/>
+      <w:r>
+        <w:rPr>
+          <w:rFonts w:ascii="Times New Roman" w:hAnsi="Times New Roman" w:cs="Times New Roman"/>
+          <w:sz w:val="28"/>
+          <w:lang w:val="en-US"/>
+        </w:rPr>
+        <w:t>клиентски</w:t>
+      </w:r>
+      <w:proofErr w:type="spellEnd"/>
+      <w:r>
+        <w:rPr>
+          <w:rFonts w:ascii="Times New Roman" w:hAnsi="Times New Roman" w:cs="Times New Roman"/>
+          <w:sz w:val="28"/>
+          <w:lang w:val="en-US"/>
+        </w:rPr>
+        <w:t xml:space="preserve"> </w:t>
+      </w:r>
+      <w:proofErr w:type="spellStart"/>
+      <w:r>
+        <w:rPr>
+          <w:rFonts w:ascii="Times New Roman" w:hAnsi="Times New Roman" w:cs="Times New Roman"/>
+          <w:sz w:val="28"/>
+          <w:lang w:val="en-US"/>
+        </w:rPr>
+        <w:t>компоненти</w:t>
+      </w:r>
+      <w:proofErr w:type="spellEnd"/>
+      <w:r>
+        <w:rPr>
+          <w:rFonts w:ascii="Times New Roman" w:hAnsi="Times New Roman" w:cs="Times New Roman"/>
+          <w:sz w:val="28"/>
+          <w:lang w:val="en-US"/>
+        </w:rPr>
+        <w:t xml:space="preserve"> </w:t>
+      </w:r>
+      <w:proofErr w:type="spellStart"/>
+      <w:r>
+        <w:rPr>
+          <w:rFonts w:ascii="Times New Roman" w:hAnsi="Times New Roman" w:cs="Times New Roman"/>
+          <w:sz w:val="28"/>
+          <w:lang w:val="en-US"/>
+        </w:rPr>
+        <w:t>на</w:t>
+      </w:r>
+      <w:proofErr w:type="spellEnd"/>
+      <w:r>
+        <w:rPr>
+          <w:rFonts w:ascii="Times New Roman" w:hAnsi="Times New Roman" w:cs="Times New Roman"/>
+          <w:sz w:val="28"/>
+          <w:lang w:val="en-US"/>
+        </w:rPr>
+        <w:t xml:space="preserve"> </w:t>
+      </w:r>
+      <w:r>
+        <w:rPr>
+          <w:rFonts w:ascii="Times New Roman" w:hAnsi="Times New Roman" w:cs="Times New Roman"/>
+          <w:sz w:val="28"/>
+          <w:lang w:val="en-US"/>
+        </w:rPr>
+        <w:t xml:space="preserve">server-side </w:t>
+      </w:r>
+      <w:proofErr w:type="spellStart"/>
+      <w:r>
+        <w:rPr>
+          <w:rFonts w:ascii="Times New Roman" w:hAnsi="Times New Roman" w:cs="Times New Roman"/>
+          <w:sz w:val="28"/>
+          <w:lang w:val="en-US"/>
+        </w:rPr>
+        <w:t>Blazor</w:t>
+      </w:r>
+      <w:proofErr w:type="spellEnd"/>
+      <w:r>
+        <w:rPr>
+          <w:rFonts w:ascii="Times New Roman" w:hAnsi="Times New Roman" w:cs="Times New Roman"/>
+          <w:sz w:val="28"/>
+          <w:lang w:val="en-US"/>
+        </w:rPr>
+        <w:t xml:space="preserve">, </w:t>
+      </w:r>
+      <w:proofErr w:type="spellStart"/>
+      <w:r>
+        <w:rPr>
+          <w:rFonts w:ascii="Times New Roman" w:hAnsi="Times New Roman" w:cs="Times New Roman"/>
+          <w:sz w:val="28"/>
+          <w:lang w:val="en-US"/>
+        </w:rPr>
+        <w:t>те</w:t>
+      </w:r>
+      <w:proofErr w:type="spellEnd"/>
+      <w:r>
+        <w:rPr>
+          <w:rFonts w:ascii="Times New Roman" w:hAnsi="Times New Roman" w:cs="Times New Roman"/>
+          <w:sz w:val="28"/>
+          <w:lang w:val="en-US"/>
+        </w:rPr>
+        <w:t xml:space="preserve"> </w:t>
+      </w:r>
+      <w:proofErr w:type="spellStart"/>
+      <w:r>
+        <w:rPr>
+          <w:rFonts w:ascii="Times New Roman" w:hAnsi="Times New Roman" w:cs="Times New Roman"/>
+          <w:sz w:val="28"/>
+          <w:lang w:val="en-US"/>
+        </w:rPr>
+        <w:t>ще</w:t>
+      </w:r>
+      <w:proofErr w:type="spellEnd"/>
+      <w:r>
+        <w:rPr>
+          <w:rFonts w:ascii="Times New Roman" w:hAnsi="Times New Roman" w:cs="Times New Roman"/>
+          <w:sz w:val="28"/>
+          <w:lang w:val="en-US"/>
+        </w:rPr>
+        <w:t xml:space="preserve"> </w:t>
+      </w:r>
+      <w:proofErr w:type="spellStart"/>
+      <w:r>
+        <w:rPr>
+          <w:rFonts w:ascii="Times New Roman" w:hAnsi="Times New Roman" w:cs="Times New Roman"/>
+          <w:sz w:val="28"/>
+          <w:lang w:val="en-US"/>
+        </w:rPr>
+        <w:t>включват</w:t>
+      </w:r>
+      <w:proofErr w:type="spellEnd"/>
+      <w:r>
+        <w:rPr>
+          <w:rFonts w:ascii="Times New Roman" w:hAnsi="Times New Roman" w:cs="Times New Roman"/>
+          <w:sz w:val="28"/>
+          <w:lang w:val="en-US"/>
+        </w:rPr>
+        <w:t xml:space="preserve"> </w:t>
+      </w:r>
+      <w:proofErr w:type="spellStart"/>
+      <w:r>
+        <w:rPr>
+          <w:rFonts w:ascii="Times New Roman" w:hAnsi="Times New Roman" w:cs="Times New Roman"/>
+          <w:sz w:val="28"/>
+          <w:lang w:val="en-US"/>
+        </w:rPr>
+        <w:t>само</w:t>
+      </w:r>
+      <w:proofErr w:type="spellEnd"/>
+      <w:r>
+        <w:rPr>
+          <w:rFonts w:ascii="Times New Roman" w:hAnsi="Times New Roman" w:cs="Times New Roman"/>
+          <w:sz w:val="28"/>
+          <w:lang w:val="en-US"/>
+        </w:rPr>
+        <w:t xml:space="preserve"> </w:t>
+      </w:r>
+      <w:proofErr w:type="spellStart"/>
+      <w:r>
+        <w:rPr>
+          <w:rFonts w:ascii="Times New Roman" w:hAnsi="Times New Roman" w:cs="Times New Roman"/>
+          <w:sz w:val="28"/>
+          <w:lang w:val="en-US"/>
+        </w:rPr>
+        <w:t>сравнително</w:t>
+      </w:r>
+      <w:proofErr w:type="spellEnd"/>
+      <w:r>
+        <w:rPr>
+          <w:rFonts w:ascii="Times New Roman" w:hAnsi="Times New Roman" w:cs="Times New Roman"/>
+          <w:sz w:val="28"/>
+          <w:lang w:val="en-US"/>
+        </w:rPr>
+        <w:t xml:space="preserve"> </w:t>
+      </w:r>
+      <w:proofErr w:type="spellStart"/>
+      <w:r>
+        <w:rPr>
+          <w:rFonts w:ascii="Times New Roman" w:hAnsi="Times New Roman" w:cs="Times New Roman"/>
+          <w:sz w:val="28"/>
+          <w:lang w:val="en-US"/>
+        </w:rPr>
+        <w:t>малко</w:t>
+      </w:r>
+      <w:proofErr w:type="spellEnd"/>
+      <w:r>
+        <w:rPr>
+          <w:rFonts w:ascii="Times New Roman" w:hAnsi="Times New Roman" w:cs="Times New Roman"/>
+          <w:sz w:val="28"/>
+          <w:lang w:val="en-US"/>
+        </w:rPr>
+        <w:t xml:space="preserve"> </w:t>
+      </w:r>
+      <w:proofErr w:type="spellStart"/>
+      <w:r>
+        <w:rPr>
+          <w:rFonts w:ascii="Times New Roman" w:hAnsi="Times New Roman" w:cs="Times New Roman"/>
+          <w:sz w:val="28"/>
+          <w:lang w:val="en-US"/>
+        </w:rPr>
+        <w:t>количество</w:t>
+      </w:r>
+      <w:proofErr w:type="spellEnd"/>
+      <w:r>
+        <w:rPr>
+          <w:rFonts w:ascii="Times New Roman" w:hAnsi="Times New Roman" w:cs="Times New Roman"/>
+          <w:sz w:val="28"/>
+          <w:lang w:val="en-US"/>
+        </w:rPr>
+        <w:t xml:space="preserve"> HTML и JavaScript, </w:t>
+      </w:r>
+      <w:proofErr w:type="spellStart"/>
+      <w:r>
+        <w:rPr>
+          <w:rFonts w:ascii="Times New Roman" w:hAnsi="Times New Roman" w:cs="Times New Roman"/>
+          <w:sz w:val="28"/>
+          <w:lang w:val="en-US"/>
+        </w:rPr>
+        <w:t>нито</w:t>
+      </w:r>
+      <w:proofErr w:type="spellEnd"/>
+      <w:r>
+        <w:rPr>
+          <w:rFonts w:ascii="Times New Roman" w:hAnsi="Times New Roman" w:cs="Times New Roman"/>
+          <w:sz w:val="28"/>
+          <w:lang w:val="en-US"/>
+        </w:rPr>
+        <w:t xml:space="preserve"> </w:t>
+      </w:r>
+      <w:proofErr w:type="spellStart"/>
+      <w:r>
+        <w:rPr>
+          <w:rFonts w:ascii="Times New Roman" w:hAnsi="Times New Roman" w:cs="Times New Roman"/>
+          <w:sz w:val="28"/>
+          <w:lang w:val="en-US"/>
+        </w:rPr>
+        <w:t>един</w:t>
+      </w:r>
+      <w:proofErr w:type="spellEnd"/>
+      <w:r>
+        <w:rPr>
+          <w:rFonts w:ascii="Times New Roman" w:hAnsi="Times New Roman" w:cs="Times New Roman"/>
+          <w:sz w:val="28"/>
+          <w:lang w:val="en-US"/>
+        </w:rPr>
+        <w:t xml:space="preserve"> </w:t>
+      </w:r>
+      <w:proofErr w:type="spellStart"/>
+      <w:r>
+        <w:rPr>
+          <w:rFonts w:ascii="Times New Roman" w:hAnsi="Times New Roman" w:cs="Times New Roman"/>
+          <w:sz w:val="28"/>
+          <w:lang w:val="en-US"/>
+        </w:rPr>
+        <w:t>от</w:t>
+      </w:r>
+      <w:proofErr w:type="spellEnd"/>
+      <w:r>
+        <w:rPr>
+          <w:rFonts w:ascii="Times New Roman" w:hAnsi="Times New Roman" w:cs="Times New Roman"/>
+          <w:sz w:val="28"/>
+          <w:lang w:val="en-US"/>
+        </w:rPr>
+        <w:t xml:space="preserve"> </w:t>
+      </w:r>
+      <w:proofErr w:type="spellStart"/>
+      <w:r>
+        <w:rPr>
+          <w:rFonts w:ascii="Times New Roman" w:hAnsi="Times New Roman" w:cs="Times New Roman"/>
+          <w:sz w:val="28"/>
+          <w:lang w:val="en-US"/>
+        </w:rPr>
+        <w:t>които</w:t>
+      </w:r>
+      <w:proofErr w:type="spellEnd"/>
+      <w:r>
+        <w:rPr>
+          <w:rFonts w:ascii="Times New Roman" w:hAnsi="Times New Roman" w:cs="Times New Roman"/>
+          <w:sz w:val="28"/>
+          <w:lang w:val="en-US"/>
+        </w:rPr>
+        <w:t xml:space="preserve"> </w:t>
+      </w:r>
+      <w:proofErr w:type="spellStart"/>
+      <w:r>
+        <w:rPr>
+          <w:rFonts w:ascii="Times New Roman" w:hAnsi="Times New Roman" w:cs="Times New Roman"/>
+          <w:sz w:val="28"/>
+          <w:lang w:val="en-US"/>
+        </w:rPr>
+        <w:t>н</w:t>
+      </w:r>
+      <w:r>
+        <w:rPr>
+          <w:rFonts w:ascii="Times New Roman" w:hAnsi="Times New Roman" w:cs="Times New Roman"/>
+          <w:sz w:val="28"/>
+          <w:lang w:val="en-US"/>
+        </w:rPr>
+        <w:t>е</w:t>
+      </w:r>
+      <w:proofErr w:type="spellEnd"/>
+      <w:r>
+        <w:rPr>
+          <w:rFonts w:ascii="Times New Roman" w:hAnsi="Times New Roman" w:cs="Times New Roman"/>
+          <w:sz w:val="28"/>
+          <w:lang w:val="en-US"/>
+        </w:rPr>
+        <w:t xml:space="preserve"> е </w:t>
+      </w:r>
+      <w:proofErr w:type="spellStart"/>
+      <w:r>
+        <w:rPr>
+          <w:rFonts w:ascii="Times New Roman" w:hAnsi="Times New Roman" w:cs="Times New Roman"/>
+          <w:sz w:val="28"/>
+          <w:lang w:val="en-US"/>
+        </w:rPr>
+        <w:t>задължително</w:t>
+      </w:r>
+      <w:proofErr w:type="spellEnd"/>
+      <w:r>
+        <w:rPr>
+          <w:rFonts w:ascii="Times New Roman" w:hAnsi="Times New Roman" w:cs="Times New Roman"/>
+          <w:sz w:val="28"/>
+          <w:lang w:val="en-US"/>
+        </w:rPr>
+        <w:t xml:space="preserve"> </w:t>
+      </w:r>
+      <w:proofErr w:type="spellStart"/>
+      <w:r>
+        <w:rPr>
+          <w:rFonts w:ascii="Times New Roman" w:hAnsi="Times New Roman" w:cs="Times New Roman"/>
+          <w:sz w:val="28"/>
+          <w:lang w:val="en-US"/>
+        </w:rPr>
+        <w:t>да</w:t>
+      </w:r>
+      <w:proofErr w:type="spellEnd"/>
+      <w:r>
+        <w:rPr>
+          <w:rFonts w:ascii="Times New Roman" w:hAnsi="Times New Roman" w:cs="Times New Roman"/>
+          <w:sz w:val="28"/>
+          <w:lang w:val="en-US"/>
+        </w:rPr>
+        <w:t xml:space="preserve"> </w:t>
+      </w:r>
+      <w:proofErr w:type="spellStart"/>
+      <w:r>
+        <w:rPr>
+          <w:rFonts w:ascii="Times New Roman" w:hAnsi="Times New Roman" w:cs="Times New Roman"/>
+          <w:sz w:val="28"/>
+          <w:lang w:val="en-US"/>
+        </w:rPr>
+        <w:t>бъде</w:t>
+      </w:r>
+      <w:proofErr w:type="spellEnd"/>
+      <w:r>
+        <w:rPr>
+          <w:rFonts w:ascii="Times New Roman" w:hAnsi="Times New Roman" w:cs="Times New Roman"/>
+          <w:sz w:val="28"/>
+          <w:lang w:val="en-US"/>
+        </w:rPr>
+        <w:t xml:space="preserve"> </w:t>
+      </w:r>
+      <w:proofErr w:type="spellStart"/>
+      <w:r>
+        <w:rPr>
+          <w:rFonts w:ascii="Times New Roman" w:hAnsi="Times New Roman" w:cs="Times New Roman"/>
+          <w:sz w:val="28"/>
+          <w:lang w:val="en-US"/>
+        </w:rPr>
+        <w:t>написа</w:t>
+      </w:r>
+      <w:proofErr w:type="spellEnd"/>
+      <w:r>
+        <w:rPr>
+          <w:rFonts w:ascii="Times New Roman" w:hAnsi="Times New Roman" w:cs="Times New Roman"/>
+          <w:sz w:val="28"/>
+          <w:lang w:val="en-US"/>
+        </w:rPr>
+        <w:t>.</w:t>
+      </w:r>
+    </w:p>
+    <w:p>
+      <w:pPr>
+        <w:pStyle w:val="ListParagraph"/>
+        <w:numPr>
+          <w:ilvl w:val="0"/>
+          <w:numId w:val="16"/>
+        </w:numPr>
+        <w:jc w:val="both"/>
+        <w:rPr>
+          <w:rFonts w:ascii="Times New Roman" w:hAnsi="Times New Roman" w:cs="Times New Roman"/>
+          <w:color w:val="FF0000"/>
+          <w:sz w:val="28"/>
+        </w:rPr>
+      </w:pPr>
+      <w:r>
+        <w:rPr>
+          <w:rFonts w:ascii="Times New Roman" w:hAnsi="Times New Roman" w:cs="Times New Roman"/>
+          <w:sz w:val="28"/>
+        </w:rPr>
+        <w:t>Works with thin clients</w:t>
+      </w:r>
+      <w:r>
+        <w:rPr>
+          <w:rFonts w:ascii="Times New Roman" w:hAnsi="Times New Roman" w:cs="Times New Roman"/>
+          <w:sz w:val="28"/>
+          <w:lang w:val="en-US"/>
+        </w:rPr>
+        <w:t>.</w:t>
+      </w:r>
+      <w:r>
+        <w:rPr>
+          <w:rFonts w:ascii="Times New Roman" w:hAnsi="Times New Roman" w:cs="Times New Roman"/>
+          <w:color w:val="FF0000"/>
+          <w:sz w:val="28"/>
+          <w:lang w:val="en-US"/>
+        </w:rPr>
+        <w:t xml:space="preserve"> </w:t>
+      </w:r>
+      <w:r>
+        <w:rPr>
+          <w:rFonts w:ascii="Times New Roman" w:hAnsi="Times New Roman" w:cs="Times New Roman"/>
+          <w:sz w:val="28"/>
+          <w:lang w:val="en-US"/>
+        </w:rPr>
+        <w:t xml:space="preserve">Server-side </w:t>
+      </w:r>
+      <w:proofErr w:type="spellStart"/>
+      <w:r>
+        <w:rPr>
+          <w:rFonts w:ascii="Times New Roman" w:hAnsi="Times New Roman" w:cs="Times New Roman"/>
+          <w:sz w:val="28"/>
+          <w:lang w:val="en-US"/>
+        </w:rPr>
+        <w:t>Blazor</w:t>
+      </w:r>
+      <w:proofErr w:type="spellEnd"/>
+      <w:r>
+        <w:rPr>
+          <w:rFonts w:ascii="Times New Roman" w:hAnsi="Times New Roman" w:cs="Times New Roman"/>
+          <w:sz w:val="28"/>
+          <w:lang w:val="en-US"/>
+        </w:rPr>
+        <w:t xml:space="preserve"> </w:t>
+      </w:r>
+      <w:r>
+        <w:rPr>
+          <w:rFonts w:ascii="Times New Roman" w:hAnsi="Times New Roman" w:cs="Times New Roman"/>
+          <w:sz w:val="28"/>
+        </w:rPr>
+        <w:t>не го интересува в кой браузър се показва.</w:t>
+      </w:r>
+      <w:r>
+        <w:rPr>
+          <w:rFonts w:ascii="Times New Roman" w:hAnsi="Times New Roman" w:cs="Times New Roman"/>
+          <w:color w:val="FF0000"/>
+          <w:sz w:val="28"/>
+          <w:lang w:val="en-US"/>
+        </w:rPr>
+        <w:t xml:space="preserve"> </w:t>
+      </w:r>
+      <w:proofErr w:type="spellStart"/>
+      <w:r>
+        <w:rPr>
+          <w:rFonts w:ascii="Times New Roman" w:hAnsi="Times New Roman" w:cs="Times New Roman"/>
+          <w:sz w:val="28"/>
+          <w:lang w:val="en-US"/>
+        </w:rPr>
+        <w:t>Клиентът</w:t>
+      </w:r>
+      <w:proofErr w:type="spellEnd"/>
+      <w:r>
+        <w:rPr>
+          <w:rFonts w:ascii="Times New Roman" w:hAnsi="Times New Roman" w:cs="Times New Roman"/>
+          <w:sz w:val="28"/>
+          <w:lang w:val="en-US"/>
+        </w:rPr>
+        <w:t xml:space="preserve"> </w:t>
+      </w:r>
+      <w:proofErr w:type="spellStart"/>
+      <w:r>
+        <w:rPr>
+          <w:rFonts w:ascii="Times New Roman" w:hAnsi="Times New Roman" w:cs="Times New Roman"/>
+          <w:sz w:val="28"/>
+          <w:lang w:val="en-US"/>
+        </w:rPr>
+        <w:t>получава</w:t>
+      </w:r>
+      <w:proofErr w:type="spellEnd"/>
+      <w:r>
+        <w:rPr>
+          <w:rFonts w:ascii="Times New Roman" w:hAnsi="Times New Roman" w:cs="Times New Roman"/>
+          <w:sz w:val="28"/>
+          <w:lang w:val="en-US"/>
+        </w:rPr>
+        <w:t xml:space="preserve"> </w:t>
+      </w:r>
+      <w:proofErr w:type="spellStart"/>
+      <w:r>
+        <w:rPr>
+          <w:rFonts w:ascii="Times New Roman" w:hAnsi="Times New Roman" w:cs="Times New Roman"/>
+          <w:sz w:val="28"/>
+          <w:lang w:val="en-US"/>
+        </w:rPr>
+        <w:t>само</w:t>
+      </w:r>
+      <w:proofErr w:type="spellEnd"/>
+      <w:r>
+        <w:rPr>
+          <w:rFonts w:ascii="Times New Roman" w:hAnsi="Times New Roman" w:cs="Times New Roman"/>
+          <w:sz w:val="28"/>
+          <w:lang w:val="en-US"/>
+        </w:rPr>
+        <w:t xml:space="preserve"> </w:t>
+      </w:r>
+      <w:proofErr w:type="spellStart"/>
+      <w:r>
+        <w:rPr>
+          <w:rFonts w:ascii="Times New Roman" w:hAnsi="Times New Roman" w:cs="Times New Roman"/>
+          <w:sz w:val="28"/>
+          <w:lang w:val="en-US"/>
+        </w:rPr>
+        <w:t>стандартни</w:t>
+      </w:r>
+      <w:proofErr w:type="spellEnd"/>
+      <w:r>
+        <w:rPr>
+          <w:rFonts w:ascii="Times New Roman" w:hAnsi="Times New Roman" w:cs="Times New Roman"/>
+          <w:sz w:val="28"/>
+          <w:lang w:val="en-US"/>
+        </w:rPr>
+        <w:t xml:space="preserve"> HTML и JavaScript, </w:t>
+      </w:r>
+      <w:proofErr w:type="spellStart"/>
+      <w:r>
+        <w:rPr>
+          <w:rFonts w:ascii="Times New Roman" w:hAnsi="Times New Roman" w:cs="Times New Roman"/>
+          <w:sz w:val="28"/>
+          <w:lang w:val="en-US"/>
+        </w:rPr>
+        <w:t>които</w:t>
+      </w:r>
+      <w:proofErr w:type="spellEnd"/>
+      <w:r>
+        <w:rPr>
+          <w:rFonts w:ascii="Times New Roman" w:hAnsi="Times New Roman" w:cs="Times New Roman"/>
+          <w:sz w:val="28"/>
+          <w:lang w:val="en-US"/>
+        </w:rPr>
+        <w:t xml:space="preserve"> </w:t>
+      </w:r>
+      <w:proofErr w:type="spellStart"/>
+      <w:r>
+        <w:rPr>
+          <w:rFonts w:ascii="Times New Roman" w:hAnsi="Times New Roman" w:cs="Times New Roman"/>
+          <w:sz w:val="28"/>
+          <w:lang w:val="en-US"/>
+        </w:rPr>
+        <w:t>работят</w:t>
+      </w:r>
+      <w:proofErr w:type="spellEnd"/>
+      <w:r>
+        <w:rPr>
+          <w:rFonts w:ascii="Times New Roman" w:hAnsi="Times New Roman" w:cs="Times New Roman"/>
+          <w:sz w:val="28"/>
+          <w:lang w:val="en-US"/>
+        </w:rPr>
+        <w:t xml:space="preserve"> </w:t>
+      </w:r>
+      <w:proofErr w:type="spellStart"/>
+      <w:r>
+        <w:rPr>
+          <w:rFonts w:ascii="Times New Roman" w:hAnsi="Times New Roman" w:cs="Times New Roman"/>
+          <w:sz w:val="28"/>
+          <w:lang w:val="en-US"/>
+        </w:rPr>
+        <w:t>практически</w:t>
+      </w:r>
+      <w:proofErr w:type="spellEnd"/>
+      <w:r>
+        <w:rPr>
+          <w:rFonts w:ascii="Times New Roman" w:hAnsi="Times New Roman" w:cs="Times New Roman"/>
+          <w:sz w:val="28"/>
+          <w:lang w:val="en-US"/>
+        </w:rPr>
+        <w:t xml:space="preserve"> </w:t>
+      </w:r>
+      <w:proofErr w:type="spellStart"/>
+      <w:r>
+        <w:rPr>
+          <w:rFonts w:ascii="Times New Roman" w:hAnsi="Times New Roman" w:cs="Times New Roman"/>
+          <w:sz w:val="28"/>
+          <w:lang w:val="en-US"/>
+        </w:rPr>
+        <w:t>навсякъде</w:t>
+      </w:r>
+      <w:proofErr w:type="spellEnd"/>
+      <w:r>
+        <w:rPr>
+          <w:rFonts w:ascii="Times New Roman" w:hAnsi="Times New Roman" w:cs="Times New Roman"/>
+          <w:sz w:val="28"/>
+          <w:lang w:val="en-US"/>
+        </w:rPr>
+        <w:t xml:space="preserve">. </w:t>
+      </w:r>
+      <w:proofErr w:type="spellStart"/>
+      <w:r>
+        <w:rPr>
+          <w:rFonts w:ascii="Times New Roman" w:hAnsi="Times New Roman" w:cs="Times New Roman"/>
+          <w:sz w:val="28"/>
+          <w:lang w:val="en-US"/>
+        </w:rPr>
+        <w:t>Следователно</w:t>
+      </w:r>
+      <w:proofErr w:type="spellEnd"/>
+      <w:r>
+        <w:rPr>
+          <w:rFonts w:ascii="Times New Roman" w:hAnsi="Times New Roman" w:cs="Times New Roman"/>
+          <w:sz w:val="28"/>
+          <w:lang w:val="en-US"/>
+        </w:rPr>
+        <w:t xml:space="preserve"> </w:t>
+      </w:r>
+      <w:r>
+        <w:rPr>
+          <w:rFonts w:ascii="Times New Roman" w:hAnsi="Times New Roman" w:cs="Times New Roman"/>
+          <w:sz w:val="28"/>
+          <w:lang w:val="en-US"/>
+        </w:rPr>
+        <w:t>server-side</w:t>
+      </w:r>
+      <w:r>
+        <w:rPr>
+          <w:rFonts w:ascii="Times New Roman" w:hAnsi="Times New Roman" w:cs="Times New Roman"/>
+          <w:sz w:val="28"/>
+        </w:rPr>
+        <w:t xml:space="preserve"> </w:t>
+      </w:r>
+      <w:proofErr w:type="spellStart"/>
+      <w:r>
+        <w:rPr>
+          <w:rFonts w:ascii="Times New Roman" w:hAnsi="Times New Roman" w:cs="Times New Roman"/>
+          <w:sz w:val="28"/>
+          <w:lang w:val="en-US"/>
+        </w:rPr>
+        <w:t>Blazor</w:t>
+      </w:r>
+      <w:proofErr w:type="spellEnd"/>
+      <w:r>
+        <w:rPr>
+          <w:rFonts w:ascii="Times New Roman" w:hAnsi="Times New Roman" w:cs="Times New Roman"/>
+          <w:sz w:val="28"/>
+          <w:lang w:val="en-US"/>
+        </w:rPr>
+        <w:t xml:space="preserve"> </w:t>
+      </w:r>
+      <w:r>
+        <w:rPr>
+          <w:rFonts w:ascii="Times New Roman" w:hAnsi="Times New Roman" w:cs="Times New Roman"/>
+          <w:sz w:val="28"/>
+          <w:lang w:val="en-US"/>
+        </w:rPr>
+        <w:t>e</w:t>
+      </w:r>
+      <w:r>
+        <w:rPr>
+          <w:rFonts w:ascii="Times New Roman" w:hAnsi="Times New Roman" w:cs="Times New Roman"/>
+          <w:sz w:val="28"/>
+          <w:lang w:val="en-US"/>
+        </w:rPr>
+        <w:t xml:space="preserve"> </w:t>
+      </w:r>
+      <w:proofErr w:type="spellStart"/>
+      <w:r>
+        <w:rPr>
+          <w:rFonts w:ascii="Times New Roman" w:hAnsi="Times New Roman" w:cs="Times New Roman"/>
+          <w:sz w:val="28"/>
+          <w:lang w:val="en-US"/>
+        </w:rPr>
+        <w:t>съвместим</w:t>
+      </w:r>
+      <w:proofErr w:type="spellEnd"/>
+      <w:r>
+        <w:rPr>
+          <w:rFonts w:ascii="Times New Roman" w:hAnsi="Times New Roman" w:cs="Times New Roman"/>
+          <w:sz w:val="28"/>
+          <w:lang w:val="en-US"/>
+        </w:rPr>
+        <w:t xml:space="preserve"> с </w:t>
+      </w:r>
+      <w:proofErr w:type="spellStart"/>
+      <w:r>
+        <w:rPr>
+          <w:rFonts w:ascii="Times New Roman" w:hAnsi="Times New Roman" w:cs="Times New Roman"/>
+          <w:sz w:val="28"/>
+          <w:lang w:val="en-US"/>
+        </w:rPr>
+        <w:t>почти</w:t>
+      </w:r>
+      <w:proofErr w:type="spellEnd"/>
+      <w:r>
+        <w:rPr>
+          <w:rFonts w:ascii="Times New Roman" w:hAnsi="Times New Roman" w:cs="Times New Roman"/>
+          <w:sz w:val="28"/>
+          <w:lang w:val="en-US"/>
+        </w:rPr>
+        <w:t xml:space="preserve"> </w:t>
+      </w:r>
+      <w:proofErr w:type="spellStart"/>
+      <w:r>
+        <w:rPr>
+          <w:rFonts w:ascii="Times New Roman" w:hAnsi="Times New Roman" w:cs="Times New Roman"/>
+          <w:sz w:val="28"/>
+          <w:lang w:val="en-US"/>
+        </w:rPr>
+        <w:t>всеки</w:t>
+      </w:r>
+      <w:proofErr w:type="spellEnd"/>
+      <w:r>
+        <w:rPr>
+          <w:rFonts w:ascii="Times New Roman" w:hAnsi="Times New Roman" w:cs="Times New Roman"/>
+          <w:sz w:val="28"/>
+          <w:lang w:val="en-US"/>
+        </w:rPr>
+        <w:t xml:space="preserve"> </w:t>
+      </w:r>
+      <w:proofErr w:type="spellStart"/>
+      <w:r>
+        <w:rPr>
+          <w:rFonts w:ascii="Times New Roman" w:hAnsi="Times New Roman" w:cs="Times New Roman"/>
+          <w:sz w:val="28"/>
+          <w:lang w:val="en-US"/>
+        </w:rPr>
+        <w:t>браузър</w:t>
+      </w:r>
+      <w:proofErr w:type="spellEnd"/>
+      <w:r>
+        <w:rPr>
+          <w:rFonts w:ascii="Times New Roman" w:hAnsi="Times New Roman" w:cs="Times New Roman"/>
+          <w:sz w:val="28"/>
+          <w:lang w:val="en-US"/>
+        </w:rPr>
+        <w:t>.</w:t>
+      </w:r>
+    </w:p>
+    <w:p>
+      <w:pPr>
+        <w:ind w:left="1224"/>
+        <w:jc w:val="both"/>
+        <w:rPr>
+          <w:rFonts w:ascii="Times New Roman" w:hAnsi="Times New Roman" w:cs="Times New Roman"/>
+          <w:color w:val="FF0000"/>
+          <w:sz w:val="28"/>
+        </w:rPr>
+      </w:pPr>
+    </w:p>
+    <w:p>
+      <w:pPr>
+        <w:pStyle w:val="ListParagraph"/>
+        <w:numPr>
+          <w:ilvl w:val="2"/>
+          <w:numId w:val="5"/>
+        </w:numPr>
+        <w:jc w:val="both"/>
+        <w:rPr>
+          <w:rFonts w:ascii="Times New Roman" w:hAnsi="Times New Roman" w:cs="Times New Roman"/>
+          <w:sz w:val="28"/>
+        </w:rPr>
+      </w:pPr>
+      <w:r>
+        <w:rPr>
+          <w:rFonts w:ascii="Times New Roman" w:hAnsi="Times New Roman" w:cs="Times New Roman"/>
+          <w:sz w:val="28"/>
+          <w:lang w:val="en-US"/>
+        </w:rPr>
+        <w:t>Web API</w:t>
+      </w:r>
+    </w:p>
+    <w:p>
+      <w:pPr>
+        <w:ind w:left="720" w:firstLine="504"/>
+        <w:jc w:val="both"/>
+        <w:rPr>
+          <w:rFonts w:ascii="Times New Roman" w:hAnsi="Times New Roman" w:cs="Times New Roman"/>
+          <w:sz w:val="28"/>
+          <w:lang w:val="en-US"/>
+        </w:rPr>
+      </w:pPr>
+      <w:r>
+        <w:rPr>
+          <w:rFonts w:ascii="Times New Roman" w:hAnsi="Times New Roman" w:cs="Times New Roman"/>
+          <w:sz w:val="28"/>
+        </w:rPr>
+        <w:t xml:space="preserve">В настоящата дипломна работа </w:t>
+      </w:r>
+      <w:r>
+        <w:rPr>
+          <w:rFonts w:ascii="Times New Roman" w:hAnsi="Times New Roman" w:cs="Times New Roman"/>
+          <w:sz w:val="28"/>
+          <w:lang w:val="en-US"/>
+        </w:rPr>
+        <w:t xml:space="preserve">ASP.NET Web API </w:t>
+      </w:r>
+      <w:r>
+        <w:rPr>
+          <w:rFonts w:ascii="Times New Roman" w:hAnsi="Times New Roman" w:cs="Times New Roman"/>
+          <w:sz w:val="28"/>
+        </w:rPr>
+        <w:t xml:space="preserve">е избрано, защото </w:t>
+      </w:r>
+      <w:proofErr w:type="spellStart"/>
+      <w:r>
+        <w:rPr>
+          <w:rFonts w:ascii="Times New Roman" w:hAnsi="Times New Roman" w:cs="Times New Roman"/>
+          <w:sz w:val="28"/>
+          <w:lang w:val="en-US"/>
+        </w:rPr>
+        <w:t>Blazor</w:t>
+      </w:r>
+      <w:proofErr w:type="spellEnd"/>
+      <w:r>
+        <w:rPr>
+          <w:rFonts w:ascii="Times New Roman" w:hAnsi="Times New Roman" w:cs="Times New Roman"/>
+          <w:sz w:val="28"/>
+          <w:lang w:val="en-US"/>
+        </w:rPr>
+        <w:t xml:space="preserve"> </w:t>
+      </w:r>
+      <w:proofErr w:type="spellStart"/>
+      <w:r>
+        <w:rPr>
+          <w:rFonts w:ascii="Times New Roman" w:hAnsi="Times New Roman" w:cs="Times New Roman"/>
+          <w:sz w:val="28"/>
+          <w:lang w:val="en-US"/>
+        </w:rPr>
+        <w:t>WebAssembly</w:t>
+      </w:r>
+      <w:proofErr w:type="spellEnd"/>
+      <w:r>
+        <w:rPr>
+          <w:rFonts w:ascii="Times New Roman" w:hAnsi="Times New Roman" w:cs="Times New Roman"/>
+          <w:sz w:val="28"/>
+          <w:lang w:val="en-US"/>
+        </w:rPr>
+        <w:t>(</w:t>
+      </w:r>
+      <w:proofErr w:type="spellStart"/>
+      <w:r>
+        <w:rPr>
+          <w:rFonts w:ascii="Times New Roman" w:hAnsi="Times New Roman" w:cs="Times New Roman"/>
+          <w:sz w:val="28"/>
+          <w:lang w:val="en-US"/>
+        </w:rPr>
+        <w:t>Wasm</w:t>
+      </w:r>
+      <w:proofErr w:type="spellEnd"/>
+      <w:r>
+        <w:rPr>
+          <w:rFonts w:ascii="Times New Roman" w:hAnsi="Times New Roman" w:cs="Times New Roman"/>
+          <w:sz w:val="28"/>
+          <w:lang w:val="en-US"/>
+        </w:rPr>
+        <w:t xml:space="preserve">) </w:t>
+      </w:r>
+      <w:r>
+        <w:rPr>
+          <w:rFonts w:ascii="Times New Roman" w:hAnsi="Times New Roman" w:cs="Times New Roman"/>
+          <w:sz w:val="28"/>
+        </w:rPr>
+        <w:t xml:space="preserve">все още е в </w:t>
+      </w:r>
+      <w:r>
+        <w:rPr>
+          <w:rFonts w:ascii="Times New Roman" w:hAnsi="Times New Roman" w:cs="Times New Roman"/>
+          <w:sz w:val="28"/>
+          <w:lang w:val="en-US"/>
+        </w:rPr>
+        <w:t xml:space="preserve">beta </w:t>
+      </w:r>
+      <w:r>
+        <w:rPr>
+          <w:rFonts w:ascii="Times New Roman" w:hAnsi="Times New Roman" w:cs="Times New Roman"/>
+          <w:sz w:val="28"/>
+        </w:rPr>
+        <w:t xml:space="preserve">версия и не е напълно изправно. Затова чрез </w:t>
+      </w:r>
+      <w:proofErr w:type="spellStart"/>
+      <w:r>
+        <w:rPr>
+          <w:rFonts w:ascii="Times New Roman" w:hAnsi="Times New Roman" w:cs="Times New Roman"/>
+          <w:sz w:val="28"/>
+          <w:lang w:val="en-US"/>
+        </w:rPr>
+        <w:t>Blazor</w:t>
+      </w:r>
+      <w:proofErr w:type="spellEnd"/>
+      <w:r>
+        <w:rPr>
+          <w:rFonts w:ascii="Times New Roman" w:hAnsi="Times New Roman" w:cs="Times New Roman"/>
+          <w:sz w:val="28"/>
+          <w:lang w:val="en-US"/>
+        </w:rPr>
+        <w:t xml:space="preserve"> server app </w:t>
+      </w:r>
+      <w:r>
+        <w:rPr>
+          <w:rFonts w:ascii="Times New Roman" w:hAnsi="Times New Roman" w:cs="Times New Roman"/>
+          <w:sz w:val="28"/>
+        </w:rPr>
+        <w:t xml:space="preserve">и </w:t>
+      </w:r>
+      <w:r>
+        <w:rPr>
+          <w:rFonts w:ascii="Times New Roman" w:hAnsi="Times New Roman" w:cs="Times New Roman"/>
+          <w:sz w:val="28"/>
+          <w:lang w:val="en-US"/>
+        </w:rPr>
+        <w:t xml:space="preserve">Web API </w:t>
+      </w:r>
+      <w:proofErr w:type="spellStart"/>
+      <w:r>
+        <w:rPr>
+          <w:rFonts w:ascii="Times New Roman" w:hAnsi="Times New Roman" w:cs="Times New Roman"/>
+          <w:sz w:val="28"/>
+          <w:lang w:val="en-US"/>
+        </w:rPr>
+        <w:t>се</w:t>
+      </w:r>
+      <w:proofErr w:type="spellEnd"/>
+      <w:r>
+        <w:rPr>
+          <w:rFonts w:ascii="Times New Roman" w:hAnsi="Times New Roman" w:cs="Times New Roman"/>
+          <w:sz w:val="28"/>
+          <w:lang w:val="en-US"/>
+        </w:rPr>
+        <w:t xml:space="preserve"> </w:t>
+      </w:r>
+      <w:proofErr w:type="spellStart"/>
+      <w:r>
+        <w:rPr>
+          <w:rFonts w:ascii="Times New Roman" w:hAnsi="Times New Roman" w:cs="Times New Roman"/>
+          <w:sz w:val="28"/>
+          <w:lang w:val="en-US"/>
+        </w:rPr>
+        <w:t>симулира</w:t>
+      </w:r>
+      <w:proofErr w:type="spellEnd"/>
+      <w:r>
+        <w:rPr>
+          <w:rFonts w:ascii="Times New Roman" w:hAnsi="Times New Roman" w:cs="Times New Roman"/>
+          <w:sz w:val="28"/>
+          <w:lang w:val="en-US"/>
+        </w:rPr>
+        <w:t xml:space="preserve"> </w:t>
+      </w:r>
+      <w:proofErr w:type="spellStart"/>
+      <w:r>
+        <w:rPr>
+          <w:rFonts w:ascii="Times New Roman" w:hAnsi="Times New Roman" w:cs="Times New Roman"/>
+          <w:sz w:val="28"/>
+          <w:lang w:val="en-US"/>
+        </w:rPr>
+        <w:t>Wasm</w:t>
+      </w:r>
+      <w:proofErr w:type="spellEnd"/>
+      <w:r>
+        <w:rPr>
+          <w:rFonts w:ascii="Times New Roman" w:hAnsi="Times New Roman" w:cs="Times New Roman"/>
+          <w:sz w:val="28"/>
+          <w:lang w:val="en-US"/>
+        </w:rPr>
+        <w:t>.</w:t>
+      </w:r>
+    </w:p>
+    <w:p>
+      <w:pPr>
+        <w:spacing w:after="160" w:line="259" w:lineRule="auto"/>
+        <w:rPr>
+          <w:rFonts w:ascii="Times New Roman" w:hAnsi="Times New Roman" w:cs="Times New Roman"/>
+          <w:sz w:val="28"/>
+          <w:lang w:val="en-US"/>
+        </w:rPr>
+      </w:pPr>
+      <w:r>
+        <w:rPr>
+          <w:rFonts w:ascii="Times New Roman" w:hAnsi="Times New Roman" w:cs="Times New Roman"/>
+          <w:sz w:val="28"/>
+          <w:lang w:val="en-US"/>
+        </w:rPr>
+        <w:br w:type="page"/>
+      </w:r>
+    </w:p>
+    <w:p>
+      <w:pPr>
+        <w:pStyle w:val="ListParagraph"/>
+        <w:numPr>
+          <w:ilvl w:val="2"/>
+          <w:numId w:val="5"/>
+        </w:numPr>
+        <w:jc w:val="both"/>
+        <w:rPr>
+          <w:rFonts w:ascii="Times New Roman" w:hAnsi="Times New Roman" w:cs="Times New Roman"/>
+          <w:sz w:val="28"/>
+          <w:lang w:val="en-US"/>
+        </w:rPr>
+      </w:pPr>
+      <w:r>
+        <w:rPr>
+          <w:rFonts w:ascii="Times New Roman" w:hAnsi="Times New Roman" w:cs="Times New Roman"/>
+          <w:sz w:val="28"/>
+          <w:lang w:val="en-US"/>
+        </w:rPr>
+        <w:lastRenderedPageBreak/>
+        <w:t>Google Firebase</w:t>
+      </w:r>
+    </w:p>
+    <w:p>
+      <w:pPr>
+        <w:pStyle w:val="ListParagraph"/>
+        <w:numPr>
+          <w:ilvl w:val="3"/>
+          <w:numId w:val="5"/>
+        </w:numPr>
+        <w:jc w:val="both"/>
+        <w:rPr>
+          <w:rFonts w:ascii="Times New Roman" w:hAnsi="Times New Roman" w:cs="Times New Roman"/>
+          <w:sz w:val="28"/>
+          <w:lang w:val="en-US"/>
+        </w:rPr>
+      </w:pPr>
+      <w:r>
+        <w:rPr>
+          <w:rFonts w:ascii="Times New Roman" w:hAnsi="Times New Roman" w:cs="Times New Roman"/>
+          <w:sz w:val="28"/>
+          <w:lang w:val="en-US"/>
+        </w:rPr>
+        <w:t xml:space="preserve">Cloud </w:t>
+      </w:r>
+      <w:r>
+        <w:rPr>
+          <w:rFonts w:ascii="Times New Roman" w:hAnsi="Times New Roman" w:cs="Times New Roman"/>
+          <w:sz w:val="28"/>
+          <w:lang w:val="en-US"/>
+        </w:rPr>
+        <w:t>Firestore</w:t>
+      </w:r>
+    </w:p>
+    <w:p>
+      <w:pPr>
+        <w:ind w:left="1134" w:firstLine="612"/>
+        <w:jc w:val="both"/>
+        <w:rPr>
+          <w:rFonts w:ascii="Times New Roman" w:hAnsi="Times New Roman" w:cs="Times New Roman"/>
+          <w:sz w:val="28"/>
+          <w:lang w:val="en-US"/>
+        </w:rPr>
+      </w:pPr>
+      <w:r>
+        <w:rPr>
+          <w:rFonts w:ascii="Times New Roman" w:hAnsi="Times New Roman" w:cs="Times New Roman"/>
+          <w:sz w:val="28"/>
+          <w:lang w:val="en-US"/>
+        </w:rPr>
+        <w:t xml:space="preserve">Google Firebase Cloud Firestore </w:t>
+      </w:r>
+      <w:r>
+        <w:rPr>
+          <w:rFonts w:ascii="Times New Roman" w:hAnsi="Times New Roman" w:cs="Times New Roman"/>
+          <w:sz w:val="28"/>
+        </w:rPr>
+        <w:t xml:space="preserve">е пуснат официално през 2018 година като част от </w:t>
+      </w:r>
+      <w:r>
+        <w:rPr>
+          <w:rFonts w:ascii="Times New Roman" w:hAnsi="Times New Roman" w:cs="Times New Roman"/>
+          <w:sz w:val="28"/>
+          <w:lang w:val="en-US"/>
+        </w:rPr>
+        <w:t xml:space="preserve">Google Firebase Platform. </w:t>
+      </w:r>
+      <w:r>
+        <w:rPr>
+          <w:rFonts w:ascii="Times New Roman" w:hAnsi="Times New Roman" w:cs="Times New Roman"/>
+          <w:sz w:val="28"/>
+        </w:rPr>
+        <w:t xml:space="preserve">Това е тип база данни, която е хоринзонтално нарастваща, тоест </w:t>
+      </w:r>
+    </w:p>
+    <w:p>
+      <w:pPr>
+        <w:pStyle w:val="ListParagraph"/>
+        <w:ind w:left="1728"/>
+        <w:jc w:val="both"/>
+        <w:rPr>
+          <w:rFonts w:ascii="Times New Roman" w:hAnsi="Times New Roman" w:cs="Times New Roman"/>
+          <w:sz w:val="28"/>
+          <w:lang w:val="en-US"/>
+        </w:rPr>
+      </w:pPr>
+    </w:p>
+    <w:p>
+      <w:pPr>
+        <w:pStyle w:val="ListParagraph"/>
+        <w:numPr>
+          <w:ilvl w:val="3"/>
+          <w:numId w:val="5"/>
+        </w:numPr>
+        <w:jc w:val="both"/>
+        <w:rPr>
+          <w:rFonts w:ascii="Times New Roman" w:hAnsi="Times New Roman" w:cs="Times New Roman"/>
+          <w:sz w:val="28"/>
+          <w:lang w:val="en-US"/>
+        </w:rPr>
+      </w:pPr>
+      <w:r>
+        <w:rPr>
+          <w:rFonts w:ascii="Times New Roman" w:hAnsi="Times New Roman" w:cs="Times New Roman"/>
+          <w:sz w:val="28"/>
+          <w:lang w:val="en-US"/>
+        </w:rPr>
+        <w:t>Authentication</w:t>
+      </w:r>
+    </w:p>
+    <w:p>
+      <w:pPr>
+        <w:jc w:val="both"/>
+        <w:rPr>
+          <w:rFonts w:ascii="Times New Roman" w:hAnsi="Times New Roman" w:cs="Times New Roman"/>
           <w:b/>
-          <w:sz w:val="28"/>
-          <w:lang w:val="en-US"/>
-        </w:rPr>
-      </w:pPr>
-      <w:bookmarkStart w:id="1" w:name="_GoBack"/>
-      <w:bookmarkEnd w:id="1"/>
-    </w:p>
-    <w:p>
-      <w:pPr>
-        <w:jc w:val="both"/>
-        <w:rPr>
-          <w:rFonts w:ascii="Times New Roman" w:hAnsi="Times New Roman" w:cs="Times New Roman"/>
-          <w:b/>
-          <w:sz w:val="28"/>
+          <w:sz w:val="32"/>
+          <w:lang w:val="en-US"/>
         </w:rPr>
       </w:pPr>
     </w:p>
@@ -11409,11 +15272,17 @@
         </w:rPr>
       </w:pPr>
       <w:r>
+        <w:rPr>
+          <w:rFonts w:ascii="Times New Roman" w:hAnsi="Times New Roman" w:cs="Times New Roman"/>
+          <w:sz w:val="28"/>
+        </w:rPr>
         <w:t xml:space="preserve">Описание на </w:t>
       </w:r>
       <w:proofErr w:type="spellStart"/>
       <w:r>
         <w:rPr>
+          <w:rFonts w:ascii="Times New Roman" w:hAnsi="Times New Roman" w:cs="Times New Roman"/>
+          <w:sz w:val="28"/>
           <w:lang w:val="en-US"/>
         </w:rPr>
         <w:t>SignalR</w:t>
@@ -11421,6 +15290,7 @@
       <w:proofErr w:type="spellEnd"/>
       <w:r>
         <w:rPr>
+          <w:sz w:val="26"/>
           <w:lang w:val="en-US"/>
         </w:rPr>
         <w:t xml:space="preserve"> </w:t>
@@ -11590,7 +15460,6 @@
           <w:rFonts w:ascii="Times New Roman" w:hAnsi="Times New Roman" w:cs="Times New Roman"/>
           <w:sz w:val="28"/>
         </w:rPr>
-        <w:lastRenderedPageBreak/>
         <w:t xml:space="preserve">Описание на </w:t>
       </w:r>
       <w:r>
@@ -12472,6 +16341,120 @@
     </w:lvl>
   </w:abstractNum>
   <w:abstractNum w:abstractNumId="5" w15:restartNumberingAfterBreak="0">
+    <w:nsid w:val="43E32415"/>
+    <w:multiLevelType w:val="hybridMultilevel"/>
+    <w:tmpl w:val="A604918C"/>
+    <w:lvl w:ilvl="0" w:tplc="1C6A863C">
+      <w:start w:val="1"/>
+      <w:numFmt w:val="bullet"/>
+      <w:lvlText w:val=""/>
+      <w:lvlJc w:val="left"/>
+      <w:pPr>
+        <w:ind w:left="1584" w:hanging="360"/>
+      </w:pPr>
+      <w:rPr>
+        <w:rFonts w:ascii="Wingdings" w:hAnsi="Wingdings" w:hint="default"/>
+        <w:color w:val="auto"/>
+      </w:rPr>
+    </w:lvl>
+    <w:lvl w:ilvl="1" w:tplc="04090003">
+      <w:start w:val="1"/>
+      <w:numFmt w:val="bullet"/>
+      <w:lvlText w:val="o"/>
+      <w:lvlJc w:val="left"/>
+      <w:pPr>
+        <w:ind w:left="2304" w:hanging="360"/>
+      </w:pPr>
+      <w:rPr>
+        <w:rFonts w:ascii="Courier New" w:hAnsi="Courier New" w:cs="Courier New" w:hint="default"/>
+      </w:rPr>
+    </w:lvl>
+    <w:lvl w:ilvl="2" w:tplc="04090005" w:tentative="1">
+      <w:start w:val="1"/>
+      <w:numFmt w:val="bullet"/>
+      <w:lvlText w:val=""/>
+      <w:lvlJc w:val="left"/>
+      <w:pPr>
+        <w:ind w:left="3024" w:hanging="360"/>
+      </w:pPr>
+      <w:rPr>
+        <w:rFonts w:ascii="Wingdings" w:hAnsi="Wingdings" w:hint="default"/>
+      </w:rPr>
+    </w:lvl>
+    <w:lvl w:ilvl="3" w:tplc="04090001" w:tentative="1">
+      <w:start w:val="1"/>
+      <w:numFmt w:val="bullet"/>
+      <w:lvlText w:val=""/>
+      <w:lvlJc w:val="left"/>
+      <w:pPr>
+        <w:ind w:left="3744" w:hanging="360"/>
+      </w:pPr>
+      <w:rPr>
+        <w:rFonts w:ascii="Symbol" w:hAnsi="Symbol" w:hint="default"/>
+      </w:rPr>
+    </w:lvl>
+    <w:lvl w:ilvl="4" w:tplc="04090003" w:tentative="1">
+      <w:start w:val="1"/>
+      <w:numFmt w:val="bullet"/>
+      <w:lvlText w:val="o"/>
+      <w:lvlJc w:val="left"/>
+      <w:pPr>
+        <w:ind w:left="4464" w:hanging="360"/>
+      </w:pPr>
+      <w:rPr>
+        <w:rFonts w:ascii="Courier New" w:hAnsi="Courier New" w:cs="Courier New" w:hint="default"/>
+      </w:rPr>
+    </w:lvl>
+    <w:lvl w:ilvl="5" w:tplc="04090005" w:tentative="1">
+      <w:start w:val="1"/>
+      <w:numFmt w:val="bullet"/>
+      <w:lvlText w:val=""/>
+      <w:lvlJc w:val="left"/>
+      <w:pPr>
+        <w:ind w:left="5184" w:hanging="360"/>
+      </w:pPr>
+      <w:rPr>
+        <w:rFonts w:ascii="Wingdings" w:hAnsi="Wingdings" w:hint="default"/>
+      </w:rPr>
+    </w:lvl>
+    <w:lvl w:ilvl="6" w:tplc="04090001" w:tentative="1">
+      <w:start w:val="1"/>
+      <w:numFmt w:val="bullet"/>
+      <w:lvlText w:val=""/>
+      <w:lvlJc w:val="left"/>
+      <w:pPr>
+        <w:ind w:left="5904" w:hanging="360"/>
+      </w:pPr>
+      <w:rPr>
+        <w:rFonts w:ascii="Symbol" w:hAnsi="Symbol" w:hint="default"/>
+      </w:rPr>
+    </w:lvl>
+    <w:lvl w:ilvl="7" w:tplc="04090003" w:tentative="1">
+      <w:start w:val="1"/>
+      <w:numFmt w:val="bullet"/>
+      <w:lvlText w:val="o"/>
+      <w:lvlJc w:val="left"/>
+      <w:pPr>
+        <w:ind w:left="6624" w:hanging="360"/>
+      </w:pPr>
+      <w:rPr>
+        <w:rFonts w:ascii="Courier New" w:hAnsi="Courier New" w:cs="Courier New" w:hint="default"/>
+      </w:rPr>
+    </w:lvl>
+    <w:lvl w:ilvl="8" w:tplc="04090005" w:tentative="1">
+      <w:start w:val="1"/>
+      <w:numFmt w:val="bullet"/>
+      <w:lvlText w:val=""/>
+      <w:lvlJc w:val="left"/>
+      <w:pPr>
+        <w:ind w:left="7344" w:hanging="360"/>
+      </w:pPr>
+      <w:rPr>
+        <w:rFonts w:ascii="Wingdings" w:hAnsi="Wingdings" w:hint="default"/>
+      </w:rPr>
+    </w:lvl>
+  </w:abstractNum>
+  <w:abstractNum w:abstractNumId="6" w15:restartNumberingAfterBreak="0">
     <w:nsid w:val="49D65349"/>
     <w:multiLevelType w:val="hybridMultilevel"/>
     <w:tmpl w:val="1512A00C"/>
@@ -12584,7 +16567,7 @@
       </w:rPr>
     </w:lvl>
   </w:abstractNum>
-  <w:abstractNum w:abstractNumId="6" w15:restartNumberingAfterBreak="0">
+  <w:abstractNum w:abstractNumId="7" w15:restartNumberingAfterBreak="0">
     <w:nsid w:val="49F32AD8"/>
     <w:multiLevelType w:val="hybridMultilevel"/>
     <w:tmpl w:val="A3CC45DC"/>
@@ -12697,7 +16680,7 @@
       </w:rPr>
     </w:lvl>
   </w:abstractNum>
-  <w:abstractNum w:abstractNumId="7" w15:restartNumberingAfterBreak="0">
+  <w:abstractNum w:abstractNumId="8" w15:restartNumberingAfterBreak="0">
     <w:nsid w:val="511F45C8"/>
     <w:multiLevelType w:val="hybridMultilevel"/>
     <w:tmpl w:val="A81CBAE8"/>
@@ -12810,7 +16793,7 @@
       </w:rPr>
     </w:lvl>
   </w:abstractNum>
-  <w:abstractNum w:abstractNumId="8" w15:restartNumberingAfterBreak="0">
+  <w:abstractNum w:abstractNumId="9" w15:restartNumberingAfterBreak="0">
     <w:nsid w:val="58F3294D"/>
     <w:multiLevelType w:val="hybridMultilevel"/>
     <w:tmpl w:val="4C78E5CE"/>
@@ -12923,7 +16906,7 @@
       </w:rPr>
     </w:lvl>
   </w:abstractNum>
-  <w:abstractNum w:abstractNumId="9" w15:restartNumberingAfterBreak="0">
+  <w:abstractNum w:abstractNumId="10" w15:restartNumberingAfterBreak="0">
     <w:nsid w:val="629A6DEC"/>
     <w:multiLevelType w:val="hybridMultilevel"/>
     <w:tmpl w:val="7BAC0F1A"/>
@@ -13036,7 +17019,7 @@
       </w:rPr>
     </w:lvl>
   </w:abstractNum>
-  <w:abstractNum w:abstractNumId="10" w15:restartNumberingAfterBreak="0">
+  <w:abstractNum w:abstractNumId="11" w15:restartNumberingAfterBreak="0">
     <w:nsid w:val="728A58BF"/>
     <w:multiLevelType w:val="multilevel"/>
     <w:tmpl w:val="0409001F"/>
@@ -13122,7 +17105,7 @@
       </w:pPr>
     </w:lvl>
   </w:abstractNum>
-  <w:abstractNum w:abstractNumId="11" w15:restartNumberingAfterBreak="0">
+  <w:abstractNum w:abstractNumId="12" w15:restartNumberingAfterBreak="0">
     <w:nsid w:val="7317052F"/>
     <w:multiLevelType w:val="multilevel"/>
     <w:tmpl w:val="0409001F"/>
@@ -13235,7 +17218,7 @@
       </w:rPr>
     </w:lvl>
   </w:abstractNum>
-  <w:abstractNum w:abstractNumId="12" w15:restartNumberingAfterBreak="0">
+  <w:abstractNum w:abstractNumId="13" w15:restartNumberingAfterBreak="0">
     <w:nsid w:val="74BD4584"/>
     <w:multiLevelType w:val="hybridMultilevel"/>
     <w:tmpl w:val="1540A3B4"/>
@@ -13348,7 +17331,7 @@
       </w:rPr>
     </w:lvl>
   </w:abstractNum>
-  <w:abstractNum w:abstractNumId="13" w15:restartNumberingAfterBreak="0">
+  <w:abstractNum w:abstractNumId="14" w15:restartNumberingAfterBreak="0">
     <w:nsid w:val="766A1F1C"/>
     <w:multiLevelType w:val="hybridMultilevel"/>
     <w:tmpl w:val="752A5478"/>
@@ -13461,7 +17444,7 @@
       </w:rPr>
     </w:lvl>
   </w:abstractNum>
-  <w:abstractNum w:abstractNumId="14" w15:restartNumberingAfterBreak="0">
+  <w:abstractNum w:abstractNumId="15" w15:restartNumberingAfterBreak="0">
     <w:nsid w:val="79272CB4"/>
     <w:multiLevelType w:val="hybridMultilevel"/>
     <w:tmpl w:val="C49E6E06"/>
@@ -13554,45 +17537,48 @@
     <w:abstractNumId w:val="1"/>
   </w:num>
   <w:num w:numId="2">
-    <w:abstractNumId w:val="10"/>
+    <w:abstractNumId w:val="11"/>
   </w:num>
   <w:num w:numId="3">
     <w:abstractNumId w:val="4"/>
   </w:num>
   <w:num w:numId="4">
-    <w:abstractNumId w:val="14"/>
+    <w:abstractNumId w:val="15"/>
   </w:num>
   <w:num w:numId="5">
-    <w:abstractNumId w:val="11"/>
+    <w:abstractNumId w:val="12"/>
   </w:num>
   <w:num w:numId="6">
-    <w:abstractNumId w:val="9"/>
+    <w:abstractNumId w:val="10"/>
   </w:num>
   <w:num w:numId="7">
-    <w:abstractNumId w:val="12"/>
+    <w:abstractNumId w:val="13"/>
   </w:num>
   <w:num w:numId="8">
     <w:abstractNumId w:val="2"/>
   </w:num>
   <w:num w:numId="9">
-    <w:abstractNumId w:val="7"/>
+    <w:abstractNumId w:val="8"/>
   </w:num>
   <w:num w:numId="10">
     <w:abstractNumId w:val="3"/>
   </w:num>
   <w:num w:numId="11">
-    <w:abstractNumId w:val="13"/>
+    <w:abstractNumId w:val="14"/>
   </w:num>
   <w:num w:numId="12">
-    <w:abstractNumId w:val="8"/>
+    <w:abstractNumId w:val="9"/>
   </w:num>
   <w:num w:numId="13">
-    <w:abstractNumId w:val="6"/>
+    <w:abstractNumId w:val="7"/>
   </w:num>
   <w:num w:numId="14">
     <w:abstractNumId w:val="0"/>
   </w:num>
   <w:num w:numId="15">
+    <w:abstractNumId w:val="6"/>
+  </w:num>
+  <w:num w:numId="16">
     <w:abstractNumId w:val="5"/>
   </w:num>
 </w:numbering>
@@ -14022,6 +18008,27 @@
       <w:szCs w:val="32"/>
     </w:rPr>
   </w:style>
+  <w:style w:type="paragraph" w:styleId="Heading3">
+    <w:name w:val="heading 3"/>
+    <w:basedOn w:val="Normal"/>
+    <w:next w:val="Normal"/>
+    <w:link w:val="Heading3Char"/>
+    <w:uiPriority w:val="9"/>
+    <w:semiHidden/>
+    <w:unhideWhenUsed/>
+    <w:qFormat/>
+    <w:rsid w:val="00956326"/>
+    <w:pPr>
+      <w:keepNext/>
+      <w:keepLines/>
+      <w:spacing w:before="40"/>
+      <w:outlineLvl w:val="2"/>
+    </w:pPr>
+    <w:rPr>
+      <w:rFonts w:asciiTheme="majorHAnsi" w:eastAsiaTheme="majorEastAsia" w:hAnsiTheme="majorHAnsi" w:cstheme="majorBidi"/>
+      <w:color w:val="1F4D78" w:themeColor="accent1" w:themeShade="7F"/>
+    </w:rPr>
+  </w:style>
   <w:style w:type="character" w:default="1" w:styleId="DefaultParagraphFont">
     <w:name w:val="Default Paragraph Font"/>
     <w:uiPriority w:val="1"/>
@@ -14172,6 +18179,36 @@
     <w:rPr>
       <w:color w:val="0000FF"/>
       <w:u w:val="single"/>
+    </w:rPr>
+  </w:style>
+  <w:style w:type="character" w:customStyle="1" w:styleId="Heading3Char">
+    <w:name w:val="Heading 3 Char"/>
+    <w:basedOn w:val="DefaultParagraphFont"/>
+    <w:link w:val="Heading3"/>
+    <w:uiPriority w:val="9"/>
+    <w:semiHidden/>
+    <w:rsid w:val="00956326"/>
+    <w:rPr>
+      <w:rFonts w:asciiTheme="majorHAnsi" w:eastAsiaTheme="majorEastAsia" w:hAnsiTheme="majorHAnsi" w:cstheme="majorBidi"/>
+      <w:color w:val="1F4D78" w:themeColor="accent1" w:themeShade="7F"/>
+      <w:sz w:val="24"/>
+      <w:szCs w:val="24"/>
+      <w:lang w:val="bg-BG"/>
+    </w:rPr>
+  </w:style>
+  <w:style w:type="paragraph" w:styleId="NormalWeb">
+    <w:name w:val="Normal (Web)"/>
+    <w:basedOn w:val="Normal"/>
+    <w:uiPriority w:val="99"/>
+    <w:semiHidden/>
+    <w:unhideWhenUsed/>
+    <w:rsid w:val="003C794E"/>
+    <w:pPr>
+      <w:spacing w:before="100" w:beforeAutospacing="1" w:after="100" w:afterAutospacing="1"/>
+    </w:pPr>
+    <w:rPr>
+      <w:rFonts w:ascii="Times New Roman" w:eastAsia="Times New Roman" w:hAnsi="Times New Roman" w:cs="Times New Roman"/>
+      <w:lang w:eastAsia="bg-BG"/>
     </w:rPr>
   </w:style>
 </w:styles>
@@ -14443,7 +18480,7 @@
 </file>
 
 <file path=customXml/itemProps1.xml><?xml version="1.0" encoding="utf-8"?>
-<ds:datastoreItem xmlns:ds="http://schemas.openxmlformats.org/officeDocument/2006/customXml" ds:itemID="{F2AFFC59-71C8-4755-89F2-C0F8CCE0DD43}">
+<ds:datastoreItem xmlns:ds="http://schemas.openxmlformats.org/officeDocument/2006/customXml" ds:itemID="{ED0E4887-E6F2-4FF5-8B8D-B90DF824B566}">
   <ds:schemaRefs>
     <ds:schemaRef ds:uri="http://schemas.openxmlformats.org/officeDocument/2006/bibliography"/>
   </ds:schemaRefs>

</xml_diff>

<commit_message>
Add description of app structure
</commit_message>
<xml_diff>
--- a/Докментация-дипломна-работа.docx
+++ b/Докментация-дипломна-работа.docx
@@ -15955,8 +15955,7 @@
     </w:p>
     <w:p>
       <w:pPr>
-        <w:pStyle w:val="ListParagraph"/>
-        <w:ind w:left="1728"/>
+        <w:ind w:left="1080" w:firstLine="763"/>
         <w:jc w:val="both"/>
         <w:rPr>
           <w:rFonts w:ascii="Times New Roman" w:hAnsi="Times New Roman" w:cs="Times New Roman"/>
@@ -15992,7 +15991,30 @@
           <w:rFonts w:ascii="Times New Roman" w:hAnsi="Times New Roman" w:cs="Times New Roman"/>
           <w:sz w:val="28"/>
         </w:rPr>
-        <w:t>е продукт</w:t>
+        <w:t xml:space="preserve">е избран, защото може много лесно да се направи логин система, в която да се включва логване с </w:t>
+      </w:r>
+      <w:r>
+        <w:rPr>
+          <w:rFonts w:ascii="Times New Roman" w:hAnsi="Times New Roman" w:cs="Times New Roman"/>
+          <w:sz w:val="28"/>
+          <w:lang w:val="en-US"/>
+        </w:rPr>
+        <w:t xml:space="preserve">Google, Facebook, Twitter </w:t>
+      </w:r>
+      <w:r>
+        <w:rPr>
+          <w:rFonts w:ascii="Times New Roman" w:hAnsi="Times New Roman" w:cs="Times New Roman"/>
+          <w:sz w:val="28"/>
+        </w:rPr>
+        <w:t xml:space="preserve">и други. Освен това, предоставя добра защита за всички на всеки </w:t>
+      </w:r>
+      <w:r>
+        <w:rPr>
+          <w:rFonts w:ascii="Times New Roman" w:hAnsi="Times New Roman" w:cs="Times New Roman"/>
+          <w:sz w:val="28"/>
+          <w:lang w:val="en-US"/>
+        </w:rPr>
+        <w:t>user.</w:t>
       </w:r>
     </w:p>
     <w:p>
@@ -16244,6 +16266,7 @@
           <w:noProof/>
           <w:lang w:val="en-US"/>
         </w:rPr>
+        <w:lastRenderedPageBreak/>
         <w:drawing>
           <wp:inline distT="0" distB="0" distL="0" distR="0">
             <wp:extent cx="3314700" cy="1661306"/>
@@ -16319,12 +16342,22 @@
           <w:sz w:val="28"/>
         </w:rPr>
       </w:pPr>
-      <w:r>
-        <w:rPr>
-          <w:rFonts w:ascii="Times New Roman" w:hAnsi="Times New Roman" w:cs="Times New Roman"/>
-          <w:sz w:val="28"/>
-        </w:rPr>
-        <w:lastRenderedPageBreak/>
+    </w:p>
+    <w:p>
+      <w:pPr>
+        <w:pStyle w:val="ListParagraph"/>
+        <w:ind w:left="792"/>
+        <w:jc w:val="both"/>
+        <w:rPr>
+          <w:rFonts w:ascii="Times New Roman" w:hAnsi="Times New Roman" w:cs="Times New Roman"/>
+          <w:sz w:val="28"/>
+        </w:rPr>
+      </w:pPr>
+      <w:r>
+        <w:rPr>
+          <w:rFonts w:ascii="Times New Roman" w:hAnsi="Times New Roman" w:cs="Times New Roman"/>
+          <w:sz w:val="28"/>
+        </w:rPr>
         <w:t xml:space="preserve">Част от предимствата на </w:t>
       </w:r>
       <w:r>
@@ -16403,7 +16436,7 @@
           <w:rFonts w:ascii="Times New Roman" w:hAnsi="Times New Roman" w:cs="Times New Roman"/>
           <w:sz w:val="28"/>
         </w:rPr>
-        <w:t>Improved Performance</w:t>
+        <w:t>State of the Art Security</w:t>
       </w:r>
     </w:p>
     <w:p>
@@ -16424,48 +16457,6 @@
           <w:rFonts w:ascii="Times New Roman" w:hAnsi="Times New Roman" w:cs="Times New Roman"/>
           <w:sz w:val="28"/>
         </w:rPr>
-        <w:t>State of the Art Security</w:t>
-      </w:r>
-    </w:p>
-    <w:p>
-      <w:pPr>
-        <w:pStyle w:val="ListParagraph"/>
-        <w:numPr>
-          <w:ilvl w:val="0"/>
-          <w:numId w:val="20"/>
-        </w:numPr>
-        <w:jc w:val="both"/>
-        <w:rPr>
-          <w:rFonts w:ascii="Times New Roman" w:hAnsi="Times New Roman" w:cs="Times New Roman"/>
-          <w:sz w:val="28"/>
-        </w:rPr>
-      </w:pPr>
-      <w:r>
-        <w:rPr>
-          <w:rFonts w:ascii="Times New Roman" w:hAnsi="Times New Roman" w:cs="Times New Roman"/>
-          <w:sz w:val="28"/>
-        </w:rPr>
-        <w:t>Dedication to Continued Expansion</w:t>
-      </w:r>
-    </w:p>
-    <w:p>
-      <w:pPr>
-        <w:pStyle w:val="ListParagraph"/>
-        <w:numPr>
-          <w:ilvl w:val="0"/>
-          <w:numId w:val="20"/>
-        </w:numPr>
-        <w:jc w:val="both"/>
-        <w:rPr>
-          <w:rFonts w:ascii="Times New Roman" w:hAnsi="Times New Roman" w:cs="Times New Roman"/>
-          <w:sz w:val="28"/>
-        </w:rPr>
-      </w:pPr>
-      <w:r>
-        <w:rPr>
-          <w:rFonts w:ascii="Times New Roman" w:hAnsi="Times New Roman" w:cs="Times New Roman"/>
-          <w:sz w:val="28"/>
-        </w:rPr>
         <w:t>Redundant Backups</w:t>
       </w:r>
     </w:p>
@@ -16712,8 +16703,8 @@
         </w:rPr>
         <w:drawing>
           <wp:inline distT="0" distB="0" distL="0" distR="0">
-            <wp:extent cx="4267200" cy="2462135"/>
-            <wp:effectExtent l="0" t="0" r="0" b="0"/>
+            <wp:extent cx="5401438" cy="3116580"/>
+            <wp:effectExtent l="0" t="0" r="8890" b="7620"/>
             <wp:docPr id="11" name="Picture 11" descr="aws vs google cloud"/>
             <wp:cNvGraphicFramePr>
               <a:graphicFrameLocks xmlns:a="http://schemas.openxmlformats.org/drawingml/2006/main" noChangeAspect="1"/>
@@ -16743,7 +16734,7 @@
                   <pic:spPr bwMode="auto">
                     <a:xfrm>
                       <a:off x="0" y="0"/>
-                      <a:ext cx="4289204" cy="2474831"/>
+                      <a:ext cx="5509752" cy="3179076"/>
                     </a:xfrm>
                     <a:prstGeom prst="rect">
                       <a:avLst/>
@@ -16759,13 +16750,6 @@
           </wp:inline>
         </w:drawing>
       </w:r>
-      <w:r>
-        <w:rPr>
-          <w:rFonts w:ascii="Times New Roman" w:hAnsi="Times New Roman" w:cs="Times New Roman"/>
-          <w:sz w:val="28"/>
-        </w:rPr>
-        <w:t>фиг. 2.2</w:t>
-      </w:r>
     </w:p>
     <w:p>
       <w:pPr>
@@ -16776,6 +16760,13 @@
           <w:sz w:val="28"/>
         </w:rPr>
       </w:pPr>
+      <w:r>
+        <w:rPr>
+          <w:rFonts w:ascii="Times New Roman" w:hAnsi="Times New Roman" w:cs="Times New Roman"/>
+          <w:sz w:val="28"/>
+        </w:rPr>
+        <w:t>фиг. 2.2</w:t>
+      </w:r>
     </w:p>
     <w:p>
       <w:pPr>
@@ -16791,6 +16782,7 @@
           <w:noProof/>
           <w:lang w:val="en-US"/>
         </w:rPr>
+        <w:lastRenderedPageBreak/>
         <w:drawing>
           <wp:inline distT="0" distB="0" distL="0" distR="0">
             <wp:extent cx="4232564" cy="2270408"/>
@@ -16824,7 +16816,7 @@
                   <pic:spPr bwMode="auto">
                     <a:xfrm>
                       <a:off x="0" y="0"/>
-                      <a:ext cx="4266329" cy="2288520"/>
+                      <a:ext cx="4232564" cy="2270408"/>
                     </a:xfrm>
                     <a:prstGeom prst="rect">
                       <a:avLst/>
@@ -16877,7 +16869,6 @@
           <w:rFonts w:ascii="Times New Roman" w:hAnsi="Times New Roman" w:cs="Times New Roman"/>
           <w:sz w:val="28"/>
         </w:rPr>
-        <w:lastRenderedPageBreak/>
         <w:t>Live Migration of Virtual Machines</w:t>
       </w:r>
     </w:p>
@@ -17170,8 +17161,8 @@
         </w:rPr>
         <w:drawing>
           <wp:inline distT="0" distB="0" distL="0" distR="0">
-            <wp:extent cx="4797677" cy="3872173"/>
-            <wp:effectExtent l="0" t="0" r="3175" b="0"/>
+            <wp:extent cx="5280660" cy="4261985"/>
+            <wp:effectExtent l="0" t="0" r="0" b="5715"/>
             <wp:docPr id="15" name="Picture 15" descr="Live VM migration on Google Cloud"/>
             <wp:cNvGraphicFramePr>
               <a:graphicFrameLocks xmlns:a="http://schemas.openxmlformats.org/drawingml/2006/main" noChangeAspect="1"/>
@@ -17201,7 +17192,7 @@
                   <pic:spPr bwMode="auto">
                     <a:xfrm>
                       <a:off x="0" y="0"/>
-                      <a:ext cx="4806805" cy="3879540"/>
+                      <a:ext cx="5307412" cy="4283577"/>
                     </a:xfrm>
                     <a:prstGeom prst="rect">
                       <a:avLst/>
@@ -17238,17 +17229,6 @@
     </w:p>
     <w:p>
       <w:pPr>
-        <w:pStyle w:val="ListParagraph"/>
-        <w:ind w:left="1224"/>
-        <w:jc w:val="both"/>
-        <w:rPr>
-          <w:rFonts w:ascii="Times New Roman" w:hAnsi="Times New Roman" w:cs="Times New Roman"/>
-          <w:sz w:val="28"/>
-        </w:rPr>
-      </w:pPr>
-    </w:p>
-    <w:p>
-      <w:pPr>
         <w:ind w:left="720" w:firstLine="504"/>
         <w:jc w:val="both"/>
         <w:rPr>
@@ -17261,6 +17241,7 @@
           <w:rFonts w:ascii="Times New Roman" w:hAnsi="Times New Roman" w:cs="Times New Roman"/>
           <w:sz w:val="28"/>
         </w:rPr>
+        <w:lastRenderedPageBreak/>
         <w:t xml:space="preserve">Освен </w:t>
       </w:r>
       <w:r>
@@ -17598,7 +17579,6 @@
           <w:sz w:val="28"/>
           <w:lang w:val="en-US"/>
         </w:rPr>
-        <w:lastRenderedPageBreak/>
         <w:t>многорегионално</w:t>
       </w:r>
       <w:proofErr w:type="spellEnd"/>
@@ -18595,8 +18575,6 @@
         </w:rPr>
         <w:t>данни</w:t>
       </w:r>
-      <w:bookmarkStart w:id="1" w:name="_GoBack"/>
-      <w:bookmarkEnd w:id="1"/>
       <w:proofErr w:type="spellEnd"/>
       <w:r>
         <w:rPr>
@@ -18948,7 +18926,42 @@
           <w:rFonts w:ascii="Times New Roman" w:hAnsi="Times New Roman" w:cs="Times New Roman"/>
           <w:sz w:val="28"/>
         </w:rPr>
-        <w:t>главното приложение на програмата</w:t>
+        <w:t>главн</w:t>
+      </w:r>
+      <w:r>
+        <w:rPr>
+          <w:rFonts w:ascii="Times New Roman" w:hAnsi="Times New Roman" w:cs="Times New Roman"/>
+          <w:sz w:val="28"/>
+        </w:rPr>
+        <w:t>ия</w:t>
+      </w:r>
+      <w:r>
+        <w:rPr>
+          <w:rFonts w:ascii="Times New Roman" w:hAnsi="Times New Roman" w:cs="Times New Roman"/>
+          <w:sz w:val="28"/>
+        </w:rPr>
+        <w:t xml:space="preserve"> </w:t>
+      </w:r>
+      <w:r>
+        <w:rPr>
+          <w:rFonts w:ascii="Times New Roman" w:hAnsi="Times New Roman" w:cs="Times New Roman"/>
+          <w:sz w:val="28"/>
+        </w:rPr>
+        <w:t>модул</w:t>
+      </w:r>
+      <w:r>
+        <w:rPr>
+          <w:rFonts w:ascii="Times New Roman" w:hAnsi="Times New Roman" w:cs="Times New Roman"/>
+          <w:sz w:val="28"/>
+        </w:rPr>
+        <w:t xml:space="preserve"> на </w:t>
+      </w:r>
+      <w:r>
+        <w:rPr>
+          <w:rFonts w:ascii="Times New Roman" w:hAnsi="Times New Roman" w:cs="Times New Roman"/>
+          <w:sz w:val="28"/>
+        </w:rPr>
+        <w:t>приложението</w:t>
       </w:r>
     </w:p>
     <w:p>
@@ -18971,6 +18984,7 @@
           <w:sz w:val="28"/>
           <w:lang w:val="en-US"/>
         </w:rPr>
+        <w:lastRenderedPageBreak/>
         <w:t>ERPForServiceActivity</w:t>
       </w:r>
       <w:proofErr w:type="spellEnd"/>
@@ -19249,7 +19263,6 @@
           <w:sz w:val="28"/>
           <w:lang w:val="en-US"/>
         </w:rPr>
-        <w:lastRenderedPageBreak/>
         <w:t>ERPForServiceActivity</w:t>
       </w:r>
       <w:proofErr w:type="spellEnd"/>
@@ -19337,17 +19350,770 @@
           <w:sz w:val="28"/>
         </w:rPr>
       </w:pPr>
-    </w:p>
-    <w:p>
-      <w:pPr>
-        <w:ind w:left="792"/>
+      <w:proofErr w:type="spellStart"/>
+      <w:r>
+        <w:rPr>
+          <w:rFonts w:ascii="Times New Roman" w:hAnsi="Times New Roman" w:cs="Times New Roman"/>
+          <w:sz w:val="28"/>
+          <w:lang w:val="en-US"/>
+        </w:rPr>
+        <w:t>ERPForServiceActivity.API</w:t>
+      </w:r>
+      <w:proofErr w:type="spellEnd"/>
+    </w:p>
+    <w:p>
+      <w:pPr>
+        <w:pStyle w:val="ListParagraph"/>
+        <w:ind w:left="1440"/>
         <w:jc w:val="both"/>
         <w:rPr>
           <w:rFonts w:ascii="Times New Roman" w:hAnsi="Times New Roman" w:cs="Times New Roman"/>
           <w:sz w:val="28"/>
-          <w:lang w:val="en-US"/>
-        </w:rPr>
-      </w:pPr>
+        </w:rPr>
+      </w:pPr>
+      <w:r>
+        <w:rPr>
+          <w:rFonts w:ascii="Times New Roman" w:hAnsi="Times New Roman" w:cs="Times New Roman"/>
+          <w:sz w:val="28"/>
+        </w:rPr>
+        <w:t>Структурата е показана на фиг. 2.6.</w:t>
+      </w:r>
+    </w:p>
+    <w:p>
+      <w:pPr>
+        <w:pStyle w:val="ListParagraph"/>
+        <w:ind w:left="1440"/>
+        <w:jc w:val="both"/>
+        <w:rPr>
+          <w:rFonts w:ascii="Times New Roman" w:hAnsi="Times New Roman" w:cs="Times New Roman"/>
+          <w:sz w:val="28"/>
+        </w:rPr>
+      </w:pPr>
+      <w:r>
+        <w:rPr>
+          <w:rFonts w:ascii="Times New Roman" w:hAnsi="Times New Roman" w:cs="Times New Roman"/>
+          <w:noProof/>
+          <w:sz w:val="28"/>
+          <w:lang w:val="en-US"/>
+        </w:rPr>
+        <w:drawing>
+          <wp:inline distT="0" distB="0" distL="0" distR="0">
+            <wp:extent cx="2324100" cy="1908407"/>
+            <wp:effectExtent l="0" t="0" r="0" b="0"/>
+            <wp:docPr id="17" name="Picture 17"/>
+            <wp:cNvGraphicFramePr>
+              <a:graphicFrameLocks xmlns:a="http://schemas.openxmlformats.org/drawingml/2006/main" noChangeAspect="1"/>
+            </wp:cNvGraphicFramePr>
+            <a:graphic xmlns:a="http://schemas.openxmlformats.org/drawingml/2006/main">
+              <a:graphicData uri="http://schemas.openxmlformats.org/drawingml/2006/picture">
+                <pic:pic xmlns:pic="http://schemas.openxmlformats.org/drawingml/2006/picture">
+                  <pic:nvPicPr>
+                    <pic:cNvPr id="0" name="Picture 2"/>
+                    <pic:cNvPicPr>
+                      <a:picLocks noChangeAspect="1" noChangeArrowheads="1"/>
+                    </pic:cNvPicPr>
+                  </pic:nvPicPr>
+                  <pic:blipFill>
+                    <a:blip r:embed="rId24">
+                      <a:extLst>
+                        <a:ext uri="{28A0092B-C50C-407E-A947-70E740481C1C}">
+                          <a14:useLocalDpi xmlns:a14="http://schemas.microsoft.com/office/drawing/2010/main" val="0"/>
+                        </a:ext>
+                      </a:extLst>
+                    </a:blip>
+                    <a:srcRect/>
+                    <a:stretch>
+                      <a:fillRect/>
+                    </a:stretch>
+                  </pic:blipFill>
+                  <pic:spPr bwMode="auto">
+                    <a:xfrm>
+                      <a:off x="0" y="0"/>
+                      <a:ext cx="2328334" cy="1911883"/>
+                    </a:xfrm>
+                    <a:prstGeom prst="rect">
+                      <a:avLst/>
+                    </a:prstGeom>
+                    <a:noFill/>
+                    <a:ln>
+                      <a:noFill/>
+                    </a:ln>
+                  </pic:spPr>
+                </pic:pic>
+              </a:graphicData>
+            </a:graphic>
+          </wp:inline>
+        </w:drawing>
+      </w:r>
+    </w:p>
+    <w:p>
+      <w:pPr>
+        <w:pStyle w:val="ListParagraph"/>
+        <w:ind w:left="1440"/>
+        <w:jc w:val="both"/>
+        <w:rPr>
+          <w:rFonts w:ascii="Times New Roman" w:hAnsi="Times New Roman" w:cs="Times New Roman"/>
+          <w:sz w:val="28"/>
+        </w:rPr>
+      </w:pPr>
+      <w:r>
+        <w:rPr>
+          <w:rFonts w:ascii="Times New Roman" w:hAnsi="Times New Roman" w:cs="Times New Roman"/>
+          <w:sz w:val="28"/>
+        </w:rPr>
+        <w:t>фиг. 2.6</w:t>
+      </w:r>
+    </w:p>
+    <w:p>
+      <w:pPr>
+        <w:pStyle w:val="ListParagraph"/>
+        <w:ind w:left="1440"/>
+        <w:jc w:val="both"/>
+        <w:rPr>
+          <w:rFonts w:ascii="Times New Roman" w:hAnsi="Times New Roman" w:cs="Times New Roman"/>
+          <w:sz w:val="28"/>
+        </w:rPr>
+      </w:pPr>
+    </w:p>
+    <w:p>
+      <w:pPr>
+        <w:pStyle w:val="ListParagraph"/>
+        <w:ind w:left="1440"/>
+        <w:jc w:val="both"/>
+        <w:rPr>
+          <w:rFonts w:ascii="Times New Roman" w:hAnsi="Times New Roman" w:cs="Times New Roman"/>
+          <w:sz w:val="28"/>
+        </w:rPr>
+      </w:pPr>
+      <w:r>
+        <w:rPr>
+          <w:rFonts w:ascii="Times New Roman" w:hAnsi="Times New Roman" w:cs="Times New Roman"/>
+          <w:sz w:val="28"/>
+        </w:rPr>
+        <w:t>Съдържа следните папки и файлове:</w:t>
+      </w:r>
+    </w:p>
+    <w:p>
+      <w:pPr>
+        <w:pStyle w:val="ListParagraph"/>
+        <w:numPr>
+          <w:ilvl w:val="0"/>
+          <w:numId w:val="21"/>
+        </w:numPr>
+        <w:jc w:val="both"/>
+        <w:rPr>
+          <w:rFonts w:ascii="Times New Roman" w:hAnsi="Times New Roman" w:cs="Times New Roman"/>
+          <w:sz w:val="28"/>
+        </w:rPr>
+      </w:pPr>
+      <w:r>
+        <w:rPr>
+          <w:rFonts w:ascii="Times New Roman" w:hAnsi="Times New Roman" w:cs="Times New Roman"/>
+          <w:sz w:val="28"/>
+          <w:lang w:val="en-US"/>
+        </w:rPr>
+        <w:t xml:space="preserve">Controllers – </w:t>
+      </w:r>
+      <w:r>
+        <w:rPr>
+          <w:rFonts w:ascii="Times New Roman" w:hAnsi="Times New Roman" w:cs="Times New Roman"/>
+          <w:sz w:val="28"/>
+        </w:rPr>
+        <w:t>съдържа всички контролери, които са написани и които се използват.</w:t>
+      </w:r>
+    </w:p>
+    <w:p>
+      <w:pPr>
+        <w:pStyle w:val="ListParagraph"/>
+        <w:numPr>
+          <w:ilvl w:val="0"/>
+          <w:numId w:val="21"/>
+        </w:numPr>
+        <w:jc w:val="both"/>
+        <w:rPr>
+          <w:rFonts w:ascii="Times New Roman" w:hAnsi="Times New Roman" w:cs="Times New Roman"/>
+          <w:sz w:val="28"/>
+        </w:rPr>
+      </w:pPr>
+      <w:proofErr w:type="spellStart"/>
+      <w:r>
+        <w:rPr>
+          <w:rFonts w:ascii="Times New Roman" w:hAnsi="Times New Roman" w:cs="Times New Roman"/>
+          <w:sz w:val="28"/>
+          <w:lang w:val="en-US"/>
+        </w:rPr>
+        <w:t>appsettings.json</w:t>
+      </w:r>
+      <w:proofErr w:type="spellEnd"/>
+      <w:r>
+        <w:rPr>
+          <w:rFonts w:ascii="Times New Roman" w:hAnsi="Times New Roman" w:cs="Times New Roman"/>
+          <w:sz w:val="28"/>
+          <w:lang w:val="en-US"/>
+        </w:rPr>
+        <w:t xml:space="preserve"> – </w:t>
+      </w:r>
+      <w:r>
+        <w:rPr>
+          <w:rFonts w:ascii="Times New Roman" w:hAnsi="Times New Roman" w:cs="Times New Roman"/>
+          <w:sz w:val="28"/>
+        </w:rPr>
+        <w:t>съдържа всички настройки, които изискват данни в този файл</w:t>
+      </w:r>
+    </w:p>
+    <w:p>
+      <w:pPr>
+        <w:pStyle w:val="ListParagraph"/>
+        <w:numPr>
+          <w:ilvl w:val="0"/>
+          <w:numId w:val="21"/>
+        </w:numPr>
+        <w:jc w:val="both"/>
+        <w:rPr>
+          <w:rFonts w:ascii="Times New Roman" w:hAnsi="Times New Roman" w:cs="Times New Roman"/>
+          <w:sz w:val="28"/>
+        </w:rPr>
+      </w:pPr>
+      <w:proofErr w:type="spellStart"/>
+      <w:r>
+        <w:rPr>
+          <w:rFonts w:ascii="Times New Roman" w:hAnsi="Times New Roman" w:cs="Times New Roman"/>
+          <w:sz w:val="28"/>
+          <w:lang w:val="en-US"/>
+        </w:rPr>
+        <w:t>Program.cs</w:t>
+      </w:r>
+      <w:proofErr w:type="spellEnd"/>
+      <w:r>
+        <w:rPr>
+          <w:rFonts w:ascii="Times New Roman" w:hAnsi="Times New Roman" w:cs="Times New Roman"/>
+          <w:sz w:val="28"/>
+          <w:lang w:val="en-US"/>
+        </w:rPr>
+        <w:t xml:space="preserve"> </w:t>
+      </w:r>
+      <w:r>
+        <w:rPr>
+          <w:rFonts w:ascii="Times New Roman" w:hAnsi="Times New Roman" w:cs="Times New Roman"/>
+          <w:sz w:val="28"/>
+        </w:rPr>
+        <w:t xml:space="preserve">и </w:t>
+      </w:r>
+      <w:proofErr w:type="spellStart"/>
+      <w:r>
+        <w:rPr>
+          <w:rFonts w:ascii="Times New Roman" w:hAnsi="Times New Roman" w:cs="Times New Roman"/>
+          <w:sz w:val="28"/>
+          <w:lang w:val="en-US"/>
+        </w:rPr>
+        <w:t>Startup.cs</w:t>
+      </w:r>
+      <w:proofErr w:type="spellEnd"/>
+      <w:r>
+        <w:rPr>
+          <w:rFonts w:ascii="Times New Roman" w:hAnsi="Times New Roman" w:cs="Times New Roman"/>
+          <w:sz w:val="28"/>
+          <w:lang w:val="en-US"/>
+        </w:rPr>
+        <w:t xml:space="preserve"> – </w:t>
+      </w:r>
+      <w:r>
+        <w:rPr>
+          <w:rFonts w:ascii="Times New Roman" w:hAnsi="Times New Roman" w:cs="Times New Roman"/>
+          <w:sz w:val="28"/>
+        </w:rPr>
+        <w:t>файлове съответно, който пуска целия модул, и който съдържа настройки на приложението</w:t>
+      </w:r>
+    </w:p>
+    <w:p>
+      <w:pPr>
+        <w:pStyle w:val="ListParagraph"/>
+        <w:ind w:left="2160"/>
+        <w:jc w:val="both"/>
+        <w:rPr>
+          <w:rFonts w:ascii="Times New Roman" w:hAnsi="Times New Roman" w:cs="Times New Roman"/>
+          <w:sz w:val="28"/>
+        </w:rPr>
+      </w:pPr>
+    </w:p>
+    <w:p>
+      <w:pPr>
+        <w:pStyle w:val="ListParagraph"/>
+        <w:numPr>
+          <w:ilvl w:val="2"/>
+          <w:numId w:val="5"/>
+        </w:numPr>
+        <w:jc w:val="both"/>
+        <w:rPr>
+          <w:rFonts w:ascii="Times New Roman" w:hAnsi="Times New Roman" w:cs="Times New Roman"/>
+          <w:sz w:val="28"/>
+        </w:rPr>
+      </w:pPr>
+      <w:proofErr w:type="spellStart"/>
+      <w:r>
+        <w:rPr>
+          <w:rFonts w:ascii="Times New Roman" w:hAnsi="Times New Roman" w:cs="Times New Roman"/>
+          <w:sz w:val="28"/>
+          <w:lang w:val="en-US"/>
+        </w:rPr>
+        <w:t>ERPForServiceActivity</w:t>
+      </w:r>
+      <w:proofErr w:type="spellEnd"/>
+      <w:r>
+        <w:rPr>
+          <w:rFonts w:ascii="Times New Roman" w:hAnsi="Times New Roman" w:cs="Times New Roman"/>
+          <w:sz w:val="28"/>
+        </w:rPr>
+        <w:t>.</w:t>
+      </w:r>
+      <w:r>
+        <w:rPr>
+          <w:rFonts w:ascii="Times New Roman" w:hAnsi="Times New Roman" w:cs="Times New Roman"/>
+          <w:sz w:val="28"/>
+          <w:lang w:val="en-US"/>
+        </w:rPr>
+        <w:t>App</w:t>
+      </w:r>
+      <w:r>
+        <w:rPr>
+          <w:rFonts w:ascii="Times New Roman" w:hAnsi="Times New Roman" w:cs="Times New Roman"/>
+          <w:sz w:val="28"/>
+        </w:rPr>
+        <w:t xml:space="preserve"> – структурата е като на </w:t>
+      </w:r>
+      <w:proofErr w:type="spellStart"/>
+      <w:r>
+        <w:rPr>
+          <w:rFonts w:ascii="Times New Roman" w:hAnsi="Times New Roman" w:cs="Times New Roman"/>
+          <w:sz w:val="28"/>
+          <w:lang w:val="en-US"/>
+        </w:rPr>
+        <w:t>Blazor</w:t>
+      </w:r>
+      <w:proofErr w:type="spellEnd"/>
+      <w:r>
+        <w:rPr>
+          <w:rFonts w:ascii="Times New Roman" w:hAnsi="Times New Roman" w:cs="Times New Roman"/>
+          <w:sz w:val="28"/>
+          <w:lang w:val="en-US"/>
+        </w:rPr>
+        <w:t xml:space="preserve"> Server App </w:t>
+      </w:r>
+      <w:r>
+        <w:rPr>
+          <w:rFonts w:ascii="Times New Roman" w:hAnsi="Times New Roman" w:cs="Times New Roman"/>
+          <w:sz w:val="28"/>
+        </w:rPr>
+        <w:t>от първа глава</w:t>
+      </w:r>
+    </w:p>
+    <w:p>
+      <w:pPr>
+        <w:pStyle w:val="ListParagraph"/>
+        <w:ind w:left="1224"/>
+        <w:jc w:val="both"/>
+        <w:rPr>
+          <w:rFonts w:ascii="Times New Roman" w:hAnsi="Times New Roman" w:cs="Times New Roman"/>
+          <w:sz w:val="28"/>
+        </w:rPr>
+      </w:pPr>
+    </w:p>
+    <w:p>
+      <w:pPr>
+        <w:pStyle w:val="ListParagraph"/>
+        <w:ind w:left="1224"/>
+        <w:jc w:val="both"/>
+        <w:rPr>
+          <w:rFonts w:ascii="Times New Roman" w:hAnsi="Times New Roman" w:cs="Times New Roman"/>
+          <w:sz w:val="28"/>
+        </w:rPr>
+      </w:pPr>
+    </w:p>
+    <w:p>
+      <w:pPr>
+        <w:pStyle w:val="ListParagraph"/>
+        <w:numPr>
+          <w:ilvl w:val="2"/>
+          <w:numId w:val="5"/>
+        </w:numPr>
+        <w:jc w:val="both"/>
+        <w:rPr>
+          <w:rFonts w:ascii="Times New Roman" w:hAnsi="Times New Roman" w:cs="Times New Roman"/>
+          <w:sz w:val="28"/>
+        </w:rPr>
+      </w:pPr>
+      <w:proofErr w:type="spellStart"/>
+      <w:r>
+        <w:rPr>
+          <w:rFonts w:ascii="Times New Roman" w:hAnsi="Times New Roman" w:cs="Times New Roman"/>
+          <w:sz w:val="28"/>
+          <w:lang w:val="en-US"/>
+        </w:rPr>
+        <w:lastRenderedPageBreak/>
+        <w:t>ERPForServiceActivity</w:t>
+      </w:r>
+      <w:proofErr w:type="spellEnd"/>
+      <w:r>
+        <w:rPr>
+          <w:rFonts w:ascii="Times New Roman" w:hAnsi="Times New Roman" w:cs="Times New Roman"/>
+          <w:sz w:val="28"/>
+        </w:rPr>
+        <w:t>.</w:t>
+      </w:r>
+      <w:r>
+        <w:rPr>
+          <w:rFonts w:ascii="Times New Roman" w:hAnsi="Times New Roman" w:cs="Times New Roman"/>
+          <w:sz w:val="28"/>
+          <w:lang w:val="en-US"/>
+        </w:rPr>
+        <w:t>Common</w:t>
+      </w:r>
+      <w:r>
+        <w:rPr>
+          <w:rFonts w:ascii="Times New Roman" w:hAnsi="Times New Roman" w:cs="Times New Roman"/>
+          <w:sz w:val="28"/>
+        </w:rPr>
+        <w:t xml:space="preserve"> </w:t>
+      </w:r>
+    </w:p>
+    <w:p>
+      <w:pPr>
+        <w:pStyle w:val="ListParagraph"/>
+        <w:ind w:left="1224" w:firstLine="216"/>
+        <w:jc w:val="both"/>
+        <w:rPr>
+          <w:rFonts w:ascii="Times New Roman" w:hAnsi="Times New Roman" w:cs="Times New Roman"/>
+          <w:sz w:val="28"/>
+        </w:rPr>
+      </w:pPr>
+      <w:r>
+        <w:rPr>
+          <w:rFonts w:ascii="Times New Roman" w:hAnsi="Times New Roman" w:cs="Times New Roman"/>
+          <w:sz w:val="28"/>
+        </w:rPr>
+        <w:t>Структурата е показана на фиг. 2.7.</w:t>
+      </w:r>
+    </w:p>
+    <w:p>
+      <w:pPr>
+        <w:ind w:left="1440"/>
+        <w:jc w:val="both"/>
+        <w:rPr>
+          <w:rFonts w:ascii="Times New Roman" w:hAnsi="Times New Roman" w:cs="Times New Roman"/>
+          <w:sz w:val="28"/>
+          <w:lang w:val="en-US"/>
+        </w:rPr>
+      </w:pPr>
+      <w:r>
+        <w:rPr>
+          <w:rFonts w:ascii="Times New Roman" w:hAnsi="Times New Roman" w:cs="Times New Roman"/>
+          <w:noProof/>
+          <w:sz w:val="28"/>
+          <w:lang w:val="en-US"/>
+        </w:rPr>
+        <w:drawing>
+          <wp:inline distT="0" distB="0" distL="0" distR="0">
+            <wp:extent cx="2763520" cy="914400"/>
+            <wp:effectExtent l="0" t="0" r="0" b="0"/>
+            <wp:docPr id="20" name="Picture 20"/>
+            <wp:cNvGraphicFramePr>
+              <a:graphicFrameLocks xmlns:a="http://schemas.openxmlformats.org/drawingml/2006/main" noChangeAspect="1"/>
+            </wp:cNvGraphicFramePr>
+            <a:graphic xmlns:a="http://schemas.openxmlformats.org/drawingml/2006/main">
+              <a:graphicData uri="http://schemas.openxmlformats.org/drawingml/2006/picture">
+                <pic:pic xmlns:pic="http://schemas.openxmlformats.org/drawingml/2006/picture">
+                  <pic:nvPicPr>
+                    <pic:cNvPr id="0" name="Picture 5"/>
+                    <pic:cNvPicPr>
+                      <a:picLocks noChangeAspect="1" noChangeArrowheads="1"/>
+                    </pic:cNvPicPr>
+                  </pic:nvPicPr>
+                  <pic:blipFill>
+                    <a:blip r:embed="rId25">
+                      <a:extLst>
+                        <a:ext uri="{28A0092B-C50C-407E-A947-70E740481C1C}">
+                          <a14:useLocalDpi xmlns:a14="http://schemas.microsoft.com/office/drawing/2010/main" val="0"/>
+                        </a:ext>
+                      </a:extLst>
+                    </a:blip>
+                    <a:srcRect/>
+                    <a:stretch>
+                      <a:fillRect/>
+                    </a:stretch>
+                  </pic:blipFill>
+                  <pic:spPr bwMode="auto">
+                    <a:xfrm>
+                      <a:off x="0" y="0"/>
+                      <a:ext cx="2774476" cy="918025"/>
+                    </a:xfrm>
+                    <a:prstGeom prst="rect">
+                      <a:avLst/>
+                    </a:prstGeom>
+                    <a:noFill/>
+                    <a:ln>
+                      <a:noFill/>
+                    </a:ln>
+                  </pic:spPr>
+                </pic:pic>
+              </a:graphicData>
+            </a:graphic>
+          </wp:inline>
+        </w:drawing>
+      </w:r>
+    </w:p>
+    <w:p>
+      <w:pPr>
+        <w:ind w:left="1440"/>
+        <w:jc w:val="both"/>
+        <w:rPr>
+          <w:rFonts w:ascii="Times New Roman" w:hAnsi="Times New Roman" w:cs="Times New Roman"/>
+          <w:sz w:val="28"/>
+        </w:rPr>
+      </w:pPr>
+      <w:r>
+        <w:rPr>
+          <w:rFonts w:ascii="Times New Roman" w:hAnsi="Times New Roman" w:cs="Times New Roman"/>
+          <w:sz w:val="28"/>
+        </w:rPr>
+        <w:t>фиг. 2.7</w:t>
+      </w:r>
+    </w:p>
+    <w:p>
+      <w:pPr>
+        <w:ind w:left="1440"/>
+        <w:jc w:val="both"/>
+        <w:rPr>
+          <w:rFonts w:ascii="Times New Roman" w:hAnsi="Times New Roman" w:cs="Times New Roman"/>
+          <w:sz w:val="28"/>
+        </w:rPr>
+      </w:pPr>
+    </w:p>
+    <w:p>
+      <w:pPr>
+        <w:ind w:left="1440"/>
+        <w:jc w:val="both"/>
+        <w:rPr>
+          <w:rFonts w:ascii="Times New Roman" w:hAnsi="Times New Roman" w:cs="Times New Roman"/>
+          <w:sz w:val="28"/>
+        </w:rPr>
+      </w:pPr>
+      <w:r>
+        <w:rPr>
+          <w:rFonts w:ascii="Times New Roman" w:hAnsi="Times New Roman" w:cs="Times New Roman"/>
+          <w:sz w:val="28"/>
+        </w:rPr>
+        <w:t xml:space="preserve">В него се съдържат всички константи, които са използвани в приложението. </w:t>
+      </w:r>
+      <w:proofErr w:type="spellStart"/>
+      <w:r>
+        <w:rPr>
+          <w:rFonts w:ascii="Times New Roman" w:hAnsi="Times New Roman" w:cs="Times New Roman"/>
+          <w:sz w:val="28"/>
+          <w:lang w:val="en-US"/>
+        </w:rPr>
+        <w:t>BrandsInfo.cs</w:t>
+      </w:r>
+      <w:proofErr w:type="spellEnd"/>
+      <w:r>
+        <w:rPr>
+          <w:rFonts w:ascii="Times New Roman" w:hAnsi="Times New Roman" w:cs="Times New Roman"/>
+          <w:sz w:val="28"/>
+          <w:lang w:val="en-US"/>
+        </w:rPr>
+        <w:t xml:space="preserve"> </w:t>
+      </w:r>
+      <w:r>
+        <w:rPr>
+          <w:rFonts w:ascii="Times New Roman" w:hAnsi="Times New Roman" w:cs="Times New Roman"/>
+          <w:sz w:val="28"/>
+        </w:rPr>
+        <w:t>съдържа поле за наличните марки като бива използван като лист от стрингове, който се визуализира като падащо меню при създаването на поръчка.</w:t>
+      </w:r>
+    </w:p>
+    <w:p>
+      <w:pPr>
+        <w:ind w:left="1440"/>
+        <w:jc w:val="both"/>
+        <w:rPr>
+          <w:rFonts w:ascii="Times New Roman" w:hAnsi="Times New Roman" w:cs="Times New Roman"/>
+          <w:sz w:val="28"/>
+          <w:lang w:val="en-US"/>
+        </w:rPr>
+      </w:pPr>
+    </w:p>
+    <w:p>
+      <w:pPr>
+        <w:pStyle w:val="ListParagraph"/>
+        <w:numPr>
+          <w:ilvl w:val="2"/>
+          <w:numId w:val="5"/>
+        </w:numPr>
+        <w:jc w:val="both"/>
+        <w:rPr>
+          <w:rFonts w:ascii="Times New Roman" w:hAnsi="Times New Roman" w:cs="Times New Roman"/>
+          <w:sz w:val="28"/>
+        </w:rPr>
+      </w:pPr>
+      <w:proofErr w:type="spellStart"/>
+      <w:r>
+        <w:rPr>
+          <w:rFonts w:ascii="Times New Roman" w:hAnsi="Times New Roman" w:cs="Times New Roman"/>
+          <w:sz w:val="28"/>
+          <w:lang w:val="en-US"/>
+        </w:rPr>
+        <w:t>ERPForServiceActivity.CommonModels</w:t>
+      </w:r>
+      <w:proofErr w:type="spellEnd"/>
+    </w:p>
+    <w:p>
+      <w:pPr>
+        <w:pStyle w:val="ListParagraph"/>
+        <w:numPr>
+          <w:ilvl w:val="2"/>
+          <w:numId w:val="5"/>
+        </w:numPr>
+        <w:jc w:val="both"/>
+        <w:rPr>
+          <w:rFonts w:ascii="Times New Roman" w:hAnsi="Times New Roman" w:cs="Times New Roman"/>
+          <w:sz w:val="28"/>
+        </w:rPr>
+      </w:pPr>
+      <w:proofErr w:type="spellStart"/>
+      <w:r>
+        <w:rPr>
+          <w:rFonts w:ascii="Times New Roman" w:hAnsi="Times New Roman" w:cs="Times New Roman"/>
+          <w:sz w:val="28"/>
+          <w:lang w:val="en-US"/>
+        </w:rPr>
+        <w:t>ERPForServiceActivity.Data</w:t>
+      </w:r>
+      <w:proofErr w:type="spellEnd"/>
+    </w:p>
+    <w:p>
+      <w:pPr>
+        <w:pStyle w:val="ListParagraph"/>
+        <w:numPr>
+          <w:ilvl w:val="2"/>
+          <w:numId w:val="5"/>
+        </w:numPr>
+        <w:jc w:val="both"/>
+        <w:rPr>
+          <w:rFonts w:ascii="Times New Roman" w:hAnsi="Times New Roman" w:cs="Times New Roman"/>
+          <w:sz w:val="28"/>
+        </w:rPr>
+      </w:pPr>
+      <w:proofErr w:type="spellStart"/>
+      <w:r>
+        <w:rPr>
+          <w:rFonts w:ascii="Times New Roman" w:hAnsi="Times New Roman" w:cs="Times New Roman"/>
+          <w:sz w:val="28"/>
+          <w:lang w:val="en-US"/>
+        </w:rPr>
+        <w:t>ERPForServiceActivity.DataFromImage</w:t>
+      </w:r>
+      <w:proofErr w:type="spellEnd"/>
+    </w:p>
+    <w:p>
+      <w:pPr>
+        <w:pStyle w:val="ListParagraph"/>
+        <w:numPr>
+          <w:ilvl w:val="2"/>
+          <w:numId w:val="5"/>
+        </w:numPr>
+        <w:jc w:val="both"/>
+        <w:rPr>
+          <w:rFonts w:ascii="Times New Roman" w:hAnsi="Times New Roman" w:cs="Times New Roman"/>
+          <w:sz w:val="28"/>
+        </w:rPr>
+      </w:pPr>
+      <w:proofErr w:type="spellStart"/>
+      <w:r>
+        <w:rPr>
+          <w:rFonts w:ascii="Times New Roman" w:hAnsi="Times New Roman" w:cs="Times New Roman"/>
+          <w:sz w:val="28"/>
+          <w:lang w:val="en-US"/>
+        </w:rPr>
+        <w:t>ERPForServiceActivity</w:t>
+      </w:r>
+      <w:proofErr w:type="spellEnd"/>
+      <w:r>
+        <w:rPr>
+          <w:rFonts w:ascii="Times New Roman" w:hAnsi="Times New Roman" w:cs="Times New Roman"/>
+          <w:sz w:val="28"/>
+        </w:rPr>
+        <w:t>.</w:t>
+      </w:r>
+      <w:r>
+        <w:rPr>
+          <w:rFonts w:ascii="Times New Roman" w:hAnsi="Times New Roman" w:cs="Times New Roman"/>
+          <w:sz w:val="28"/>
+          <w:lang w:val="en-US"/>
+        </w:rPr>
+        <w:t>Models</w:t>
+      </w:r>
+    </w:p>
+    <w:p>
+      <w:pPr>
+        <w:pStyle w:val="ListParagraph"/>
+        <w:numPr>
+          <w:ilvl w:val="2"/>
+          <w:numId w:val="5"/>
+        </w:numPr>
+        <w:jc w:val="both"/>
+        <w:rPr>
+          <w:rFonts w:ascii="Times New Roman" w:hAnsi="Times New Roman" w:cs="Times New Roman"/>
+          <w:sz w:val="28"/>
+        </w:rPr>
+      </w:pPr>
+      <w:proofErr w:type="spellStart"/>
+      <w:r>
+        <w:rPr>
+          <w:rFonts w:ascii="Times New Roman" w:hAnsi="Times New Roman" w:cs="Times New Roman"/>
+          <w:sz w:val="28"/>
+          <w:lang w:val="en-US"/>
+        </w:rPr>
+        <w:t>ERPForServiceActivity</w:t>
+      </w:r>
+      <w:proofErr w:type="spellEnd"/>
+      <w:r>
+        <w:rPr>
+          <w:rFonts w:ascii="Times New Roman" w:hAnsi="Times New Roman" w:cs="Times New Roman"/>
+          <w:sz w:val="28"/>
+        </w:rPr>
+        <w:t>.</w:t>
+      </w:r>
+      <w:r>
+        <w:rPr>
+          <w:rFonts w:ascii="Times New Roman" w:hAnsi="Times New Roman" w:cs="Times New Roman"/>
+          <w:sz w:val="28"/>
+          <w:lang w:val="en-US"/>
+        </w:rPr>
+        <w:t>Services</w:t>
+      </w:r>
+    </w:p>
+    <w:p>
+      <w:pPr>
+        <w:pStyle w:val="ListParagraph"/>
+        <w:numPr>
+          <w:ilvl w:val="2"/>
+          <w:numId w:val="5"/>
+        </w:numPr>
+        <w:jc w:val="both"/>
+        <w:rPr>
+          <w:rFonts w:ascii="Times New Roman" w:hAnsi="Times New Roman" w:cs="Times New Roman"/>
+          <w:sz w:val="28"/>
+        </w:rPr>
+      </w:pPr>
+      <w:r>
+        <w:rPr>
+          <w:rFonts w:ascii="Times New Roman" w:hAnsi="Times New Roman" w:cs="Times New Roman"/>
+          <w:sz w:val="28"/>
+          <w:lang w:val="en-US"/>
+        </w:rPr>
+        <w:t>ERPForServiceActivity.Tests</w:t>
+      </w:r>
+      <w:bookmarkStart w:id="1" w:name="_GoBack"/>
+      <w:bookmarkEnd w:id="1"/>
     </w:p>
     <w:p>
       <w:pPr>
@@ -19478,7 +20244,7 @@
         </w:rPr>
         <w:t xml:space="preserve"> </w:t>
       </w:r>
-      <w:hyperlink r:id="rId24" w:history="1">
+      <w:hyperlink r:id="rId26" w:history="1">
         <w:r>
           <w:rPr>
             <w:rStyle w:val="Hyperlink"/>
@@ -19541,7 +20307,7 @@
         </w:rPr>
         <w:t xml:space="preserve"> </w:t>
       </w:r>
-      <w:hyperlink r:id="rId25" w:history="1">
+      <w:hyperlink r:id="rId27" w:history="1">
         <w:r>
           <w:rPr>
             <w:rStyle w:val="Hyperlink"/>
@@ -19605,7 +20371,7 @@
         </w:rPr>
         <w:t xml:space="preserve"> </w:t>
       </w:r>
-      <w:hyperlink r:id="rId26" w:history="1">
+      <w:hyperlink r:id="rId28" w:history="1">
         <w:r>
           <w:rPr>
             <w:rStyle w:val="Hyperlink"/>
@@ -19659,7 +20425,7 @@
         </w:rPr>
         <w:t xml:space="preserve"> </w:t>
       </w:r>
-      <w:hyperlink r:id="rId27" w:history="1">
+      <w:hyperlink r:id="rId29" w:history="1">
         <w:r>
           <w:rPr>
             <w:rStyle w:val="Hyperlink"/>
@@ -19716,7 +20482,7 @@
         </w:rPr>
         <w:t xml:space="preserve"> </w:t>
       </w:r>
-      <w:hyperlink r:id="rId28" w:history="1">
+      <w:hyperlink r:id="rId30" w:history="1">
         <w:r>
           <w:rPr>
             <w:rStyle w:val="Hyperlink"/>
@@ -19735,9 +20501,12 @@
           <w:numId w:val="13"/>
         </w:numPr>
         <w:rPr>
+          <w:rStyle w:val="Hyperlink"/>
           <w:rFonts w:ascii="Times New Roman" w:hAnsi="Times New Roman" w:cs="Times New Roman"/>
           <w:b/>
+          <w:color w:val="auto"/>
           <w:sz w:val="32"/>
+          <w:u w:val="none"/>
         </w:rPr>
       </w:pPr>
       <w:r>
@@ -19788,7 +20557,7 @@
         </w:rPr>
         <w:t xml:space="preserve"> </w:t>
       </w:r>
-      <w:hyperlink r:id="rId29" w:anchor="cloud-services" w:history="1">
+      <w:hyperlink r:id="rId31" w:anchor="cloud-services" w:history="1">
         <w:r>
           <w:rPr>
             <w:rStyle w:val="Hyperlink"/>
@@ -19799,6 +20568,114 @@
           <w:t>https://intellipaat.com/blog/what-is-google-cloud/#cloud-services</w:t>
         </w:r>
       </w:hyperlink>
+    </w:p>
+    <w:p>
+      <w:pPr>
+        <w:pStyle w:val="ListParagraph"/>
+        <w:numPr>
+          <w:ilvl w:val="0"/>
+          <w:numId w:val="13"/>
+        </w:numPr>
+        <w:rPr>
+          <w:rStyle w:val="Hyperlink"/>
+          <w:rFonts w:ascii="Times New Roman" w:hAnsi="Times New Roman" w:cs="Times New Roman"/>
+          <w:b/>
+          <w:color w:val="auto"/>
+          <w:sz w:val="32"/>
+          <w:u w:val="none"/>
+        </w:rPr>
+      </w:pPr>
+      <w:r>
+        <w:rPr>
+          <w:rStyle w:val="Hyperlink"/>
+          <w:rFonts w:ascii="Times New Roman" w:hAnsi="Times New Roman" w:cs="Times New Roman"/>
+          <w:color w:val="auto"/>
+          <w:sz w:val="28"/>
+          <w:u w:val="none"/>
+        </w:rPr>
+        <w:t xml:space="preserve">Причини избиране </w:t>
+      </w:r>
+      <w:r>
+        <w:rPr>
+          <w:rStyle w:val="Hyperlink"/>
+          <w:rFonts w:ascii="Times New Roman" w:hAnsi="Times New Roman" w:cs="Times New Roman"/>
+          <w:color w:val="auto"/>
+          <w:sz w:val="28"/>
+          <w:u w:val="none"/>
+          <w:lang w:val="en-US"/>
+        </w:rPr>
+        <w:t xml:space="preserve">Firestore - </w:t>
+      </w:r>
+      <w:hyperlink r:id="rId32" w:history="1">
+        <w:r>
+          <w:rPr>
+            <w:rStyle w:val="Hyperlink"/>
+            <w:rFonts w:ascii="Times New Roman" w:hAnsi="Times New Roman" w:cs="Times New Roman"/>
+            <w:sz w:val="28"/>
+            <w:lang w:val="en-US"/>
+          </w:rPr>
+          <w:t>https://medium.com/@abhinavkorpal/scaling-horizontally-and-vertically-for-databases-a2aef778610c</w:t>
+        </w:r>
+      </w:hyperlink>
+      <w:r>
+        <w:rPr>
+          <w:rStyle w:val="Hyperlink"/>
+          <w:rFonts w:ascii="Times New Roman" w:hAnsi="Times New Roman" w:cs="Times New Roman"/>
+          <w:color w:val="auto"/>
+          <w:sz w:val="28"/>
+          <w:u w:val="none"/>
+          <w:lang w:val="en-US"/>
+        </w:rPr>
+        <w:t xml:space="preserve"> </w:t>
+      </w:r>
+    </w:p>
+    <w:p>
+      <w:pPr>
+        <w:pStyle w:val="ListParagraph"/>
+        <w:numPr>
+          <w:ilvl w:val="0"/>
+          <w:numId w:val="13"/>
+        </w:numPr>
+        <w:rPr>
+          <w:rFonts w:ascii="Times New Roman" w:hAnsi="Times New Roman" w:cs="Times New Roman"/>
+          <w:b/>
+          <w:sz w:val="32"/>
+        </w:rPr>
+      </w:pPr>
+      <w:r>
+        <w:rPr>
+          <w:rFonts w:ascii="Times New Roman" w:hAnsi="Times New Roman" w:cs="Times New Roman"/>
+          <w:sz w:val="28"/>
+          <w:lang w:val="en-US"/>
+        </w:rPr>
+        <w:t xml:space="preserve"> </w:t>
+      </w:r>
+      <w:r>
+        <w:rPr>
+          <w:rFonts w:ascii="Times New Roman" w:hAnsi="Times New Roman" w:cs="Times New Roman"/>
+          <w:sz w:val="28"/>
+        </w:rPr>
+        <w:t xml:space="preserve">Причини избиране </w:t>
+      </w:r>
+      <w:r>
+        <w:rPr>
+          <w:rFonts w:ascii="Times New Roman" w:hAnsi="Times New Roman" w:cs="Times New Roman"/>
+          <w:sz w:val="28"/>
+          <w:lang w:val="en-US"/>
+        </w:rPr>
+        <w:t xml:space="preserve">GCP - </w:t>
+      </w:r>
+      <w:hyperlink r:id="rId33" w:history="1">
+        <w:r>
+          <w:rPr>
+            <w:rStyle w:val="Hyperlink"/>
+            <w:rFonts w:ascii="Times New Roman" w:hAnsi="Times New Roman" w:cs="Times New Roman"/>
+            <w:sz w:val="28"/>
+            <w:lang w:val="en-US"/>
+          </w:rPr>
+          <w:t>https://kinsta.com/blog/google-cloud-hosting/</w:t>
+        </w:r>
+      </w:hyperlink>
       <w:r>
         <w:rPr>
           <w:rFonts w:ascii="Times New Roman" w:hAnsi="Times New Roman" w:cs="Times New Roman"/>
@@ -19809,7 +20686,7 @@
       </w:r>
     </w:p>
     <w:sectPr>
-      <w:headerReference w:type="default" r:id="rId30"/>
+      <w:headerReference w:type="default" r:id="rId34"/>
       <w:pgSz w:w="11906" w:h="16838" w:code="9"/>
       <w:pgMar w:top="1440" w:right="991" w:bottom="1440" w:left="1440" w:header="709" w:footer="709" w:gutter="0"/>
       <w:cols w:space="708"/>
@@ -20799,6 +21676,119 @@
     </w:lvl>
   </w:abstractNum>
   <w:abstractNum w:abstractNumId="7" w15:restartNumberingAfterBreak="0">
+    <w:nsid w:val="49882A44"/>
+    <w:multiLevelType w:val="hybridMultilevel"/>
+    <w:tmpl w:val="532059B8"/>
+    <w:lvl w:ilvl="0" w:tplc="0409000B">
+      <w:start w:val="1"/>
+      <w:numFmt w:val="bullet"/>
+      <w:lvlText w:val=""/>
+      <w:lvlJc w:val="left"/>
+      <w:pPr>
+        <w:ind w:left="2160" w:hanging="360"/>
+      </w:pPr>
+      <w:rPr>
+        <w:rFonts w:ascii="Wingdings" w:hAnsi="Wingdings" w:hint="default"/>
+      </w:rPr>
+    </w:lvl>
+    <w:lvl w:ilvl="1" w:tplc="04090003" w:tentative="1">
+      <w:start w:val="1"/>
+      <w:numFmt w:val="bullet"/>
+      <w:lvlText w:val="o"/>
+      <w:lvlJc w:val="left"/>
+      <w:pPr>
+        <w:ind w:left="2880" w:hanging="360"/>
+      </w:pPr>
+      <w:rPr>
+        <w:rFonts w:ascii="Courier New" w:hAnsi="Courier New" w:cs="Courier New" w:hint="default"/>
+      </w:rPr>
+    </w:lvl>
+    <w:lvl w:ilvl="2" w:tplc="04090005" w:tentative="1">
+      <w:start w:val="1"/>
+      <w:numFmt w:val="bullet"/>
+      <w:lvlText w:val=""/>
+      <w:lvlJc w:val="left"/>
+      <w:pPr>
+        <w:ind w:left="3600" w:hanging="360"/>
+      </w:pPr>
+      <w:rPr>
+        <w:rFonts w:ascii="Wingdings" w:hAnsi="Wingdings" w:hint="default"/>
+      </w:rPr>
+    </w:lvl>
+    <w:lvl w:ilvl="3" w:tplc="04090001" w:tentative="1">
+      <w:start w:val="1"/>
+      <w:numFmt w:val="bullet"/>
+      <w:lvlText w:val=""/>
+      <w:lvlJc w:val="left"/>
+      <w:pPr>
+        <w:ind w:left="4320" w:hanging="360"/>
+      </w:pPr>
+      <w:rPr>
+        <w:rFonts w:ascii="Symbol" w:hAnsi="Symbol" w:hint="default"/>
+      </w:rPr>
+    </w:lvl>
+    <w:lvl w:ilvl="4" w:tplc="04090003" w:tentative="1">
+      <w:start w:val="1"/>
+      <w:numFmt w:val="bullet"/>
+      <w:lvlText w:val="o"/>
+      <w:lvlJc w:val="left"/>
+      <w:pPr>
+        <w:ind w:left="5040" w:hanging="360"/>
+      </w:pPr>
+      <w:rPr>
+        <w:rFonts w:ascii="Courier New" w:hAnsi="Courier New" w:cs="Courier New" w:hint="default"/>
+      </w:rPr>
+    </w:lvl>
+    <w:lvl w:ilvl="5" w:tplc="04090005" w:tentative="1">
+      <w:start w:val="1"/>
+      <w:numFmt w:val="bullet"/>
+      <w:lvlText w:val=""/>
+      <w:lvlJc w:val="left"/>
+      <w:pPr>
+        <w:ind w:left="5760" w:hanging="360"/>
+      </w:pPr>
+      <w:rPr>
+        <w:rFonts w:ascii="Wingdings" w:hAnsi="Wingdings" w:hint="default"/>
+      </w:rPr>
+    </w:lvl>
+    <w:lvl w:ilvl="6" w:tplc="04090001" w:tentative="1">
+      <w:start w:val="1"/>
+      <w:numFmt w:val="bullet"/>
+      <w:lvlText w:val=""/>
+      <w:lvlJc w:val="left"/>
+      <w:pPr>
+        <w:ind w:left="6480" w:hanging="360"/>
+      </w:pPr>
+      <w:rPr>
+        <w:rFonts w:ascii="Symbol" w:hAnsi="Symbol" w:hint="default"/>
+      </w:rPr>
+    </w:lvl>
+    <w:lvl w:ilvl="7" w:tplc="04090003" w:tentative="1">
+      <w:start w:val="1"/>
+      <w:numFmt w:val="bullet"/>
+      <w:lvlText w:val="o"/>
+      <w:lvlJc w:val="left"/>
+      <w:pPr>
+        <w:ind w:left="7200" w:hanging="360"/>
+      </w:pPr>
+      <w:rPr>
+        <w:rFonts w:ascii="Courier New" w:hAnsi="Courier New" w:cs="Courier New" w:hint="default"/>
+      </w:rPr>
+    </w:lvl>
+    <w:lvl w:ilvl="8" w:tplc="04090005" w:tentative="1">
+      <w:start w:val="1"/>
+      <w:numFmt w:val="bullet"/>
+      <w:lvlText w:val=""/>
+      <w:lvlJc w:val="left"/>
+      <w:pPr>
+        <w:ind w:left="7920" w:hanging="360"/>
+      </w:pPr>
+      <w:rPr>
+        <w:rFonts w:ascii="Wingdings" w:hAnsi="Wingdings" w:hint="default"/>
+      </w:rPr>
+    </w:lvl>
+  </w:abstractNum>
+  <w:abstractNum w:abstractNumId="8" w15:restartNumberingAfterBreak="0">
     <w:nsid w:val="49D65349"/>
     <w:multiLevelType w:val="hybridMultilevel"/>
     <w:tmpl w:val="1512A00C"/>
@@ -20911,7 +21901,7 @@
       </w:rPr>
     </w:lvl>
   </w:abstractNum>
-  <w:abstractNum w:abstractNumId="8" w15:restartNumberingAfterBreak="0">
+  <w:abstractNum w:abstractNumId="9" w15:restartNumberingAfterBreak="0">
     <w:nsid w:val="49F32AD8"/>
     <w:multiLevelType w:val="hybridMultilevel"/>
     <w:tmpl w:val="A3CC45DC"/>
@@ -21024,7 +22014,7 @@
       </w:rPr>
     </w:lvl>
   </w:abstractNum>
-  <w:abstractNum w:abstractNumId="9" w15:restartNumberingAfterBreak="0">
+  <w:abstractNum w:abstractNumId="10" w15:restartNumberingAfterBreak="0">
     <w:nsid w:val="511F45C8"/>
     <w:multiLevelType w:val="hybridMultilevel"/>
     <w:tmpl w:val="A81CBAE8"/>
@@ -21137,7 +22127,7 @@
       </w:rPr>
     </w:lvl>
   </w:abstractNum>
-  <w:abstractNum w:abstractNumId="10" w15:restartNumberingAfterBreak="0">
+  <w:abstractNum w:abstractNumId="11" w15:restartNumberingAfterBreak="0">
     <w:nsid w:val="58F3294D"/>
     <w:multiLevelType w:val="hybridMultilevel"/>
     <w:tmpl w:val="4C78E5CE"/>
@@ -21250,7 +22240,7 @@
       </w:rPr>
     </w:lvl>
   </w:abstractNum>
-  <w:abstractNum w:abstractNumId="11" w15:restartNumberingAfterBreak="0">
+  <w:abstractNum w:abstractNumId="12" w15:restartNumberingAfterBreak="0">
     <w:nsid w:val="5ADF5E7D"/>
     <w:multiLevelType w:val="hybridMultilevel"/>
     <w:tmpl w:val="3D2AE0F4"/>
@@ -21363,7 +22353,7 @@
       </w:rPr>
     </w:lvl>
   </w:abstractNum>
-  <w:abstractNum w:abstractNumId="12" w15:restartNumberingAfterBreak="0">
+  <w:abstractNum w:abstractNumId="13" w15:restartNumberingAfterBreak="0">
     <w:nsid w:val="629A6DEC"/>
     <w:multiLevelType w:val="hybridMultilevel"/>
     <w:tmpl w:val="7BAC0F1A"/>
@@ -21476,7 +22466,7 @@
       </w:rPr>
     </w:lvl>
   </w:abstractNum>
-  <w:abstractNum w:abstractNumId="13" w15:restartNumberingAfterBreak="0">
+  <w:abstractNum w:abstractNumId="14" w15:restartNumberingAfterBreak="0">
     <w:nsid w:val="67BF5C2E"/>
     <w:multiLevelType w:val="hybridMultilevel"/>
     <w:tmpl w:val="452AE42E"/>
@@ -21589,7 +22579,7 @@
       </w:rPr>
     </w:lvl>
   </w:abstractNum>
-  <w:abstractNum w:abstractNumId="14" w15:restartNumberingAfterBreak="0">
+  <w:abstractNum w:abstractNumId="15" w15:restartNumberingAfterBreak="0">
     <w:nsid w:val="728A58BF"/>
     <w:multiLevelType w:val="multilevel"/>
     <w:tmpl w:val="0409001F"/>
@@ -21675,7 +22665,7 @@
       </w:pPr>
     </w:lvl>
   </w:abstractNum>
-  <w:abstractNum w:abstractNumId="15" w15:restartNumberingAfterBreak="0">
+  <w:abstractNum w:abstractNumId="16" w15:restartNumberingAfterBreak="0">
     <w:nsid w:val="7317052F"/>
     <w:multiLevelType w:val="multilevel"/>
     <w:tmpl w:val="0409001F"/>
@@ -21788,7 +22778,7 @@
       </w:rPr>
     </w:lvl>
   </w:abstractNum>
-  <w:abstractNum w:abstractNumId="16" w15:restartNumberingAfterBreak="0">
+  <w:abstractNum w:abstractNumId="17" w15:restartNumberingAfterBreak="0">
     <w:nsid w:val="73420E86"/>
     <w:multiLevelType w:val="hybridMultilevel"/>
     <w:tmpl w:val="A4F6EDDC"/>
@@ -21901,7 +22891,7 @@
       </w:rPr>
     </w:lvl>
   </w:abstractNum>
-  <w:abstractNum w:abstractNumId="17" w15:restartNumberingAfterBreak="0">
+  <w:abstractNum w:abstractNumId="18" w15:restartNumberingAfterBreak="0">
     <w:nsid w:val="74BD4584"/>
     <w:multiLevelType w:val="hybridMultilevel"/>
     <w:tmpl w:val="1540A3B4"/>
@@ -22014,7 +23004,7 @@
       </w:rPr>
     </w:lvl>
   </w:abstractNum>
-  <w:abstractNum w:abstractNumId="18" w15:restartNumberingAfterBreak="0">
+  <w:abstractNum w:abstractNumId="19" w15:restartNumberingAfterBreak="0">
     <w:nsid w:val="766A1F1C"/>
     <w:multiLevelType w:val="hybridMultilevel"/>
     <w:tmpl w:val="752A5478"/>
@@ -22127,7 +23117,7 @@
       </w:rPr>
     </w:lvl>
   </w:abstractNum>
-  <w:abstractNum w:abstractNumId="19" w15:restartNumberingAfterBreak="0">
+  <w:abstractNum w:abstractNumId="20" w15:restartNumberingAfterBreak="0">
     <w:nsid w:val="79272CB4"/>
     <w:multiLevelType w:val="hybridMultilevel"/>
     <w:tmpl w:val="C49E6E06"/>
@@ -22220,61 +23210,64 @@
     <w:abstractNumId w:val="1"/>
   </w:num>
   <w:num w:numId="2">
-    <w:abstractNumId w:val="14"/>
+    <w:abstractNumId w:val="15"/>
   </w:num>
   <w:num w:numId="3">
     <w:abstractNumId w:val="4"/>
   </w:num>
   <w:num w:numId="4">
-    <w:abstractNumId w:val="19"/>
+    <w:abstractNumId w:val="20"/>
   </w:num>
   <w:num w:numId="5">
-    <w:abstractNumId w:val="15"/>
+    <w:abstractNumId w:val="16"/>
   </w:num>
   <w:num w:numId="6">
-    <w:abstractNumId w:val="12"/>
+    <w:abstractNumId w:val="13"/>
   </w:num>
   <w:num w:numId="7">
-    <w:abstractNumId w:val="17"/>
+    <w:abstractNumId w:val="18"/>
   </w:num>
   <w:num w:numId="8">
     <w:abstractNumId w:val="2"/>
   </w:num>
   <w:num w:numId="9">
-    <w:abstractNumId w:val="9"/>
+    <w:abstractNumId w:val="10"/>
   </w:num>
   <w:num w:numId="10">
     <w:abstractNumId w:val="3"/>
   </w:num>
   <w:num w:numId="11">
-    <w:abstractNumId w:val="18"/>
+    <w:abstractNumId w:val="19"/>
   </w:num>
   <w:num w:numId="12">
-    <w:abstractNumId w:val="10"/>
+    <w:abstractNumId w:val="11"/>
   </w:num>
   <w:num w:numId="13">
-    <w:abstractNumId w:val="8"/>
+    <w:abstractNumId w:val="9"/>
   </w:num>
   <w:num w:numId="14">
     <w:abstractNumId w:val="0"/>
   </w:num>
   <w:num w:numId="15">
-    <w:abstractNumId w:val="7"/>
+    <w:abstractNumId w:val="8"/>
   </w:num>
   <w:num w:numId="16">
     <w:abstractNumId w:val="5"/>
   </w:num>
   <w:num w:numId="17">
-    <w:abstractNumId w:val="13"/>
+    <w:abstractNumId w:val="14"/>
   </w:num>
   <w:num w:numId="18">
-    <w:abstractNumId w:val="16"/>
+    <w:abstractNumId w:val="17"/>
   </w:num>
   <w:num w:numId="19">
-    <w:abstractNumId w:val="11"/>
+    <w:abstractNumId w:val="12"/>
   </w:num>
   <w:num w:numId="20">
     <w:abstractNumId w:val="6"/>
+  </w:num>
+  <w:num w:numId="21">
+    <w:abstractNumId w:val="7"/>
   </w:num>
 </w:numbering>
 </file>
@@ -22727,6 +23720,7 @@
   <w:style w:type="character" w:default="1" w:styleId="DefaultParagraphFont">
     <w:name w:val="Default Paragraph Font"/>
     <w:uiPriority w:val="1"/>
+    <w:semiHidden/>
     <w:unhideWhenUsed/>
   </w:style>
   <w:style w:type="table" w:default="1" w:styleId="TableNormal">
@@ -23174,7 +24168,7 @@
 </file>
 
 <file path=customXml/itemProps1.xml><?xml version="1.0" encoding="utf-8"?>
-<ds:datastoreItem xmlns:ds="http://schemas.openxmlformats.org/officeDocument/2006/customXml" ds:itemID="{CD9D9C86-4531-467D-9A36-9D6BFB42C8CA}">
+<ds:datastoreItem xmlns:ds="http://schemas.openxmlformats.org/officeDocument/2006/customXml" ds:itemID="{D617A9F4-0D5E-4793-9BE3-64870D35970C}">
   <ds:schemaRefs>
     <ds:schemaRef ds:uri="http://schemas.openxmlformats.org/officeDocument/2006/bibliography"/>
   </ds:schemaRefs>

</xml_diff>

<commit_message>
Add description about how some of the main APIs work
</commit_message>
<xml_diff>
--- a/Докментация-дипломна-работа.docx
+++ b/Докментация-дипломна-работа.docx
@@ -919,80 +919,150 @@
     </w:p>
     <w:p>
       <w:pPr>
-        <w:ind w:left="720"/>
-        <w:rPr>
-          <w:rFonts w:ascii="Times New Roman" w:hAnsi="Times New Roman" w:cs="Times New Roman"/>
-          <w:sz w:val="36"/>
-        </w:rPr>
-      </w:pPr>
-      <w:r>
+        <w:numPr>
+          <w:ilvl w:val="0"/>
+          <w:numId w:val="36"/>
+        </w:numPr>
         <w:rPr>
           <w:rFonts w:ascii="Times New Roman" w:eastAsia="Times New Roman" w:hAnsi="Times New Roman" w:cs="Times New Roman"/>
           <w:sz w:val="28"/>
           <w:szCs w:val="28"/>
         </w:rPr>
-        <w:t xml:space="preserve">Възможност за създаване, редактиране, обновяване и изтриване на поръчки; история за всеки ремонт с поръчаните части, текстово описание и снимки; вход с сесия един час неактивност с пращане на код за потвърждение след изтичането на сесията; сортиране по няколко колони; четене на информация от снимка; качване на снимки на дефекта; правене на справки за определен период; Сайт с дизайн за компютри и телефони; история на ремонтите на всеки клиент; </w:t>
-      </w:r>
-      <w:r>
-        <w:rPr>
-          <w:rFonts w:ascii="Times New Roman" w:hAnsi="Times New Roman" w:cs="Times New Roman"/>
-          <w:color w:val="222222"/>
-          <w:sz w:val="28"/>
-          <w:szCs w:val="20"/>
-          <w:shd w:val="clear" w:color="auto" w:fill="FFFFFF"/>
-        </w:rPr>
-        <w:t>о</w:t>
-      </w:r>
-      <w:r>
-        <w:rPr>
-          <w:rFonts w:ascii="Times New Roman" w:hAnsi="Times New Roman" w:cs="Times New Roman"/>
-          <w:color w:val="222222"/>
-          <w:sz w:val="28"/>
-          <w:szCs w:val="20"/>
-          <w:shd w:val="clear" w:color="auto" w:fill="FFFFFF"/>
-        </w:rPr>
-        <w:t>нлайн плащане на ремонта</w:t>
-      </w:r>
-      <w:r>
-        <w:rPr>
-          <w:rFonts w:ascii="Times New Roman" w:hAnsi="Times New Roman" w:cs="Times New Roman"/>
-          <w:color w:val="222222"/>
-          <w:sz w:val="28"/>
-          <w:szCs w:val="20"/>
-          <w:shd w:val="clear" w:color="auto" w:fill="FFFFFF"/>
-        </w:rPr>
-        <w:t xml:space="preserve">; </w:t>
-      </w:r>
-      <w:r>
-        <w:rPr>
-          <w:rFonts w:ascii="Times New Roman" w:hAnsi="Times New Roman" w:cs="Times New Roman"/>
-          <w:color w:val="222222"/>
-          <w:sz w:val="28"/>
-          <w:szCs w:val="20"/>
-          <w:shd w:val="clear" w:color="auto" w:fill="FFFFFF"/>
-        </w:rPr>
-        <w:t>Доставка с търсене на адрес и визуализация с google maps; Генериране на pdf фактура или printer friendly страница и изпращане на email; Интеграция със спедиторско API</w:t>
-      </w:r>
-    </w:p>
-    <w:p>
-      <w:pPr>
-        <w:ind w:left="720"/>
+      </w:pPr>
+      <w:r>
         <w:rPr>
           <w:rFonts w:ascii="Times New Roman" w:eastAsia="Times New Roman" w:hAnsi="Times New Roman" w:cs="Times New Roman"/>
           <w:sz w:val="28"/>
           <w:szCs w:val="28"/>
         </w:rPr>
-      </w:pPr>
-    </w:p>
-    <w:p>
-      <w:pPr>
-        <w:ind w:left="720"/>
+        <w:t>Responsive уеб сайт за управление на сервиз</w:t>
+      </w:r>
+    </w:p>
+    <w:p>
+      <w:pPr>
+        <w:numPr>
+          <w:ilvl w:val="0"/>
+          <w:numId w:val="37"/>
+        </w:numPr>
         <w:rPr>
           <w:rFonts w:ascii="Times New Roman" w:eastAsia="Times New Roman" w:hAnsi="Times New Roman" w:cs="Times New Roman"/>
           <w:sz w:val="28"/>
           <w:szCs w:val="28"/>
         </w:rPr>
       </w:pPr>
+      <w:r>
+        <w:rPr>
+          <w:rFonts w:ascii="Times New Roman" w:eastAsia="Times New Roman" w:hAnsi="Times New Roman" w:cs="Times New Roman"/>
+          <w:sz w:val="28"/>
+          <w:szCs w:val="28"/>
+        </w:rPr>
+        <w:t>История на ремонтите, водене на worklog (с текст, снимки, поръчани части)</w:t>
+      </w:r>
+    </w:p>
+    <w:p>
+      <w:pPr>
+        <w:numPr>
+          <w:ilvl w:val="0"/>
+          <w:numId w:val="37"/>
+        </w:numPr>
+        <w:rPr>
+          <w:rFonts w:ascii="Times New Roman" w:eastAsia="Times New Roman" w:hAnsi="Times New Roman" w:cs="Times New Roman"/>
+          <w:sz w:val="28"/>
+          <w:szCs w:val="28"/>
+        </w:rPr>
+      </w:pPr>
+      <w:r>
+        <w:rPr>
+          <w:rFonts w:ascii="Times New Roman" w:eastAsia="Times New Roman" w:hAnsi="Times New Roman" w:cs="Times New Roman"/>
+          <w:sz w:val="28"/>
+          <w:szCs w:val="28"/>
+        </w:rPr>
+        <w:t>Клиентска част за следене на ремонта и история на ремонти</w:t>
+      </w:r>
+    </w:p>
+    <w:p>
+      <w:pPr>
+        <w:numPr>
+          <w:ilvl w:val="0"/>
+          <w:numId w:val="37"/>
+        </w:numPr>
+        <w:rPr>
+          <w:rFonts w:ascii="Times New Roman" w:eastAsia="Times New Roman" w:hAnsi="Times New Roman" w:cs="Times New Roman"/>
+          <w:sz w:val="28"/>
+          <w:szCs w:val="28"/>
+        </w:rPr>
+      </w:pPr>
+      <w:r>
+        <w:rPr>
+          <w:rFonts w:ascii="Times New Roman" w:eastAsia="Times New Roman" w:hAnsi="Times New Roman" w:cs="Times New Roman"/>
+          <w:sz w:val="28"/>
+          <w:szCs w:val="28"/>
+        </w:rPr>
+        <w:t>Онлайн плащане на ремонта</w:t>
+      </w:r>
+    </w:p>
+    <w:p>
+      <w:pPr>
+        <w:numPr>
+          <w:ilvl w:val="0"/>
+          <w:numId w:val="37"/>
+        </w:numPr>
+        <w:rPr>
+          <w:rFonts w:ascii="Times New Roman" w:eastAsia="Times New Roman" w:hAnsi="Times New Roman" w:cs="Times New Roman"/>
+          <w:sz w:val="28"/>
+          <w:szCs w:val="28"/>
+        </w:rPr>
+      </w:pPr>
+      <w:r>
+        <w:rPr>
+          <w:rFonts w:ascii="Times New Roman" w:eastAsia="Times New Roman" w:hAnsi="Times New Roman" w:cs="Times New Roman"/>
+          <w:sz w:val="28"/>
+          <w:szCs w:val="28"/>
+        </w:rPr>
+        <w:t>Доставка с търсене на адрес и визуализация с google maps</w:t>
+      </w:r>
+    </w:p>
+    <w:p>
+      <w:pPr>
+        <w:numPr>
+          <w:ilvl w:val="0"/>
+          <w:numId w:val="37"/>
+        </w:numPr>
+        <w:rPr>
+          <w:rFonts w:ascii="Times New Roman" w:eastAsia="Times New Roman" w:hAnsi="Times New Roman" w:cs="Times New Roman"/>
+          <w:sz w:val="28"/>
+          <w:szCs w:val="28"/>
+        </w:rPr>
+      </w:pPr>
+      <w:r>
+        <w:rPr>
+          <w:rFonts w:ascii="Times New Roman" w:eastAsia="Times New Roman" w:hAnsi="Times New Roman" w:cs="Times New Roman"/>
+          <w:sz w:val="28"/>
+          <w:szCs w:val="28"/>
+        </w:rPr>
+        <w:t>Генериране на pdf фактура или printer friendly страница и изпращане на email</w:t>
+      </w:r>
+    </w:p>
+    <w:p>
+      <w:pPr>
+        <w:numPr>
+          <w:ilvl w:val="0"/>
+          <w:numId w:val="37"/>
+        </w:numPr>
+        <w:rPr>
+          <w:rFonts w:ascii="Times New Roman" w:eastAsia="Times New Roman" w:hAnsi="Times New Roman" w:cs="Times New Roman"/>
+          <w:sz w:val="28"/>
+          <w:szCs w:val="28"/>
+        </w:rPr>
+      </w:pPr>
+      <w:r>
+        <w:rPr>
+          <w:rFonts w:ascii="Times New Roman" w:eastAsia="Times New Roman" w:hAnsi="Times New Roman" w:cs="Times New Roman"/>
+          <w:sz w:val="28"/>
+          <w:szCs w:val="28"/>
+        </w:rPr>
+        <w:t>Интеграция със спедиторско API</w:t>
+      </w:r>
     </w:p>
     <w:p>
       <w:pPr>
@@ -1214,7 +1284,17 @@
           <w:sz w:val="28"/>
           <w:szCs w:val="28"/>
         </w:rPr>
-        <w:t xml:space="preserve">                                                                             / доц.</w:t>
+        <w:t xml:space="preserve">                                                    </w:t>
+      </w:r>
+      <w:bookmarkStart w:id="1" w:name="_GoBack"/>
+      <w:bookmarkEnd w:id="1"/>
+      <w:r>
+        <w:rPr>
+          <w:rFonts w:ascii="Times New Roman" w:eastAsia="Times New Roman" w:hAnsi="Times New Roman" w:cs="Times New Roman"/>
+          <w:sz w:val="28"/>
+          <w:szCs w:val="28"/>
+        </w:rPr>
+        <w:t xml:space="preserve">                         / доц.</w:t>
       </w:r>
       <w:r>
         <w:rPr>
@@ -19226,8 +19306,6 @@
           <w:rStyle w:val="Style2"/>
         </w:rPr>
       </w:pPr>
-      <w:bookmarkStart w:id="1" w:name="_GoBack"/>
-      <w:bookmarkEnd w:id="1"/>
     </w:p>
     <w:p>
       <w:pPr>
@@ -23045,6 +23123,119 @@
     </w:lvl>
   </w:abstractNum>
   <w:abstractNum w:abstractNumId="24" w15:restartNumberingAfterBreak="0">
+    <w:nsid w:val="5D7D529F"/>
+    <w:multiLevelType w:val="hybridMultilevel"/>
+    <w:tmpl w:val="C7E423BA"/>
+    <w:lvl w:ilvl="0" w:tplc="0409000B">
+      <w:start w:val="1"/>
+      <w:numFmt w:val="bullet"/>
+      <w:lvlText w:val=""/>
+      <w:lvlJc w:val="left"/>
+      <w:pPr>
+        <w:ind w:left="1440" w:hanging="360"/>
+      </w:pPr>
+      <w:rPr>
+        <w:rFonts w:ascii="Wingdings" w:hAnsi="Wingdings" w:hint="default"/>
+      </w:rPr>
+    </w:lvl>
+    <w:lvl w:ilvl="1" w:tplc="04090003" w:tentative="1">
+      <w:start w:val="1"/>
+      <w:numFmt w:val="bullet"/>
+      <w:lvlText w:val="o"/>
+      <w:lvlJc w:val="left"/>
+      <w:pPr>
+        <w:ind w:left="2160" w:hanging="360"/>
+      </w:pPr>
+      <w:rPr>
+        <w:rFonts w:ascii="Courier New" w:hAnsi="Courier New" w:cs="Courier New" w:hint="default"/>
+      </w:rPr>
+    </w:lvl>
+    <w:lvl w:ilvl="2" w:tplc="04090005" w:tentative="1">
+      <w:start w:val="1"/>
+      <w:numFmt w:val="bullet"/>
+      <w:lvlText w:val=""/>
+      <w:lvlJc w:val="left"/>
+      <w:pPr>
+        <w:ind w:left="2880" w:hanging="360"/>
+      </w:pPr>
+      <w:rPr>
+        <w:rFonts w:ascii="Wingdings" w:hAnsi="Wingdings" w:hint="default"/>
+      </w:rPr>
+    </w:lvl>
+    <w:lvl w:ilvl="3" w:tplc="04090001" w:tentative="1">
+      <w:start w:val="1"/>
+      <w:numFmt w:val="bullet"/>
+      <w:lvlText w:val=""/>
+      <w:lvlJc w:val="left"/>
+      <w:pPr>
+        <w:ind w:left="3600" w:hanging="360"/>
+      </w:pPr>
+      <w:rPr>
+        <w:rFonts w:ascii="Symbol" w:hAnsi="Symbol" w:hint="default"/>
+      </w:rPr>
+    </w:lvl>
+    <w:lvl w:ilvl="4" w:tplc="04090003" w:tentative="1">
+      <w:start w:val="1"/>
+      <w:numFmt w:val="bullet"/>
+      <w:lvlText w:val="o"/>
+      <w:lvlJc w:val="left"/>
+      <w:pPr>
+        <w:ind w:left="4320" w:hanging="360"/>
+      </w:pPr>
+      <w:rPr>
+        <w:rFonts w:ascii="Courier New" w:hAnsi="Courier New" w:cs="Courier New" w:hint="default"/>
+      </w:rPr>
+    </w:lvl>
+    <w:lvl w:ilvl="5" w:tplc="04090005" w:tentative="1">
+      <w:start w:val="1"/>
+      <w:numFmt w:val="bullet"/>
+      <w:lvlText w:val=""/>
+      <w:lvlJc w:val="left"/>
+      <w:pPr>
+        <w:ind w:left="5040" w:hanging="360"/>
+      </w:pPr>
+      <w:rPr>
+        <w:rFonts w:ascii="Wingdings" w:hAnsi="Wingdings" w:hint="default"/>
+      </w:rPr>
+    </w:lvl>
+    <w:lvl w:ilvl="6" w:tplc="04090001" w:tentative="1">
+      <w:start w:val="1"/>
+      <w:numFmt w:val="bullet"/>
+      <w:lvlText w:val=""/>
+      <w:lvlJc w:val="left"/>
+      <w:pPr>
+        <w:ind w:left="5760" w:hanging="360"/>
+      </w:pPr>
+      <w:rPr>
+        <w:rFonts w:ascii="Symbol" w:hAnsi="Symbol" w:hint="default"/>
+      </w:rPr>
+    </w:lvl>
+    <w:lvl w:ilvl="7" w:tplc="04090003" w:tentative="1">
+      <w:start w:val="1"/>
+      <w:numFmt w:val="bullet"/>
+      <w:lvlText w:val="o"/>
+      <w:lvlJc w:val="left"/>
+      <w:pPr>
+        <w:ind w:left="6480" w:hanging="360"/>
+      </w:pPr>
+      <w:rPr>
+        <w:rFonts w:ascii="Courier New" w:hAnsi="Courier New" w:cs="Courier New" w:hint="default"/>
+      </w:rPr>
+    </w:lvl>
+    <w:lvl w:ilvl="8" w:tplc="04090005" w:tentative="1">
+      <w:start w:val="1"/>
+      <w:numFmt w:val="bullet"/>
+      <w:lvlText w:val=""/>
+      <w:lvlJc w:val="left"/>
+      <w:pPr>
+        <w:ind w:left="7200" w:hanging="360"/>
+      </w:pPr>
+      <w:rPr>
+        <w:rFonts w:ascii="Wingdings" w:hAnsi="Wingdings" w:hint="default"/>
+      </w:rPr>
+    </w:lvl>
+  </w:abstractNum>
+  <w:abstractNum w:abstractNumId="25" w15:restartNumberingAfterBreak="0">
     <w:nsid w:val="629A6DEC"/>
     <w:multiLevelType w:val="hybridMultilevel"/>
     <w:tmpl w:val="7BAC0F1A"/>
@@ -23157,7 +23348,7 @@
       </w:rPr>
     </w:lvl>
   </w:abstractNum>
-  <w:abstractNum w:abstractNumId="25" w15:restartNumberingAfterBreak="0">
+  <w:abstractNum w:abstractNumId="26" w15:restartNumberingAfterBreak="0">
     <w:nsid w:val="65066863"/>
     <w:multiLevelType w:val="hybridMultilevel"/>
     <w:tmpl w:val="600660AC"/>
@@ -23270,7 +23461,7 @@
       </w:rPr>
     </w:lvl>
   </w:abstractNum>
-  <w:abstractNum w:abstractNumId="26" w15:restartNumberingAfterBreak="0">
+  <w:abstractNum w:abstractNumId="27" w15:restartNumberingAfterBreak="0">
     <w:nsid w:val="67BF5C2E"/>
     <w:multiLevelType w:val="hybridMultilevel"/>
     <w:tmpl w:val="452AE42E"/>
@@ -23383,7 +23574,120 @@
       </w:rPr>
     </w:lvl>
   </w:abstractNum>
-  <w:abstractNum w:abstractNumId="27" w15:restartNumberingAfterBreak="0">
+  <w:abstractNum w:abstractNumId="28" w15:restartNumberingAfterBreak="0">
+    <w:nsid w:val="6A57561B"/>
+    <w:multiLevelType w:val="hybridMultilevel"/>
+    <w:tmpl w:val="2F007C72"/>
+    <w:lvl w:ilvl="0" w:tplc="0409000B">
+      <w:start w:val="1"/>
+      <w:numFmt w:val="bullet"/>
+      <w:lvlText w:val=""/>
+      <w:lvlJc w:val="left"/>
+      <w:pPr>
+        <w:ind w:left="1440" w:hanging="360"/>
+      </w:pPr>
+      <w:rPr>
+        <w:rFonts w:ascii="Wingdings" w:hAnsi="Wingdings" w:hint="default"/>
+      </w:rPr>
+    </w:lvl>
+    <w:lvl w:ilvl="1" w:tplc="04090003" w:tentative="1">
+      <w:start w:val="1"/>
+      <w:numFmt w:val="bullet"/>
+      <w:lvlText w:val="o"/>
+      <w:lvlJc w:val="left"/>
+      <w:pPr>
+        <w:ind w:left="2160" w:hanging="360"/>
+      </w:pPr>
+      <w:rPr>
+        <w:rFonts w:ascii="Courier New" w:hAnsi="Courier New" w:cs="Courier New" w:hint="default"/>
+      </w:rPr>
+    </w:lvl>
+    <w:lvl w:ilvl="2" w:tplc="04090005" w:tentative="1">
+      <w:start w:val="1"/>
+      <w:numFmt w:val="bullet"/>
+      <w:lvlText w:val=""/>
+      <w:lvlJc w:val="left"/>
+      <w:pPr>
+        <w:ind w:left="2880" w:hanging="360"/>
+      </w:pPr>
+      <w:rPr>
+        <w:rFonts w:ascii="Wingdings" w:hAnsi="Wingdings" w:hint="default"/>
+      </w:rPr>
+    </w:lvl>
+    <w:lvl w:ilvl="3" w:tplc="04090001" w:tentative="1">
+      <w:start w:val="1"/>
+      <w:numFmt w:val="bullet"/>
+      <w:lvlText w:val=""/>
+      <w:lvlJc w:val="left"/>
+      <w:pPr>
+        <w:ind w:left="3600" w:hanging="360"/>
+      </w:pPr>
+      <w:rPr>
+        <w:rFonts w:ascii="Symbol" w:hAnsi="Symbol" w:hint="default"/>
+      </w:rPr>
+    </w:lvl>
+    <w:lvl w:ilvl="4" w:tplc="04090003" w:tentative="1">
+      <w:start w:val="1"/>
+      <w:numFmt w:val="bullet"/>
+      <w:lvlText w:val="o"/>
+      <w:lvlJc w:val="left"/>
+      <w:pPr>
+        <w:ind w:left="4320" w:hanging="360"/>
+      </w:pPr>
+      <w:rPr>
+        <w:rFonts w:ascii="Courier New" w:hAnsi="Courier New" w:cs="Courier New" w:hint="default"/>
+      </w:rPr>
+    </w:lvl>
+    <w:lvl w:ilvl="5" w:tplc="04090005" w:tentative="1">
+      <w:start w:val="1"/>
+      <w:numFmt w:val="bullet"/>
+      <w:lvlText w:val=""/>
+      <w:lvlJc w:val="left"/>
+      <w:pPr>
+        <w:ind w:left="5040" w:hanging="360"/>
+      </w:pPr>
+      <w:rPr>
+        <w:rFonts w:ascii="Wingdings" w:hAnsi="Wingdings" w:hint="default"/>
+      </w:rPr>
+    </w:lvl>
+    <w:lvl w:ilvl="6" w:tplc="04090001" w:tentative="1">
+      <w:start w:val="1"/>
+      <w:numFmt w:val="bullet"/>
+      <w:lvlText w:val=""/>
+      <w:lvlJc w:val="left"/>
+      <w:pPr>
+        <w:ind w:left="5760" w:hanging="360"/>
+      </w:pPr>
+      <w:rPr>
+        <w:rFonts w:ascii="Symbol" w:hAnsi="Symbol" w:hint="default"/>
+      </w:rPr>
+    </w:lvl>
+    <w:lvl w:ilvl="7" w:tplc="04090003" w:tentative="1">
+      <w:start w:val="1"/>
+      <w:numFmt w:val="bullet"/>
+      <w:lvlText w:val="o"/>
+      <w:lvlJc w:val="left"/>
+      <w:pPr>
+        <w:ind w:left="6480" w:hanging="360"/>
+      </w:pPr>
+      <w:rPr>
+        <w:rFonts w:ascii="Courier New" w:hAnsi="Courier New" w:cs="Courier New" w:hint="default"/>
+      </w:rPr>
+    </w:lvl>
+    <w:lvl w:ilvl="8" w:tplc="04090005" w:tentative="1">
+      <w:start w:val="1"/>
+      <w:numFmt w:val="bullet"/>
+      <w:lvlText w:val=""/>
+      <w:lvlJc w:val="left"/>
+      <w:pPr>
+        <w:ind w:left="7200" w:hanging="360"/>
+      </w:pPr>
+      <w:rPr>
+        <w:rFonts w:ascii="Wingdings" w:hAnsi="Wingdings" w:hint="default"/>
+      </w:rPr>
+    </w:lvl>
+  </w:abstractNum>
+  <w:abstractNum w:abstractNumId="29" w15:restartNumberingAfterBreak="0">
     <w:nsid w:val="70400FA2"/>
     <w:multiLevelType w:val="hybridMultilevel"/>
     <w:tmpl w:val="2C7E3190"/>
@@ -23496,7 +23800,7 @@
       </w:rPr>
     </w:lvl>
   </w:abstractNum>
-  <w:abstractNum w:abstractNumId="28" w15:restartNumberingAfterBreak="0">
+  <w:abstractNum w:abstractNumId="30" w15:restartNumberingAfterBreak="0">
     <w:nsid w:val="71936B1F"/>
     <w:multiLevelType w:val="hybridMultilevel"/>
     <w:tmpl w:val="C44ACFD4"/>
@@ -23609,7 +23913,7 @@
       </w:rPr>
     </w:lvl>
   </w:abstractNum>
-  <w:abstractNum w:abstractNumId="29" w15:restartNumberingAfterBreak="0">
+  <w:abstractNum w:abstractNumId="31" w15:restartNumberingAfterBreak="0">
     <w:nsid w:val="728A58BF"/>
     <w:multiLevelType w:val="multilevel"/>
     <w:tmpl w:val="0409001F"/>
@@ -23695,7 +23999,7 @@
       </w:pPr>
     </w:lvl>
   </w:abstractNum>
-  <w:abstractNum w:abstractNumId="30" w15:restartNumberingAfterBreak="0">
+  <w:abstractNum w:abstractNumId="32" w15:restartNumberingAfterBreak="0">
     <w:nsid w:val="7317052F"/>
     <w:multiLevelType w:val="multilevel"/>
     <w:tmpl w:val="0004FE82"/>
@@ -23809,7 +24113,7 @@
       </w:rPr>
     </w:lvl>
   </w:abstractNum>
-  <w:abstractNum w:abstractNumId="31" w15:restartNumberingAfterBreak="0">
+  <w:abstractNum w:abstractNumId="33" w15:restartNumberingAfterBreak="0">
     <w:nsid w:val="73420E86"/>
     <w:multiLevelType w:val="hybridMultilevel"/>
     <w:tmpl w:val="A4F6EDDC"/>
@@ -23922,7 +24226,7 @@
       </w:rPr>
     </w:lvl>
   </w:abstractNum>
-  <w:abstractNum w:abstractNumId="32" w15:restartNumberingAfterBreak="0">
+  <w:abstractNum w:abstractNumId="34" w15:restartNumberingAfterBreak="0">
     <w:nsid w:val="74BD4584"/>
     <w:multiLevelType w:val="hybridMultilevel"/>
     <w:tmpl w:val="1540A3B4"/>
@@ -24035,7 +24339,7 @@
       </w:rPr>
     </w:lvl>
   </w:abstractNum>
-  <w:abstractNum w:abstractNumId="33" w15:restartNumberingAfterBreak="0">
+  <w:abstractNum w:abstractNumId="35" w15:restartNumberingAfterBreak="0">
     <w:nsid w:val="766A1F1C"/>
     <w:multiLevelType w:val="hybridMultilevel"/>
     <w:tmpl w:val="752A5478"/>
@@ -24148,7 +24452,7 @@
       </w:rPr>
     </w:lvl>
   </w:abstractNum>
-  <w:abstractNum w:abstractNumId="34" w15:restartNumberingAfterBreak="0">
+  <w:abstractNum w:abstractNumId="36" w15:restartNumberingAfterBreak="0">
     <w:nsid w:val="79272CB4"/>
     <w:multiLevelType w:val="hybridMultilevel"/>
     <w:tmpl w:val="C49E6E06"/>
@@ -24241,22 +24545,22 @@
     <w:abstractNumId w:val="5"/>
   </w:num>
   <w:num w:numId="2">
-    <w:abstractNumId w:val="29"/>
+    <w:abstractNumId w:val="31"/>
   </w:num>
   <w:num w:numId="3">
     <w:abstractNumId w:val="11"/>
   </w:num>
   <w:num w:numId="4">
-    <w:abstractNumId w:val="34"/>
+    <w:abstractNumId w:val="36"/>
   </w:num>
   <w:num w:numId="5">
-    <w:abstractNumId w:val="30"/>
+    <w:abstractNumId w:val="32"/>
   </w:num>
   <w:num w:numId="6">
-    <w:abstractNumId w:val="24"/>
+    <w:abstractNumId w:val="25"/>
   </w:num>
   <w:num w:numId="7">
-    <w:abstractNumId w:val="32"/>
+    <w:abstractNumId w:val="34"/>
   </w:num>
   <w:num w:numId="8">
     <w:abstractNumId w:val="6"/>
@@ -24268,7 +24572,7 @@
     <w:abstractNumId w:val="7"/>
   </w:num>
   <w:num w:numId="11">
-    <w:abstractNumId w:val="33"/>
+    <w:abstractNumId w:val="35"/>
   </w:num>
   <w:num w:numId="12">
     <w:abstractNumId w:val="22"/>
@@ -24286,10 +24590,10 @@
     <w:abstractNumId w:val="13"/>
   </w:num>
   <w:num w:numId="17">
-    <w:abstractNumId w:val="26"/>
+    <w:abstractNumId w:val="27"/>
   </w:num>
   <w:num w:numId="18">
-    <w:abstractNumId w:val="31"/>
+    <w:abstractNumId w:val="33"/>
   </w:num>
   <w:num w:numId="19">
     <w:abstractNumId w:val="23"/>
@@ -24304,13 +24608,13 @@
     <w:abstractNumId w:val="9"/>
   </w:num>
   <w:num w:numId="23">
-    <w:abstractNumId w:val="25"/>
+    <w:abstractNumId w:val="26"/>
   </w:num>
   <w:num w:numId="24">
     <w:abstractNumId w:val="21"/>
   </w:num>
   <w:num w:numId="25">
-    <w:abstractNumId w:val="27"/>
+    <w:abstractNumId w:val="29"/>
   </w:num>
   <w:num w:numId="26">
     <w:abstractNumId w:val="10"/>
@@ -24331,7 +24635,7 @@
     <w:abstractNumId w:val="3"/>
   </w:num>
   <w:num w:numId="32">
-    <w:abstractNumId w:val="28"/>
+    <w:abstractNumId w:val="30"/>
   </w:num>
   <w:num w:numId="33">
     <w:abstractNumId w:val="20"/>
@@ -24341,6 +24645,12 @@
   </w:num>
   <w:num w:numId="35">
     <w:abstractNumId w:val="12"/>
+  </w:num>
+  <w:num w:numId="36">
+    <w:abstractNumId w:val="24"/>
+  </w:num>
+  <w:num w:numId="37">
+    <w:abstractNumId w:val="28"/>
   </w:num>
 </w:numbering>
 </file>
@@ -25348,7 +25658,7 @@
 </file>
 
 <file path=customXml/itemProps1.xml><?xml version="1.0" encoding="utf-8"?>
-<ds:datastoreItem xmlns:ds="http://schemas.openxmlformats.org/officeDocument/2006/customXml" ds:itemID="{F245A6F7-AAB8-45E1-90EA-F0454BF586FD}">
+<ds:datastoreItem xmlns:ds="http://schemas.openxmlformats.org/officeDocument/2006/customXml" ds:itemID="{D8FE08F1-214D-4565-9808-7FBC756DEFE2}">
   <ds:schemaRefs>
     <ds:schemaRef ds:uri="http://schemas.openxmlformats.org/officeDocument/2006/bibliography"/>
   </ds:schemaRefs>

</xml_diff>